<commit_message>
Se agrega adelantos a los docs
</commit_message>
<xml_diff>
--- a/docs/EntregaFinal_Informe_Equipo_4.docx
+++ b/docs/EntregaFinal_Informe_Equipo_4.docx
@@ -3759,10 +3759,10 @@
           <w:lang w:val="es-ES"/>
         </w:rPr>
         <w:drawing>
-          <wp:inline distT="0" distB="0" distL="0" distR="0" wp14:anchorId="72056B41" wp14:editId="303190E1">
-            <wp:extent cx="2576742" cy="2223071"/>
-            <wp:effectExtent l="0" t="0" r="0" b="6350"/>
-            <wp:docPr id="3" name="Imagen 3"/>
+          <wp:inline distT="0" distB="0" distL="0" distR="0" wp14:anchorId="60435987" wp14:editId="6A8F48BE">
+            <wp:extent cx="2887980" cy="2467962"/>
+            <wp:effectExtent l="0" t="0" r="7620" b="8890"/>
+            <wp:docPr id="10" name="Imagen 10"/>
             <wp:cNvGraphicFramePr>
               <a:graphicFrameLocks xmlns:a="http://schemas.openxmlformats.org/drawingml/2006/main" noChangeAspect="1"/>
             </wp:cNvGraphicFramePr>
@@ -3770,17 +3770,11 @@
               <a:graphicData uri="http://schemas.openxmlformats.org/drawingml/2006/picture">
                 <pic:pic xmlns:pic="http://schemas.openxmlformats.org/drawingml/2006/picture">
                   <pic:nvPicPr>
-                    <pic:cNvPr id="3" name="Imagen 3"/>
+                    <pic:cNvPr id="1" name=""/>
                     <pic:cNvPicPr/>
                   </pic:nvPicPr>
                   <pic:blipFill>
-                    <a:blip r:embed="rId8">
-                      <a:extLst>
-                        <a:ext uri="{28A0092B-C50C-407E-A947-70E740481C1C}">
-                          <a14:useLocalDpi xmlns:a14="http://schemas.microsoft.com/office/drawing/2010/main" val="0"/>
-                        </a:ext>
-                      </a:extLst>
-                    </a:blip>
+                    <a:blip r:embed="rId8"/>
                     <a:stretch>
                       <a:fillRect/>
                     </a:stretch>
@@ -3788,7 +3782,7 @@
                   <pic:spPr>
                     <a:xfrm>
                       <a:off x="0" y="0"/>
-                      <a:ext cx="2576742" cy="2223071"/>
+                      <a:ext cx="2911645" cy="2488185"/>
                     </a:xfrm>
                     <a:prstGeom prst="rect">
                       <a:avLst/>
@@ -3961,10 +3955,10 @@
           <w:lang w:val="es-ES"/>
         </w:rPr>
         <w:drawing>
-          <wp:inline distT="0" distB="0" distL="0" distR="0" wp14:anchorId="77009EE4" wp14:editId="23207940">
-            <wp:extent cx="2366432" cy="2041627"/>
-            <wp:effectExtent l="0" t="0" r="0" b="0"/>
-            <wp:docPr id="5" name="Imagen 5"/>
+          <wp:inline distT="0" distB="0" distL="0" distR="0" wp14:anchorId="78B18BCB" wp14:editId="04E96C26">
+            <wp:extent cx="2491740" cy="2151103"/>
+            <wp:effectExtent l="0" t="0" r="3810" b="1905"/>
+            <wp:docPr id="9" name="Imagen 9"/>
             <wp:cNvGraphicFramePr>
               <a:graphicFrameLocks xmlns:a="http://schemas.openxmlformats.org/drawingml/2006/main" noChangeAspect="1"/>
             </wp:cNvGraphicFramePr>
@@ -3972,17 +3966,11 @@
               <a:graphicData uri="http://schemas.openxmlformats.org/drawingml/2006/picture">
                 <pic:pic xmlns:pic="http://schemas.openxmlformats.org/drawingml/2006/picture">
                   <pic:nvPicPr>
-                    <pic:cNvPr id="5" name="Imagen 5"/>
+                    <pic:cNvPr id="1" name=""/>
                     <pic:cNvPicPr/>
                   </pic:nvPicPr>
                   <pic:blipFill>
-                    <a:blip r:embed="rId10">
-                      <a:extLst>
-                        <a:ext uri="{28A0092B-C50C-407E-A947-70E740481C1C}">
-                          <a14:useLocalDpi xmlns:a14="http://schemas.microsoft.com/office/drawing/2010/main" val="0"/>
-                        </a:ext>
-                      </a:extLst>
-                    </a:blip>
+                    <a:blip r:embed="rId10"/>
                     <a:stretch>
                       <a:fillRect/>
                     </a:stretch>
@@ -3990,7 +3978,7 @@
                   <pic:spPr>
                     <a:xfrm>
                       <a:off x="0" y="0"/>
-                      <a:ext cx="2366432" cy="2041627"/>
+                      <a:ext cx="2498770" cy="2157172"/>
                     </a:xfrm>
                     <a:prstGeom prst="rect">
                       <a:avLst/>
@@ -4854,11 +4842,863 @@
           <w:lang w:val="es-ES"/>
         </w:rPr>
       </w:pPr>
+    </w:p>
+    <w:p>
+      <w:pPr>
+        <w:pBdr>
+          <w:top w:val="nil"/>
+          <w:left w:val="nil"/>
+          <w:bottom w:val="nil"/>
+          <w:right w:val="nil"/>
+          <w:between w:val="nil"/>
+        </w:pBdr>
+        <w:jc w:val="both"/>
+        <w:rPr>
+          <w:lang w:val="es-ES"/>
+        </w:rPr>
+      </w:pPr>
+    </w:p>
+    <w:p>
+      <w:pPr>
+        <w:pBdr>
+          <w:top w:val="nil"/>
+          <w:left w:val="nil"/>
+          <w:bottom w:val="nil"/>
+          <w:right w:val="nil"/>
+          <w:between w:val="nil"/>
+        </w:pBdr>
+        <w:jc w:val="both"/>
+        <w:rPr>
+          <w:lang w:val="es-ES"/>
+        </w:rPr>
+      </w:pPr>
+    </w:p>
+    <w:p>
+      <w:pPr>
+        <w:pBdr>
+          <w:top w:val="nil"/>
+          <w:left w:val="nil"/>
+          <w:bottom w:val="nil"/>
+          <w:right w:val="nil"/>
+          <w:between w:val="nil"/>
+        </w:pBdr>
+        <w:jc w:val="both"/>
+        <w:rPr>
+          <w:lang w:val="es-ES"/>
+        </w:rPr>
+      </w:pPr>
+    </w:p>
+    <w:p>
+      <w:pPr>
+        <w:pBdr>
+          <w:top w:val="nil"/>
+          <w:left w:val="nil"/>
+          <w:bottom w:val="nil"/>
+          <w:right w:val="nil"/>
+          <w:between w:val="nil"/>
+        </w:pBdr>
+        <w:jc w:val="both"/>
+        <w:rPr>
+          <w:lang w:val="es-ES"/>
+        </w:rPr>
+      </w:pPr>
+    </w:p>
+    <w:p>
+      <w:pPr>
+        <w:pBdr>
+          <w:top w:val="nil"/>
+          <w:left w:val="nil"/>
+          <w:bottom w:val="nil"/>
+          <w:right w:val="nil"/>
+          <w:between w:val="nil"/>
+        </w:pBdr>
+        <w:jc w:val="both"/>
+        <w:rPr>
+          <w:lang w:val="es-ES"/>
+        </w:rPr>
+      </w:pPr>
+    </w:p>
+    <w:p>
+      <w:pPr>
+        <w:pBdr>
+          <w:top w:val="nil"/>
+          <w:left w:val="nil"/>
+          <w:bottom w:val="nil"/>
+          <w:right w:val="nil"/>
+          <w:between w:val="nil"/>
+        </w:pBdr>
+        <w:jc w:val="both"/>
+        <w:rPr>
+          <w:lang w:val="es-ES"/>
+        </w:rPr>
+      </w:pPr>
+    </w:p>
+    <w:p>
+      <w:pPr>
+        <w:pBdr>
+          <w:top w:val="nil"/>
+          <w:left w:val="nil"/>
+          <w:bottom w:val="nil"/>
+          <w:right w:val="nil"/>
+          <w:between w:val="nil"/>
+        </w:pBdr>
+        <w:jc w:val="both"/>
+        <w:rPr>
+          <w:lang w:val="es-ES"/>
+        </w:rPr>
+      </w:pPr>
+    </w:p>
+    <w:p>
+      <w:pPr>
+        <w:pBdr>
+          <w:top w:val="nil"/>
+          <w:left w:val="nil"/>
+          <w:bottom w:val="nil"/>
+          <w:right w:val="nil"/>
+          <w:between w:val="nil"/>
+        </w:pBdr>
+        <w:jc w:val="both"/>
+        <w:rPr>
+          <w:lang w:val="es-ES"/>
+        </w:rPr>
+      </w:pPr>
+    </w:p>
+    <w:p>
+      <w:pPr>
+        <w:pBdr>
+          <w:top w:val="nil"/>
+          <w:left w:val="nil"/>
+          <w:bottom w:val="nil"/>
+          <w:right w:val="nil"/>
+          <w:between w:val="nil"/>
+        </w:pBdr>
+        <w:jc w:val="both"/>
+        <w:rPr>
+          <w:lang w:val="es-ES"/>
+        </w:rPr>
+      </w:pPr>
+    </w:p>
+    <w:p>
+      <w:pPr>
+        <w:pBdr>
+          <w:top w:val="nil"/>
+          <w:left w:val="nil"/>
+          <w:bottom w:val="nil"/>
+          <w:right w:val="nil"/>
+          <w:between w:val="nil"/>
+        </w:pBdr>
+        <w:jc w:val="both"/>
+        <w:rPr>
+          <w:lang w:val="es-ES"/>
+        </w:rPr>
+      </w:pPr>
+    </w:p>
+    <w:p>
+      <w:pPr>
+        <w:pBdr>
+          <w:top w:val="nil"/>
+          <w:left w:val="nil"/>
+          <w:bottom w:val="nil"/>
+          <w:right w:val="nil"/>
+          <w:between w:val="nil"/>
+        </w:pBdr>
+        <w:jc w:val="both"/>
+        <w:rPr>
+          <w:lang w:val="es-ES"/>
+        </w:rPr>
+      </w:pPr>
+    </w:p>
+    <w:p>
+      <w:pPr>
+        <w:pBdr>
+          <w:top w:val="nil"/>
+          <w:left w:val="nil"/>
+          <w:bottom w:val="nil"/>
+          <w:right w:val="nil"/>
+          <w:between w:val="nil"/>
+        </w:pBdr>
+        <w:jc w:val="both"/>
+        <w:rPr>
+          <w:lang w:val="es-ES"/>
+        </w:rPr>
+      </w:pPr>
       <w:r>
         <w:rPr>
           <w:lang w:val="es-ES"/>
         </w:rPr>
         <w:t>Agregar (implementación lineal)</w:t>
+      </w:r>
+    </w:p>
+    <w:tbl>
+      <w:tblPr>
+        <w:tblW w:w="4620" w:type="dxa"/>
+        <w:tblCellMar>
+          <w:left w:w="70" w:type="dxa"/>
+          <w:right w:w="70" w:type="dxa"/>
+        </w:tblCellMar>
+        <w:tblLook w:val="04A0" w:firstRow="1" w:lastRow="0" w:firstColumn="1" w:lastColumn="0" w:noHBand="0" w:noVBand="1"/>
+      </w:tblPr>
+      <w:tblGrid>
+        <w:gridCol w:w="1511"/>
+        <w:gridCol w:w="3109"/>
+      </w:tblGrid>
+      <w:tr>
+        <w:trPr>
+          <w:trHeight w:val="734"/>
+        </w:trPr>
+        <w:tc>
+          <w:tcPr>
+            <w:tcW w:w="1621" w:type="dxa"/>
+            <w:tcBorders>
+              <w:top w:val="single" w:sz="8" w:space="0" w:color="FFFFFF"/>
+              <w:left w:val="single" w:sz="8" w:space="0" w:color="FFFFFF"/>
+              <w:bottom w:val="single" w:sz="8" w:space="0" w:color="FFFFFF"/>
+              <w:right w:val="nil"/>
+            </w:tcBorders>
+            <w:shd w:val="clear" w:color="000000" w:fill="ED7D31"/>
+            <w:vAlign w:val="center"/>
+            <w:hideMark/>
+          </w:tcPr>
+          <w:p>
+            <w:pPr>
+              <w:autoSpaceDE/>
+              <w:autoSpaceDN/>
+              <w:jc w:val="both"/>
+              <w:rPr>
+                <w:b/>
+                <w:bCs/>
+                <w:color w:val="FFFFFF"/>
+                <w:lang w:val="es-CO" w:eastAsia="es-CO"/>
+              </w:rPr>
+            </w:pPr>
+            <w:r>
+              <w:rPr>
+                <w:b/>
+                <w:bCs/>
+                <w:color w:val="FFFFFF" w:themeColor="background1"/>
+                <w:lang w:val="es-ES" w:eastAsia="es-CO"/>
+              </w:rPr>
+              <w:t>Cantidad de iteraciones (datos ingresados)</w:t>
+            </w:r>
+          </w:p>
+        </w:tc>
+        <w:tc>
+          <w:tcPr>
+            <w:tcW w:w="2999" w:type="dxa"/>
+            <w:tcBorders>
+              <w:top w:val="single" w:sz="8" w:space="0" w:color="FFFFFF"/>
+              <w:left w:val="nil"/>
+              <w:bottom w:val="single" w:sz="8" w:space="0" w:color="FFFFFF"/>
+              <w:right w:val="single" w:sz="8" w:space="0" w:color="FFFFFF"/>
+            </w:tcBorders>
+            <w:shd w:val="clear" w:color="000000" w:fill="ED7D31"/>
+            <w:vAlign w:val="center"/>
+            <w:hideMark/>
+          </w:tcPr>
+          <w:p>
+            <w:pPr>
+              <w:autoSpaceDE/>
+              <w:autoSpaceDN/>
+              <w:jc w:val="right"/>
+              <w:rPr>
+                <w:b/>
+                <w:bCs/>
+                <w:color w:val="FFFFFF"/>
+                <w:lang w:val="es-CO" w:eastAsia="es-CO"/>
+              </w:rPr>
+            </w:pPr>
+            <w:r>
+              <w:rPr>
+                <w:b/>
+                <w:bCs/>
+                <w:color w:val="FFFFFF" w:themeColor="background1"/>
+                <w:lang w:val="es-ES" w:eastAsia="es-CO"/>
+              </w:rPr>
+              <w:t>Tiempo (milisegundos)</w:t>
+            </w:r>
+          </w:p>
+        </w:tc>
+      </w:tr>
+      <w:tr>
+        <w:trPr>
+          <w:trHeight w:val="384"/>
+        </w:trPr>
+        <w:tc>
+          <w:tcPr>
+            <w:tcW w:w="1621" w:type="dxa"/>
+            <w:tcBorders>
+              <w:top w:val="nil"/>
+              <w:left w:val="single" w:sz="8" w:space="0" w:color="FFFFFF"/>
+              <w:bottom w:val="single" w:sz="8" w:space="0" w:color="FFFFFF"/>
+              <w:right w:val="single" w:sz="8" w:space="0" w:color="FFFFFF"/>
+            </w:tcBorders>
+            <w:shd w:val="clear" w:color="000000" w:fill="ED7D31"/>
+            <w:vAlign w:val="center"/>
+            <w:hideMark/>
+          </w:tcPr>
+          <w:p>
+            <w:pPr>
+              <w:autoSpaceDE/>
+              <w:autoSpaceDN/>
+              <w:jc w:val="center"/>
+              <w:rPr>
+                <w:b/>
+                <w:bCs/>
+                <w:color w:val="FFFFFF"/>
+                <w:lang w:val="es-CO" w:eastAsia="es-CO"/>
+              </w:rPr>
+            </w:pPr>
+            <w:r>
+              <w:rPr>
+                <w:b/>
+                <w:bCs/>
+                <w:color w:val="FFFFFF" w:themeColor="background1"/>
+                <w:lang w:val="es-ES" w:eastAsia="es-CO"/>
+              </w:rPr>
+              <w:t>1000</w:t>
+            </w:r>
+          </w:p>
+        </w:tc>
+        <w:tc>
+          <w:tcPr>
+            <w:tcW w:w="2999" w:type="dxa"/>
+            <w:tcBorders>
+              <w:top w:val="nil"/>
+              <w:left w:val="nil"/>
+              <w:bottom w:val="single" w:sz="8" w:space="0" w:color="FFFFFF"/>
+              <w:right w:val="single" w:sz="8" w:space="0" w:color="FFFFFF"/>
+            </w:tcBorders>
+            <w:shd w:val="clear" w:color="000000" w:fill="F7CAAC"/>
+            <w:vAlign w:val="center"/>
+            <w:hideMark/>
+          </w:tcPr>
+          <w:p>
+            <w:pPr>
+              <w:autoSpaceDE/>
+              <w:autoSpaceDN/>
+              <w:jc w:val="center"/>
+              <w:rPr>
+                <w:color w:val="000000"/>
+                <w:lang w:val="es-CO" w:eastAsia="es-CO"/>
+              </w:rPr>
+            </w:pPr>
+            <w:r>
+              <w:rPr>
+                <w:lang w:val="es-ES" w:eastAsia="es-CO"/>
+              </w:rPr>
+              <w:t>31</w:t>
+            </w:r>
+          </w:p>
+        </w:tc>
+      </w:tr>
+      <w:tr>
+        <w:trPr>
+          <w:trHeight w:val="384"/>
+        </w:trPr>
+        <w:tc>
+          <w:tcPr>
+            <w:tcW w:w="1621" w:type="dxa"/>
+            <w:tcBorders>
+              <w:top w:val="nil"/>
+              <w:left w:val="single" w:sz="8" w:space="0" w:color="FFFFFF"/>
+              <w:bottom w:val="single" w:sz="8" w:space="0" w:color="FFFFFF"/>
+              <w:right w:val="single" w:sz="8" w:space="0" w:color="FFFFFF"/>
+            </w:tcBorders>
+            <w:shd w:val="clear" w:color="000000" w:fill="ED7D31"/>
+            <w:vAlign w:val="center"/>
+            <w:hideMark/>
+          </w:tcPr>
+          <w:p>
+            <w:pPr>
+              <w:autoSpaceDE/>
+              <w:autoSpaceDN/>
+              <w:jc w:val="center"/>
+              <w:rPr>
+                <w:b/>
+                <w:bCs/>
+                <w:color w:val="FFFFFF"/>
+                <w:lang w:val="es-CO" w:eastAsia="es-CO"/>
+              </w:rPr>
+            </w:pPr>
+            <w:r>
+              <w:rPr>
+                <w:b/>
+                <w:bCs/>
+                <w:color w:val="FFFFFF" w:themeColor="background1"/>
+                <w:lang w:val="es-ES" w:eastAsia="es-CO"/>
+              </w:rPr>
+              <w:t>10000</w:t>
+            </w:r>
+          </w:p>
+        </w:tc>
+        <w:tc>
+          <w:tcPr>
+            <w:tcW w:w="2999" w:type="dxa"/>
+            <w:tcBorders>
+              <w:top w:val="nil"/>
+              <w:left w:val="nil"/>
+              <w:bottom w:val="single" w:sz="8" w:space="0" w:color="FFFFFF"/>
+              <w:right w:val="single" w:sz="8" w:space="0" w:color="FFFFFF"/>
+            </w:tcBorders>
+            <w:shd w:val="clear" w:color="000000" w:fill="FBE4D5"/>
+            <w:vAlign w:val="center"/>
+            <w:hideMark/>
+          </w:tcPr>
+          <w:p>
+            <w:pPr>
+              <w:autoSpaceDE/>
+              <w:autoSpaceDN/>
+              <w:jc w:val="center"/>
+              <w:rPr>
+                <w:color w:val="000000"/>
+                <w:lang w:val="es-CO" w:eastAsia="es-CO"/>
+              </w:rPr>
+            </w:pPr>
+            <w:r>
+              <w:rPr>
+                <w:lang w:val="es-ES" w:eastAsia="es-CO"/>
+              </w:rPr>
+              <w:t>654</w:t>
+            </w:r>
+          </w:p>
+        </w:tc>
+      </w:tr>
+      <w:tr>
+        <w:trPr>
+          <w:trHeight w:val="384"/>
+        </w:trPr>
+        <w:tc>
+          <w:tcPr>
+            <w:tcW w:w="1621" w:type="dxa"/>
+            <w:tcBorders>
+              <w:top w:val="nil"/>
+              <w:left w:val="single" w:sz="8" w:space="0" w:color="FFFFFF"/>
+              <w:bottom w:val="single" w:sz="8" w:space="0" w:color="FFFFFF"/>
+              <w:right w:val="single" w:sz="8" w:space="0" w:color="FFFFFF"/>
+            </w:tcBorders>
+            <w:shd w:val="clear" w:color="000000" w:fill="ED7D31"/>
+            <w:vAlign w:val="center"/>
+            <w:hideMark/>
+          </w:tcPr>
+          <w:p>
+            <w:pPr>
+              <w:autoSpaceDE/>
+              <w:autoSpaceDN/>
+              <w:jc w:val="center"/>
+              <w:rPr>
+                <w:b/>
+                <w:bCs/>
+                <w:color w:val="FFFFFF"/>
+                <w:lang w:val="es-CO" w:eastAsia="es-CO"/>
+              </w:rPr>
+            </w:pPr>
+            <w:r>
+              <w:rPr>
+                <w:b/>
+                <w:bCs/>
+                <w:color w:val="FFFFFF" w:themeColor="background1"/>
+                <w:lang w:val="es-ES" w:eastAsia="es-CO"/>
+              </w:rPr>
+              <w:t>50000</w:t>
+            </w:r>
+          </w:p>
+        </w:tc>
+        <w:tc>
+          <w:tcPr>
+            <w:tcW w:w="2999" w:type="dxa"/>
+            <w:tcBorders>
+              <w:top w:val="nil"/>
+              <w:left w:val="nil"/>
+              <w:bottom w:val="single" w:sz="8" w:space="0" w:color="FFFFFF"/>
+              <w:right w:val="single" w:sz="8" w:space="0" w:color="FFFFFF"/>
+            </w:tcBorders>
+            <w:shd w:val="clear" w:color="000000" w:fill="F7CAAC"/>
+            <w:vAlign w:val="center"/>
+            <w:hideMark/>
+          </w:tcPr>
+          <w:p>
+            <w:pPr>
+              <w:autoSpaceDE/>
+              <w:autoSpaceDN/>
+              <w:jc w:val="center"/>
+              <w:rPr>
+                <w:color w:val="000000"/>
+                <w:lang w:val="es-CO" w:eastAsia="es-CO"/>
+              </w:rPr>
+            </w:pPr>
+            <w:r>
+              <w:rPr>
+                <w:color w:val="000000"/>
+                <w:lang w:val="es-CO" w:eastAsia="es-CO"/>
+              </w:rPr>
+              <w:t>13428</w:t>
+            </w:r>
+          </w:p>
+        </w:tc>
+      </w:tr>
+      <w:tr>
+        <w:trPr>
+          <w:trHeight w:val="384"/>
+        </w:trPr>
+        <w:tc>
+          <w:tcPr>
+            <w:tcW w:w="1621" w:type="dxa"/>
+            <w:tcBorders>
+              <w:top w:val="nil"/>
+              <w:left w:val="single" w:sz="8" w:space="0" w:color="FFFFFF"/>
+              <w:bottom w:val="single" w:sz="8" w:space="0" w:color="FFFFFF"/>
+              <w:right w:val="single" w:sz="8" w:space="0" w:color="FFFFFF"/>
+            </w:tcBorders>
+            <w:shd w:val="clear" w:color="000000" w:fill="ED7D31"/>
+            <w:vAlign w:val="center"/>
+            <w:hideMark/>
+          </w:tcPr>
+          <w:p>
+            <w:pPr>
+              <w:autoSpaceDE/>
+              <w:autoSpaceDN/>
+              <w:jc w:val="center"/>
+              <w:rPr>
+                <w:b/>
+                <w:bCs/>
+                <w:color w:val="FFFFFF"/>
+                <w:lang w:val="es-CO" w:eastAsia="es-CO"/>
+              </w:rPr>
+            </w:pPr>
+            <w:r>
+              <w:rPr>
+                <w:b/>
+                <w:bCs/>
+                <w:color w:val="FFFFFF" w:themeColor="background1"/>
+                <w:lang w:val="es-ES" w:eastAsia="es-CO"/>
+              </w:rPr>
+              <w:t>80000</w:t>
+            </w:r>
+          </w:p>
+        </w:tc>
+        <w:tc>
+          <w:tcPr>
+            <w:tcW w:w="2999" w:type="dxa"/>
+            <w:tcBorders>
+              <w:top w:val="nil"/>
+              <w:left w:val="nil"/>
+              <w:bottom w:val="single" w:sz="8" w:space="0" w:color="FFFFFF"/>
+              <w:right w:val="single" w:sz="8" w:space="0" w:color="FFFFFF"/>
+            </w:tcBorders>
+            <w:shd w:val="clear" w:color="000000" w:fill="FBE4D5"/>
+            <w:vAlign w:val="center"/>
+            <w:hideMark/>
+          </w:tcPr>
+          <w:p>
+            <w:pPr>
+              <w:autoSpaceDE/>
+              <w:autoSpaceDN/>
+              <w:jc w:val="center"/>
+              <w:rPr>
+                <w:color w:val="000000"/>
+                <w:lang w:val="es-CO" w:eastAsia="es-CO"/>
+              </w:rPr>
+            </w:pPr>
+            <w:r>
+              <w:rPr>
+                <w:color w:val="000000"/>
+                <w:lang w:val="es-CO" w:eastAsia="es-CO"/>
+              </w:rPr>
+              <w:t>51972</w:t>
+            </w:r>
+          </w:p>
+        </w:tc>
+      </w:tr>
+      <w:tr>
+        <w:trPr>
+          <w:trHeight w:val="384"/>
+        </w:trPr>
+        <w:tc>
+          <w:tcPr>
+            <w:tcW w:w="1621" w:type="dxa"/>
+            <w:tcBorders>
+              <w:top w:val="nil"/>
+              <w:left w:val="single" w:sz="8" w:space="0" w:color="FFFFFF"/>
+              <w:bottom w:val="single" w:sz="8" w:space="0" w:color="FFFFFF"/>
+              <w:right w:val="single" w:sz="8" w:space="0" w:color="FFFFFF"/>
+            </w:tcBorders>
+            <w:shd w:val="clear" w:color="000000" w:fill="ED7D31"/>
+            <w:vAlign w:val="center"/>
+            <w:hideMark/>
+          </w:tcPr>
+          <w:p>
+            <w:pPr>
+              <w:autoSpaceDE/>
+              <w:autoSpaceDN/>
+              <w:jc w:val="center"/>
+              <w:rPr>
+                <w:b/>
+                <w:bCs/>
+                <w:color w:val="FFFFFF"/>
+                <w:lang w:val="es-CO" w:eastAsia="es-CO"/>
+              </w:rPr>
+            </w:pPr>
+            <w:r>
+              <w:rPr>
+                <w:b/>
+                <w:bCs/>
+                <w:color w:val="FFFFFF" w:themeColor="background1"/>
+                <w:lang w:val="es-ES" w:eastAsia="es-CO"/>
+              </w:rPr>
+              <w:t>100000</w:t>
+            </w:r>
+          </w:p>
+        </w:tc>
+        <w:tc>
+          <w:tcPr>
+            <w:tcW w:w="2999" w:type="dxa"/>
+            <w:tcBorders>
+              <w:top w:val="nil"/>
+              <w:left w:val="nil"/>
+              <w:bottom w:val="single" w:sz="8" w:space="0" w:color="FFFFFF"/>
+              <w:right w:val="single" w:sz="8" w:space="0" w:color="FFFFFF"/>
+            </w:tcBorders>
+            <w:shd w:val="clear" w:color="000000" w:fill="F7CAAC"/>
+            <w:vAlign w:val="center"/>
+            <w:hideMark/>
+          </w:tcPr>
+          <w:p>
+            <w:pPr>
+              <w:autoSpaceDE/>
+              <w:autoSpaceDN/>
+              <w:jc w:val="center"/>
+              <w:rPr>
+                <w:color w:val="000000"/>
+                <w:lang w:val="es-CO" w:eastAsia="es-CO"/>
+              </w:rPr>
+            </w:pPr>
+            <w:r>
+              <w:rPr>
+                <w:color w:val="000000"/>
+                <w:lang w:val="es-CO" w:eastAsia="es-CO"/>
+              </w:rPr>
+              <w:t>108929</w:t>
+            </w:r>
+          </w:p>
+        </w:tc>
+      </w:tr>
+      <w:tr>
+        <w:trPr>
+          <w:trHeight w:val="384"/>
+        </w:trPr>
+        <w:tc>
+          <w:tcPr>
+            <w:tcW w:w="1621" w:type="dxa"/>
+            <w:tcBorders>
+              <w:top w:val="nil"/>
+              <w:left w:val="single" w:sz="8" w:space="0" w:color="FFFFFF"/>
+              <w:bottom w:val="single" w:sz="8" w:space="0" w:color="FFFFFF"/>
+              <w:right w:val="single" w:sz="8" w:space="0" w:color="FFFFFF"/>
+            </w:tcBorders>
+            <w:shd w:val="clear" w:color="000000" w:fill="ED7D31"/>
+            <w:vAlign w:val="center"/>
+            <w:hideMark/>
+          </w:tcPr>
+          <w:p>
+            <w:pPr>
+              <w:autoSpaceDE/>
+              <w:autoSpaceDN/>
+              <w:jc w:val="center"/>
+              <w:rPr>
+                <w:b/>
+                <w:bCs/>
+                <w:color w:val="FFFFFF"/>
+                <w:lang w:val="es-CO" w:eastAsia="es-CO"/>
+              </w:rPr>
+            </w:pPr>
+            <w:r>
+              <w:rPr>
+                <w:b/>
+                <w:bCs/>
+                <w:color w:val="FFFFFF" w:themeColor="background1"/>
+                <w:lang w:val="es-ES" w:eastAsia="es-CO"/>
+              </w:rPr>
+              <w:t>99999999</w:t>
+            </w:r>
+          </w:p>
+        </w:tc>
+        <w:tc>
+          <w:tcPr>
+            <w:tcW w:w="2999" w:type="dxa"/>
+            <w:tcBorders>
+              <w:top w:val="nil"/>
+              <w:left w:val="nil"/>
+              <w:bottom w:val="single" w:sz="8" w:space="0" w:color="FFFFFF"/>
+              <w:right w:val="single" w:sz="8" w:space="0" w:color="FFFFFF"/>
+            </w:tcBorders>
+            <w:shd w:val="clear" w:color="000000" w:fill="FBE4D5"/>
+            <w:vAlign w:val="center"/>
+            <w:hideMark/>
+          </w:tcPr>
+          <w:p>
+            <w:pPr>
+              <w:autoSpaceDE/>
+              <w:autoSpaceDN/>
+              <w:jc w:val="center"/>
+              <w:rPr>
+                <w:rFonts w:ascii="Consolas" w:hAnsi="Consolas" w:cs="Calibri"/>
+                <w:color w:val="E11E46"/>
+                <w:lang w:val="es-CO" w:eastAsia="es-CO"/>
+              </w:rPr>
+            </w:pPr>
+            <w:proofErr w:type="spellStart"/>
+            <w:proofErr w:type="gramStart"/>
+            <w:r>
+              <w:rPr>
+                <w:rFonts w:ascii="Consolas" w:hAnsi="Consolas" w:cs="Calibri"/>
+                <w:color w:val="E11E46"/>
+                <w:lang w:val="es-CO" w:eastAsia="es-CO"/>
+              </w:rPr>
+              <w:t>java.lang</w:t>
+            </w:r>
+            <w:proofErr w:type="gramEnd"/>
+            <w:r>
+              <w:rPr>
+                <w:rFonts w:ascii="Consolas" w:hAnsi="Consolas" w:cs="Calibri"/>
+                <w:color w:val="E11E46"/>
+                <w:lang w:val="es-CO" w:eastAsia="es-CO"/>
+              </w:rPr>
+              <w:t>.OutOfMemoryError</w:t>
+            </w:r>
+            <w:proofErr w:type="spellEnd"/>
+            <w:r>
+              <w:rPr>
+                <w:rFonts w:ascii="Consolas" w:hAnsi="Consolas" w:cs="Calibri"/>
+                <w:color w:val="E11E46"/>
+                <w:lang w:val="es-CO" w:eastAsia="es-CO"/>
+              </w:rPr>
+              <w:t>:</w:t>
+            </w:r>
+          </w:p>
+        </w:tc>
+      </w:tr>
+    </w:tbl>
+    <w:p>
+      <w:pPr>
+        <w:pBdr>
+          <w:top w:val="nil"/>
+          <w:left w:val="nil"/>
+          <w:bottom w:val="nil"/>
+          <w:right w:val="nil"/>
+          <w:between w:val="nil"/>
+        </w:pBdr>
+        <w:jc w:val="both"/>
+        <w:rPr>
+          <w:lang w:val="es-ES"/>
+        </w:rPr>
+      </w:pPr>
+    </w:p>
+    <w:p>
+      <w:pPr>
+        <w:pBdr>
+          <w:top w:val="nil"/>
+          <w:left w:val="nil"/>
+          <w:bottom w:val="nil"/>
+          <w:right w:val="nil"/>
+          <w:between w:val="nil"/>
+        </w:pBdr>
+        <w:jc w:val="both"/>
+        <w:rPr>
+          <w:lang w:val="es-ES"/>
+        </w:rPr>
+      </w:pPr>
+      <w:r>
+        <w:rPr>
+          <w:lang w:val="es-ES"/>
+        </w:rPr>
+        <w:t xml:space="preserve"> </w:t>
+      </w:r>
+      <w:r>
+        <w:rPr>
+          <w:noProof/>
+        </w:rPr>
+        <w:drawing>
+          <wp:inline distT="0" distB="0" distL="0" distR="0" wp14:anchorId="111FCD11" wp14:editId="48B27883">
+            <wp:extent cx="3200400" cy="1920240"/>
+            <wp:effectExtent l="0" t="0" r="0" b="3810"/>
+            <wp:docPr id="1" name="Gráfico 1">
+              <a:extLst xmlns:a="http://schemas.openxmlformats.org/drawingml/2006/main">
+                <a:ext uri="{FF2B5EF4-FFF2-40B4-BE49-F238E27FC236}">
+                  <a16:creationId xmlns:a16="http://schemas.microsoft.com/office/drawing/2014/main" id="{06AD2B13-FCD7-4FEE-B8D7-565A11EB40E3}"/>
+                </a:ext>
+              </a:extLst>
+            </wp:docPr>
+            <wp:cNvGraphicFramePr/>
+            <a:graphic xmlns:a="http://schemas.openxmlformats.org/drawingml/2006/main">
+              <a:graphicData uri="http://schemas.openxmlformats.org/drawingml/2006/chart">
+                <c:chart xmlns:c="http://schemas.openxmlformats.org/drawingml/2006/chart" xmlns:r="http://schemas.openxmlformats.org/officeDocument/2006/relationships" r:id="rId11"/>
+              </a:graphicData>
+            </a:graphic>
+          </wp:inline>
+        </w:drawing>
+      </w:r>
+    </w:p>
+    <w:p>
+      <w:pPr>
+        <w:pBdr>
+          <w:top w:val="nil"/>
+          <w:left w:val="nil"/>
+          <w:bottom w:val="nil"/>
+          <w:right w:val="nil"/>
+          <w:between w:val="nil"/>
+        </w:pBdr>
+        <w:jc w:val="both"/>
+        <w:rPr>
+          <w:lang w:val="es-ES"/>
+        </w:rPr>
+      </w:pPr>
+      <w:r>
+        <w:rPr>
+          <w:lang w:val="es-ES"/>
+        </w:rPr>
+        <w:t xml:space="preserve"> </w:t>
+      </w:r>
+      <w:r>
+        <w:rPr>
+          <w:lang w:val="es-ES"/>
+        </w:rPr>
+        <w:t xml:space="preserve"> </w:t>
+      </w:r>
+    </w:p>
+    <w:p>
+      <w:pPr>
+        <w:pBdr>
+          <w:top w:val="nil"/>
+          <w:left w:val="nil"/>
+          <w:bottom w:val="nil"/>
+          <w:right w:val="nil"/>
+          <w:between w:val="nil"/>
+        </w:pBdr>
+        <w:jc w:val="both"/>
+        <w:rPr>
+          <w:lang w:val="es-ES"/>
+        </w:rPr>
+      </w:pPr>
+    </w:p>
+    <w:p>
+      <w:pPr>
+        <w:pBdr>
+          <w:top w:val="nil"/>
+          <w:left w:val="nil"/>
+          <w:bottom w:val="nil"/>
+          <w:right w:val="nil"/>
+          <w:between w:val="nil"/>
+        </w:pBdr>
+        <w:jc w:val="both"/>
+        <w:rPr>
+          <w:lang w:val="es-ES"/>
+        </w:rPr>
+      </w:pPr>
+      <w:r>
+        <w:rPr>
+          <w:lang w:val="es-ES"/>
+        </w:rPr>
+        <w:t>Agregar (implementación no lineal)</w:t>
       </w:r>
     </w:p>
     <w:p>
@@ -4973,476 +5813,6 @@
               <w:rPr>
                 <w:lang w:val="es-ES"/>
               </w:rPr>
-              <w:t>0</w:t>
-            </w:r>
-          </w:p>
-        </w:tc>
-      </w:tr>
-      <w:tr>
-        <w:trPr>
-          <w:trHeight w:val="339"/>
-        </w:trPr>
-        <w:tc>
-          <w:tcPr>
-            <w:cnfStyle w:val="001000000000" w:firstRow="0" w:lastRow="0" w:firstColumn="1" w:lastColumn="0" w:oddVBand="0" w:evenVBand="0" w:oddHBand="0" w:evenHBand="0" w:firstRowFirstColumn="0" w:firstRowLastColumn="0" w:lastRowFirstColumn="0" w:lastRowLastColumn="0"/>
-            <w:tcW w:w="2515" w:type="dxa"/>
-          </w:tcPr>
-          <w:p>
-            <w:pPr>
-              <w:jc w:val="center"/>
-              <w:rPr>
-                <w:lang w:val="es-ES"/>
-              </w:rPr>
-            </w:pPr>
-            <w:r>
-              <w:rPr>
-                <w:lang w:val="es-ES"/>
-              </w:rPr>
-              <w:t>10000</w:t>
-            </w:r>
-          </w:p>
-        </w:tc>
-        <w:tc>
-          <w:tcPr>
-            <w:tcW w:w="2515" w:type="dxa"/>
-          </w:tcPr>
-          <w:p>
-            <w:pPr>
-              <w:jc w:val="center"/>
-              <w:cnfStyle w:val="000000000000" w:firstRow="0" w:lastRow="0" w:firstColumn="0" w:lastColumn="0" w:oddVBand="0" w:evenVBand="0" w:oddHBand="0" w:evenHBand="0" w:firstRowFirstColumn="0" w:firstRowLastColumn="0" w:lastRowFirstColumn="0" w:lastRowLastColumn="0"/>
-              <w:rPr>
-                <w:lang w:val="es-ES"/>
-              </w:rPr>
-            </w:pPr>
-            <w:r>
-              <w:rPr>
-                <w:lang w:val="es-ES"/>
-              </w:rPr>
-              <w:t>1</w:t>
-            </w:r>
-          </w:p>
-        </w:tc>
-      </w:tr>
-      <w:tr>
-        <w:trPr>
-          <w:cnfStyle w:val="000000100000" w:firstRow="0" w:lastRow="0" w:firstColumn="0" w:lastColumn="0" w:oddVBand="0" w:evenVBand="0" w:oddHBand="1" w:evenHBand="0" w:firstRowFirstColumn="0" w:firstRowLastColumn="0" w:lastRowFirstColumn="0" w:lastRowLastColumn="0"/>
-          <w:trHeight w:val="386"/>
-        </w:trPr>
-        <w:tc>
-          <w:tcPr>
-            <w:cnfStyle w:val="001000000000" w:firstRow="0" w:lastRow="0" w:firstColumn="1" w:lastColumn="0" w:oddVBand="0" w:evenVBand="0" w:oddHBand="0" w:evenHBand="0" w:firstRowFirstColumn="0" w:firstRowLastColumn="0" w:lastRowFirstColumn="0" w:lastRowLastColumn="0"/>
-            <w:tcW w:w="2515" w:type="dxa"/>
-          </w:tcPr>
-          <w:p>
-            <w:pPr>
-              <w:jc w:val="center"/>
-              <w:rPr>
-                <w:lang w:val="es-ES"/>
-              </w:rPr>
-            </w:pPr>
-            <w:r>
-              <w:rPr>
-                <w:lang w:val="es-ES"/>
-              </w:rPr>
-              <w:t>100000</w:t>
-            </w:r>
-          </w:p>
-        </w:tc>
-        <w:tc>
-          <w:tcPr>
-            <w:tcW w:w="2515" w:type="dxa"/>
-          </w:tcPr>
-          <w:p>
-            <w:pPr>
-              <w:jc w:val="center"/>
-              <w:cnfStyle w:val="000000100000" w:firstRow="0" w:lastRow="0" w:firstColumn="0" w:lastColumn="0" w:oddVBand="0" w:evenVBand="0" w:oddHBand="1" w:evenHBand="0" w:firstRowFirstColumn="0" w:firstRowLastColumn="0" w:lastRowFirstColumn="0" w:lastRowLastColumn="0"/>
-              <w:rPr>
-                <w:lang w:val="es-ES"/>
-              </w:rPr>
-            </w:pPr>
-            <w:r>
-              <w:rPr>
-                <w:lang w:val="es-ES"/>
-              </w:rPr>
-              <w:t>61</w:t>
-            </w:r>
-          </w:p>
-        </w:tc>
-      </w:tr>
-      <w:tr>
-        <w:trPr>
-          <w:trHeight w:val="242"/>
-        </w:trPr>
-        <w:tc>
-          <w:tcPr>
-            <w:cnfStyle w:val="001000000000" w:firstRow="0" w:lastRow="0" w:firstColumn="1" w:lastColumn="0" w:oddVBand="0" w:evenVBand="0" w:oddHBand="0" w:evenHBand="0" w:firstRowFirstColumn="0" w:firstRowLastColumn="0" w:lastRowFirstColumn="0" w:lastRowLastColumn="0"/>
-            <w:tcW w:w="2515" w:type="dxa"/>
-          </w:tcPr>
-          <w:p>
-            <w:pPr>
-              <w:jc w:val="center"/>
-              <w:rPr>
-                <w:lang w:val="es-ES"/>
-              </w:rPr>
-            </w:pPr>
-            <w:r>
-              <w:rPr>
-                <w:lang w:val="es-ES"/>
-              </w:rPr>
-              <w:t>1000000</w:t>
-            </w:r>
-          </w:p>
-        </w:tc>
-        <w:tc>
-          <w:tcPr>
-            <w:tcW w:w="2515" w:type="dxa"/>
-          </w:tcPr>
-          <w:p>
-            <w:pPr>
-              <w:jc w:val="center"/>
-              <w:cnfStyle w:val="000000000000" w:firstRow="0" w:lastRow="0" w:firstColumn="0" w:lastColumn="0" w:oddVBand="0" w:evenVBand="0" w:oddHBand="0" w:evenHBand="0" w:firstRowFirstColumn="0" w:firstRowLastColumn="0" w:lastRowFirstColumn="0" w:lastRowLastColumn="0"/>
-              <w:rPr>
-                <w:lang w:val="es-ES"/>
-              </w:rPr>
-            </w:pPr>
-            <w:r>
-              <w:rPr>
-                <w:lang w:val="es-ES"/>
-              </w:rPr>
-              <w:t>268</w:t>
-            </w:r>
-          </w:p>
-        </w:tc>
-      </w:tr>
-      <w:tr>
-        <w:trPr>
-          <w:cnfStyle w:val="000000100000" w:firstRow="0" w:lastRow="0" w:firstColumn="0" w:lastColumn="0" w:oddVBand="0" w:evenVBand="0" w:oddHBand="1" w:evenHBand="0" w:firstRowFirstColumn="0" w:firstRowLastColumn="0" w:lastRowFirstColumn="0" w:lastRowLastColumn="0"/>
-          <w:trHeight w:val="335"/>
-        </w:trPr>
-        <w:tc>
-          <w:tcPr>
-            <w:cnfStyle w:val="001000000000" w:firstRow="0" w:lastRow="0" w:firstColumn="1" w:lastColumn="0" w:oddVBand="0" w:evenVBand="0" w:oddHBand="0" w:evenHBand="0" w:firstRowFirstColumn="0" w:firstRowLastColumn="0" w:lastRowFirstColumn="0" w:lastRowLastColumn="0"/>
-            <w:tcW w:w="2515" w:type="dxa"/>
-          </w:tcPr>
-          <w:p>
-            <w:pPr>
-              <w:jc w:val="center"/>
-              <w:rPr>
-                <w:lang w:val="es-ES"/>
-              </w:rPr>
-            </w:pPr>
-            <w:r>
-              <w:rPr>
-                <w:lang w:val="es-ES"/>
-              </w:rPr>
-              <w:t>10000000</w:t>
-            </w:r>
-          </w:p>
-        </w:tc>
-        <w:tc>
-          <w:tcPr>
-            <w:tcW w:w="2515" w:type="dxa"/>
-          </w:tcPr>
-          <w:p>
-            <w:pPr>
-              <w:jc w:val="center"/>
-              <w:cnfStyle w:val="000000100000" w:firstRow="0" w:lastRow="0" w:firstColumn="0" w:lastColumn="0" w:oddVBand="0" w:evenVBand="0" w:oddHBand="1" w:evenHBand="0" w:firstRowFirstColumn="0" w:firstRowLastColumn="0" w:lastRowFirstColumn="0" w:lastRowLastColumn="0"/>
-              <w:rPr>
-                <w:lang w:val="es-ES"/>
-              </w:rPr>
-            </w:pPr>
-            <w:r>
-              <w:rPr>
-                <w:lang w:val="es-ES"/>
-              </w:rPr>
-              <w:t>6289</w:t>
-            </w:r>
-          </w:p>
-        </w:tc>
-      </w:tr>
-      <w:tr>
-        <w:trPr>
-          <w:trHeight w:val="368"/>
-        </w:trPr>
-        <w:tc>
-          <w:tcPr>
-            <w:cnfStyle w:val="001000000000" w:firstRow="0" w:lastRow="0" w:firstColumn="1" w:lastColumn="0" w:oddVBand="0" w:evenVBand="0" w:oddHBand="0" w:evenHBand="0" w:firstRowFirstColumn="0" w:firstRowLastColumn="0" w:lastRowFirstColumn="0" w:lastRowLastColumn="0"/>
-            <w:tcW w:w="2515" w:type="dxa"/>
-          </w:tcPr>
-          <w:p>
-            <w:pPr>
-              <w:jc w:val="center"/>
-              <w:rPr>
-                <w:lang w:val="es-ES"/>
-              </w:rPr>
-            </w:pPr>
-            <w:r>
-              <w:rPr>
-                <w:lang w:val="es-ES"/>
-              </w:rPr>
-              <w:t>99999999</w:t>
-            </w:r>
-          </w:p>
-        </w:tc>
-        <w:tc>
-          <w:tcPr>
-            <w:tcW w:w="2515" w:type="dxa"/>
-          </w:tcPr>
-          <w:p>
-            <w:pPr>
-              <w:jc w:val="center"/>
-              <w:cnfStyle w:val="000000000000" w:firstRow="0" w:lastRow="0" w:firstColumn="0" w:lastColumn="0" w:oddVBand="0" w:evenVBand="0" w:oddHBand="0" w:evenHBand="0" w:firstRowFirstColumn="0" w:firstRowLastColumn="0" w:lastRowFirstColumn="0" w:lastRowLastColumn="0"/>
-              <w:rPr>
-                <w:lang w:val="es-ES"/>
-              </w:rPr>
-            </w:pPr>
-            <w:proofErr w:type="spellStart"/>
-            <w:proofErr w:type="gramStart"/>
-            <w:r>
-              <w:rPr>
-                <w:rFonts w:ascii="Consolas" w:hAnsi="Consolas" w:cs="Consolas"/>
-                <w:color w:val="E11E46"/>
-                <w:lang w:val="es-CO" w:eastAsia="es-CO"/>
-              </w:rPr>
-              <w:t>java.lang</w:t>
-            </w:r>
-            <w:proofErr w:type="gramEnd"/>
-            <w:r>
-              <w:rPr>
-                <w:rFonts w:ascii="Consolas" w:hAnsi="Consolas" w:cs="Consolas"/>
-                <w:color w:val="E11E46"/>
-                <w:lang w:val="es-CO" w:eastAsia="es-CO"/>
-              </w:rPr>
-              <w:t>.OutOfMemoryError</w:t>
-            </w:r>
-            <w:proofErr w:type="spellEnd"/>
-            <w:r>
-              <w:rPr>
-                <w:rFonts w:ascii="Consolas" w:hAnsi="Consolas" w:cs="Consolas"/>
-                <w:color w:val="E11E46"/>
-                <w:lang w:val="es-CO" w:eastAsia="es-CO"/>
-              </w:rPr>
-              <w:t>:</w:t>
-            </w:r>
-          </w:p>
-        </w:tc>
-      </w:tr>
-    </w:tbl>
-    <w:p>
-      <w:pPr>
-        <w:pBdr>
-          <w:top w:val="nil"/>
-          <w:left w:val="nil"/>
-          <w:bottom w:val="nil"/>
-          <w:right w:val="nil"/>
-          <w:between w:val="nil"/>
-        </w:pBdr>
-        <w:jc w:val="both"/>
-        <w:rPr>
-          <w:lang w:val="es-ES"/>
-        </w:rPr>
-      </w:pPr>
-      <w:r>
-        <w:rPr>
-          <w:lang w:val="es-ES"/>
-        </w:rPr>
-        <w:t xml:space="preserve"> </w:t>
-      </w:r>
-    </w:p>
-    <w:p>
-      <w:pPr>
-        <w:pBdr>
-          <w:top w:val="nil"/>
-          <w:left w:val="nil"/>
-          <w:bottom w:val="nil"/>
-          <w:right w:val="nil"/>
-          <w:between w:val="nil"/>
-        </w:pBdr>
-        <w:jc w:val="both"/>
-        <w:rPr>
-          <w:lang w:val="es-ES"/>
-        </w:rPr>
-      </w:pPr>
-      <w:r>
-        <w:rPr>
-          <w:lang w:val="es-ES"/>
-        </w:rPr>
-        <w:t xml:space="preserve"> </w:t>
-      </w:r>
-      <w:r>
-        <w:rPr>
-          <w:noProof/>
-          <w:lang w:val="es-ES"/>
-        </w:rPr>
-        <w:drawing>
-          <wp:inline distT="0" distB="0" distL="0" distR="0" wp14:anchorId="1E6ECA98" wp14:editId="7FFF358E">
-            <wp:extent cx="3200400" cy="1866900"/>
-            <wp:effectExtent l="0" t="0" r="0" b="0"/>
-            <wp:docPr id="13" name="Gráfico 13"/>
-            <wp:cNvGraphicFramePr/>
-            <a:graphic xmlns:a="http://schemas.openxmlformats.org/drawingml/2006/main">
-              <a:graphicData uri="http://schemas.openxmlformats.org/drawingml/2006/chart">
-                <c:chart xmlns:c="http://schemas.openxmlformats.org/drawingml/2006/chart" xmlns:r="http://schemas.openxmlformats.org/officeDocument/2006/relationships" r:id="rId11"/>
-              </a:graphicData>
-            </a:graphic>
-          </wp:inline>
-        </w:drawing>
-      </w:r>
-      <w:r>
-        <w:rPr>
-          <w:lang w:val="es-ES"/>
-        </w:rPr>
-        <w:t xml:space="preserve"> </w:t>
-      </w:r>
-    </w:p>
-    <w:p>
-      <w:pPr>
-        <w:pBdr>
-          <w:top w:val="nil"/>
-          <w:left w:val="nil"/>
-          <w:bottom w:val="nil"/>
-          <w:right w:val="nil"/>
-          <w:between w:val="nil"/>
-        </w:pBdr>
-        <w:jc w:val="both"/>
-        <w:rPr>
-          <w:lang w:val="es-ES"/>
-        </w:rPr>
-      </w:pPr>
-    </w:p>
-    <w:p>
-      <w:pPr>
-        <w:pBdr>
-          <w:top w:val="nil"/>
-          <w:left w:val="nil"/>
-          <w:bottom w:val="nil"/>
-          <w:right w:val="nil"/>
-          <w:between w:val="nil"/>
-        </w:pBdr>
-        <w:jc w:val="both"/>
-        <w:rPr>
-          <w:lang w:val="es-ES"/>
-        </w:rPr>
-      </w:pPr>
-      <w:r>
-        <w:rPr>
-          <w:lang w:val="es-ES"/>
-        </w:rPr>
-        <w:t>Agregar (implementación no lineal)</w:t>
-      </w:r>
-    </w:p>
-    <w:p>
-      <w:pPr>
-        <w:pBdr>
-          <w:top w:val="nil"/>
-          <w:left w:val="nil"/>
-          <w:bottom w:val="nil"/>
-          <w:right w:val="nil"/>
-          <w:between w:val="nil"/>
-        </w:pBdr>
-        <w:jc w:val="both"/>
-        <w:rPr>
-          <w:lang w:val="es-ES"/>
-        </w:rPr>
-      </w:pPr>
-    </w:p>
-    <w:tbl>
-      <w:tblPr>
-        <w:tblStyle w:val="Tablaconcuadrcula5oscura-nfasis2"/>
-        <w:tblW w:w="0" w:type="auto"/>
-        <w:tblLook w:val="04A0" w:firstRow="1" w:lastRow="0" w:firstColumn="1" w:lastColumn="0" w:noHBand="0" w:noVBand="1"/>
-      </w:tblPr>
-      <w:tblGrid>
-        <w:gridCol w:w="1845"/>
-        <w:gridCol w:w="3185"/>
-      </w:tblGrid>
-      <w:tr>
-        <w:trPr>
-          <w:cnfStyle w:val="100000000000" w:firstRow="1" w:lastRow="0" w:firstColumn="0" w:lastColumn="0" w:oddVBand="0" w:evenVBand="0" w:oddHBand="0" w:evenHBand="0" w:firstRowFirstColumn="0" w:firstRowLastColumn="0" w:lastRowFirstColumn="0" w:lastRowLastColumn="0"/>
-          <w:trHeight w:val="389"/>
-        </w:trPr>
-        <w:tc>
-          <w:tcPr>
-            <w:cnfStyle w:val="001000000000" w:firstRow="0" w:lastRow="0" w:firstColumn="1" w:lastColumn="0" w:oddVBand="0" w:evenVBand="0" w:oddHBand="0" w:evenHBand="0" w:firstRowFirstColumn="0" w:firstRowLastColumn="0" w:lastRowFirstColumn="0" w:lastRowLastColumn="0"/>
-            <w:tcW w:w="2515" w:type="dxa"/>
-          </w:tcPr>
-          <w:p>
-            <w:pPr>
-              <w:jc w:val="both"/>
-              <w:rPr>
-                <w:lang w:val="es-ES"/>
-              </w:rPr>
-            </w:pPr>
-            <w:r>
-              <w:rPr>
-                <w:lang w:val="es-ES"/>
-              </w:rPr>
-              <w:t>Cantidad de iteraciones (datos ingresados)</w:t>
-            </w:r>
-          </w:p>
-        </w:tc>
-        <w:tc>
-          <w:tcPr>
-            <w:tcW w:w="2515" w:type="dxa"/>
-          </w:tcPr>
-          <w:p>
-            <w:pPr>
-              <w:jc w:val="right"/>
-              <w:cnfStyle w:val="100000000000" w:firstRow="1" w:lastRow="0" w:firstColumn="0" w:lastColumn="0" w:oddVBand="0" w:evenVBand="0" w:oddHBand="0" w:evenHBand="0" w:firstRowFirstColumn="0" w:firstRowLastColumn="0" w:lastRowFirstColumn="0" w:lastRowLastColumn="0"/>
-              <w:rPr>
-                <w:lang w:val="es-ES"/>
-              </w:rPr>
-            </w:pPr>
-            <w:r>
-              <w:rPr>
-                <w:lang w:val="es-ES"/>
-              </w:rPr>
-              <w:t>Tiempo (milisegundos)</w:t>
-            </w:r>
-          </w:p>
-        </w:tc>
-      </w:tr>
-      <w:tr>
-        <w:trPr>
-          <w:cnfStyle w:val="000000100000" w:firstRow="0" w:lastRow="0" w:firstColumn="0" w:lastColumn="0" w:oddVBand="0" w:evenVBand="0" w:oddHBand="1" w:evenHBand="0" w:firstRowFirstColumn="0" w:firstRowLastColumn="0" w:lastRowFirstColumn="0" w:lastRowLastColumn="0"/>
-          <w:trHeight w:val="353"/>
-        </w:trPr>
-        <w:tc>
-          <w:tcPr>
-            <w:cnfStyle w:val="001000000000" w:firstRow="0" w:lastRow="0" w:firstColumn="1" w:lastColumn="0" w:oddVBand="0" w:evenVBand="0" w:oddHBand="0" w:evenHBand="0" w:firstRowFirstColumn="0" w:firstRowLastColumn="0" w:lastRowFirstColumn="0" w:lastRowLastColumn="0"/>
-            <w:tcW w:w="2515" w:type="dxa"/>
-          </w:tcPr>
-          <w:p>
-            <w:pPr>
-              <w:jc w:val="center"/>
-              <w:rPr>
-                <w:lang w:val="es-ES"/>
-              </w:rPr>
-            </w:pPr>
-            <w:r>
-              <w:rPr>
-                <w:lang w:val="es-ES"/>
-              </w:rPr>
-              <w:t>1000</w:t>
-            </w:r>
-          </w:p>
-        </w:tc>
-        <w:tc>
-          <w:tcPr>
-            <w:tcW w:w="2515" w:type="dxa"/>
-          </w:tcPr>
-          <w:p>
-            <w:pPr>
-              <w:jc w:val="center"/>
-              <w:cnfStyle w:val="000000100000" w:firstRow="0" w:lastRow="0" w:firstColumn="0" w:lastColumn="0" w:oddVBand="0" w:evenVBand="0" w:oddHBand="1" w:evenHBand="0" w:firstRowFirstColumn="0" w:firstRowLastColumn="0" w:lastRowFirstColumn="0" w:lastRowLastColumn="0"/>
-              <w:rPr>
-                <w:lang w:val="es-ES"/>
-              </w:rPr>
-            </w:pPr>
-            <w:r>
-              <w:rPr>
-                <w:lang w:val="es-ES"/>
-              </w:rPr>
               <w:t>2</w:t>
             </w:r>
           </w:p>
@@ -5738,6 +6108,7 @@
           <w:noProof/>
           <w:lang w:val="es-ES"/>
         </w:rPr>
+        <w:lastRenderedPageBreak/>
         <w:drawing>
           <wp:inline distT="0" distB="0" distL="0" distR="0" wp14:anchorId="0B1BBD82" wp14:editId="4CE09103">
             <wp:extent cx="3200400" cy="1866900"/>
@@ -5787,6 +6158,511 @@
           <w:lang w:val="es-ES"/>
         </w:rPr>
         <w:t>Eliminar (Implementación lineal)</w:t>
+      </w:r>
+    </w:p>
+    <w:p>
+      <w:pPr>
+        <w:pBdr>
+          <w:top w:val="nil"/>
+          <w:left w:val="nil"/>
+          <w:bottom w:val="nil"/>
+          <w:right w:val="nil"/>
+          <w:between w:val="nil"/>
+        </w:pBdr>
+        <w:jc w:val="both"/>
+        <w:rPr>
+          <w:lang w:val="es-ES"/>
+        </w:rPr>
+      </w:pPr>
+    </w:p>
+    <w:tbl>
+      <w:tblPr>
+        <w:tblStyle w:val="Tablaconcuadrcula5oscura-nfasis1"/>
+        <w:tblW w:w="0" w:type="auto"/>
+        <w:tblLook w:val="04A0" w:firstRow="1" w:lastRow="0" w:firstColumn="1" w:lastColumn="0" w:noHBand="0" w:noVBand="1"/>
+      </w:tblPr>
+      <w:tblGrid>
+        <w:gridCol w:w="1845"/>
+        <w:gridCol w:w="3185"/>
+      </w:tblGrid>
+      <w:tr>
+        <w:trPr>
+          <w:cnfStyle w:val="100000000000" w:firstRow="1" w:lastRow="0" w:firstColumn="0" w:lastColumn="0" w:oddVBand="0" w:evenVBand="0" w:oddHBand="0" w:evenHBand="0" w:firstRowFirstColumn="0" w:firstRowLastColumn="0" w:lastRowFirstColumn="0" w:lastRowLastColumn="0"/>
+          <w:trHeight w:val="389"/>
+        </w:trPr>
+        <w:tc>
+          <w:tcPr>
+            <w:cnfStyle w:val="001000000000" w:firstRow="0" w:lastRow="0" w:firstColumn="1" w:lastColumn="0" w:oddVBand="0" w:evenVBand="0" w:oddHBand="0" w:evenHBand="0" w:firstRowFirstColumn="0" w:firstRowLastColumn="0" w:lastRowFirstColumn="0" w:lastRowLastColumn="0"/>
+            <w:tcW w:w="2515" w:type="dxa"/>
+            <w:vAlign w:val="center"/>
+          </w:tcPr>
+          <w:p>
+            <w:pPr>
+              <w:jc w:val="both"/>
+              <w:rPr>
+                <w:lang w:val="es-ES"/>
+              </w:rPr>
+            </w:pPr>
+            <w:r>
+              <w:rPr>
+                <w:b w:val="0"/>
+                <w:bCs w:val="0"/>
+                <w:lang w:val="es-ES"/>
+              </w:rPr>
+              <w:t>Cantidad de iteraciones (datos ingresados)</w:t>
+            </w:r>
+          </w:p>
+        </w:tc>
+        <w:tc>
+          <w:tcPr>
+            <w:tcW w:w="2515" w:type="dxa"/>
+            <w:vAlign w:val="center"/>
+          </w:tcPr>
+          <w:p>
+            <w:pPr>
+              <w:jc w:val="right"/>
+              <w:cnfStyle w:val="100000000000" w:firstRow="1" w:lastRow="0" w:firstColumn="0" w:lastColumn="0" w:oddVBand="0" w:evenVBand="0" w:oddHBand="0" w:evenHBand="0" w:firstRowFirstColumn="0" w:firstRowLastColumn="0" w:lastRowFirstColumn="0" w:lastRowLastColumn="0"/>
+              <w:rPr>
+                <w:lang w:val="es-ES"/>
+              </w:rPr>
+            </w:pPr>
+            <w:r>
+              <w:rPr>
+                <w:b w:val="0"/>
+                <w:bCs w:val="0"/>
+                <w:lang w:val="es-ES"/>
+              </w:rPr>
+              <w:t>Tiempo (milisegundos)</w:t>
+            </w:r>
+          </w:p>
+        </w:tc>
+      </w:tr>
+      <w:tr>
+        <w:trPr>
+          <w:cnfStyle w:val="000000100000" w:firstRow="0" w:lastRow="0" w:firstColumn="0" w:lastColumn="0" w:oddVBand="0" w:evenVBand="0" w:oddHBand="1" w:evenHBand="0" w:firstRowFirstColumn="0" w:firstRowLastColumn="0" w:lastRowFirstColumn="0" w:lastRowLastColumn="0"/>
+          <w:trHeight w:val="353"/>
+        </w:trPr>
+        <w:tc>
+          <w:tcPr>
+            <w:cnfStyle w:val="001000000000" w:firstRow="0" w:lastRow="0" w:firstColumn="1" w:lastColumn="0" w:oddVBand="0" w:evenVBand="0" w:oddHBand="0" w:evenHBand="0" w:firstRowFirstColumn="0" w:firstRowLastColumn="0" w:lastRowFirstColumn="0" w:lastRowLastColumn="0"/>
+            <w:tcW w:w="2515" w:type="dxa"/>
+            <w:vAlign w:val="center"/>
+          </w:tcPr>
+          <w:p>
+            <w:pPr>
+              <w:jc w:val="center"/>
+              <w:rPr>
+                <w:lang w:val="es-ES"/>
+              </w:rPr>
+            </w:pPr>
+            <w:r>
+              <w:rPr>
+                <w:b w:val="0"/>
+                <w:bCs w:val="0"/>
+                <w:lang w:val="es-ES"/>
+              </w:rPr>
+              <w:t>1000</w:t>
+            </w:r>
+          </w:p>
+        </w:tc>
+        <w:tc>
+          <w:tcPr>
+            <w:tcW w:w="2515" w:type="dxa"/>
+            <w:vAlign w:val="center"/>
+          </w:tcPr>
+          <w:p>
+            <w:pPr>
+              <w:jc w:val="center"/>
+              <w:cnfStyle w:val="000000100000" w:firstRow="0" w:lastRow="0" w:firstColumn="0" w:lastColumn="0" w:oddVBand="0" w:evenVBand="0" w:oddHBand="1" w:evenHBand="0" w:firstRowFirstColumn="0" w:firstRowLastColumn="0" w:lastRowFirstColumn="0" w:lastRowLastColumn="0"/>
+              <w:rPr>
+                <w:lang w:val="es-ES"/>
+              </w:rPr>
+            </w:pPr>
+            <w:r>
+              <w:rPr>
+                <w:lang w:val="es-ES"/>
+              </w:rPr>
+              <w:t>26</w:t>
+            </w:r>
+          </w:p>
+        </w:tc>
+      </w:tr>
+      <w:tr>
+        <w:trPr>
+          <w:trHeight w:val="339"/>
+        </w:trPr>
+        <w:tc>
+          <w:tcPr>
+            <w:cnfStyle w:val="001000000000" w:firstRow="0" w:lastRow="0" w:firstColumn="1" w:lastColumn="0" w:oddVBand="0" w:evenVBand="0" w:oddHBand="0" w:evenHBand="0" w:firstRowFirstColumn="0" w:firstRowLastColumn="0" w:lastRowFirstColumn="0" w:lastRowLastColumn="0"/>
+            <w:tcW w:w="2515" w:type="dxa"/>
+            <w:vAlign w:val="center"/>
+          </w:tcPr>
+          <w:p>
+            <w:pPr>
+              <w:jc w:val="center"/>
+              <w:rPr>
+                <w:lang w:val="es-ES"/>
+              </w:rPr>
+            </w:pPr>
+            <w:r>
+              <w:rPr>
+                <w:b w:val="0"/>
+                <w:bCs w:val="0"/>
+                <w:lang w:val="es-ES"/>
+              </w:rPr>
+              <w:t>10000</w:t>
+            </w:r>
+          </w:p>
+        </w:tc>
+        <w:tc>
+          <w:tcPr>
+            <w:tcW w:w="2515" w:type="dxa"/>
+            <w:vAlign w:val="center"/>
+          </w:tcPr>
+          <w:p>
+            <w:pPr>
+              <w:jc w:val="center"/>
+              <w:cnfStyle w:val="000000000000" w:firstRow="0" w:lastRow="0" w:firstColumn="0" w:lastColumn="0" w:oddVBand="0" w:evenVBand="0" w:oddHBand="0" w:evenHBand="0" w:firstRowFirstColumn="0" w:firstRowLastColumn="0" w:lastRowFirstColumn="0" w:lastRowLastColumn="0"/>
+              <w:rPr>
+                <w:lang w:val="es-ES"/>
+              </w:rPr>
+            </w:pPr>
+            <w:r>
+              <w:rPr>
+                <w:lang w:val="es-ES"/>
+              </w:rPr>
+              <w:t>392</w:t>
+            </w:r>
+          </w:p>
+        </w:tc>
+      </w:tr>
+      <w:tr>
+        <w:trPr>
+          <w:cnfStyle w:val="000000100000" w:firstRow="0" w:lastRow="0" w:firstColumn="0" w:lastColumn="0" w:oddVBand="0" w:evenVBand="0" w:oddHBand="1" w:evenHBand="0" w:firstRowFirstColumn="0" w:firstRowLastColumn="0" w:lastRowFirstColumn="0" w:lastRowLastColumn="0"/>
+          <w:trHeight w:val="386"/>
+        </w:trPr>
+        <w:tc>
+          <w:tcPr>
+            <w:cnfStyle w:val="001000000000" w:firstRow="0" w:lastRow="0" w:firstColumn="1" w:lastColumn="0" w:oddVBand="0" w:evenVBand="0" w:oddHBand="0" w:evenHBand="0" w:firstRowFirstColumn="0" w:firstRowLastColumn="0" w:lastRowFirstColumn="0" w:lastRowLastColumn="0"/>
+            <w:tcW w:w="2515" w:type="dxa"/>
+            <w:vAlign w:val="center"/>
+          </w:tcPr>
+          <w:p>
+            <w:pPr>
+              <w:jc w:val="center"/>
+              <w:rPr>
+                <w:lang w:val="es-ES"/>
+              </w:rPr>
+            </w:pPr>
+            <w:r>
+              <w:rPr>
+                <w:b w:val="0"/>
+                <w:bCs w:val="0"/>
+                <w:lang w:val="es-ES"/>
+              </w:rPr>
+              <w:t>50000</w:t>
+            </w:r>
+          </w:p>
+        </w:tc>
+        <w:tc>
+          <w:tcPr>
+            <w:tcW w:w="2515" w:type="dxa"/>
+            <w:vAlign w:val="center"/>
+          </w:tcPr>
+          <w:p>
+            <w:pPr>
+              <w:jc w:val="center"/>
+              <w:cnfStyle w:val="000000100000" w:firstRow="0" w:lastRow="0" w:firstColumn="0" w:lastColumn="0" w:oddVBand="0" w:evenVBand="0" w:oddHBand="1" w:evenHBand="0" w:firstRowFirstColumn="0" w:firstRowLastColumn="0" w:lastRowFirstColumn="0" w:lastRowLastColumn="0"/>
+              <w:rPr>
+                <w:lang w:val="es-ES"/>
+              </w:rPr>
+            </w:pPr>
+            <w:r>
+              <w:rPr>
+                <w:lang w:val="es-ES"/>
+              </w:rPr>
+              <w:t>6938</w:t>
+            </w:r>
+          </w:p>
+        </w:tc>
+      </w:tr>
+      <w:tr>
+        <w:trPr>
+          <w:trHeight w:val="242"/>
+        </w:trPr>
+        <w:tc>
+          <w:tcPr>
+            <w:cnfStyle w:val="001000000000" w:firstRow="0" w:lastRow="0" w:firstColumn="1" w:lastColumn="0" w:oddVBand="0" w:evenVBand="0" w:oddHBand="0" w:evenHBand="0" w:firstRowFirstColumn="0" w:firstRowLastColumn="0" w:lastRowFirstColumn="0" w:lastRowLastColumn="0"/>
+            <w:tcW w:w="2515" w:type="dxa"/>
+            <w:vAlign w:val="center"/>
+          </w:tcPr>
+          <w:p>
+            <w:pPr>
+              <w:jc w:val="center"/>
+              <w:rPr>
+                <w:lang w:val="es-ES"/>
+              </w:rPr>
+            </w:pPr>
+            <w:r>
+              <w:rPr>
+                <w:b w:val="0"/>
+                <w:bCs w:val="0"/>
+                <w:lang w:val="es-ES"/>
+              </w:rPr>
+              <w:t>80000</w:t>
+            </w:r>
+          </w:p>
+        </w:tc>
+        <w:tc>
+          <w:tcPr>
+            <w:tcW w:w="2515" w:type="dxa"/>
+            <w:vAlign w:val="center"/>
+          </w:tcPr>
+          <w:p>
+            <w:pPr>
+              <w:jc w:val="center"/>
+              <w:cnfStyle w:val="000000000000" w:firstRow="0" w:lastRow="0" w:firstColumn="0" w:lastColumn="0" w:oddVBand="0" w:evenVBand="0" w:oddHBand="0" w:evenHBand="0" w:firstRowFirstColumn="0" w:firstRowLastColumn="0" w:lastRowFirstColumn="0" w:lastRowLastColumn="0"/>
+              <w:rPr>
+                <w:lang w:val="es-ES"/>
+              </w:rPr>
+            </w:pPr>
+            <w:r>
+              <w:rPr>
+                <w:lang w:val="es-ES"/>
+              </w:rPr>
+              <w:t>47988</w:t>
+            </w:r>
+          </w:p>
+        </w:tc>
+      </w:tr>
+      <w:tr>
+        <w:trPr>
+          <w:cnfStyle w:val="000000100000" w:firstRow="0" w:lastRow="0" w:firstColumn="0" w:lastColumn="0" w:oddVBand="0" w:evenVBand="0" w:oddHBand="1" w:evenHBand="0" w:firstRowFirstColumn="0" w:firstRowLastColumn="0" w:lastRowFirstColumn="0" w:lastRowLastColumn="0"/>
+          <w:trHeight w:val="335"/>
+        </w:trPr>
+        <w:tc>
+          <w:tcPr>
+            <w:cnfStyle w:val="001000000000" w:firstRow="0" w:lastRow="0" w:firstColumn="1" w:lastColumn="0" w:oddVBand="0" w:evenVBand="0" w:oddHBand="0" w:evenHBand="0" w:firstRowFirstColumn="0" w:firstRowLastColumn="0" w:lastRowFirstColumn="0" w:lastRowLastColumn="0"/>
+            <w:tcW w:w="2515" w:type="dxa"/>
+            <w:vAlign w:val="center"/>
+          </w:tcPr>
+          <w:p>
+            <w:pPr>
+              <w:jc w:val="center"/>
+              <w:rPr>
+                <w:lang w:val="es-ES"/>
+              </w:rPr>
+            </w:pPr>
+            <w:r>
+              <w:rPr>
+                <w:b w:val="0"/>
+                <w:bCs w:val="0"/>
+                <w:lang w:val="es-ES"/>
+              </w:rPr>
+              <w:t>100000</w:t>
+            </w:r>
+          </w:p>
+        </w:tc>
+        <w:tc>
+          <w:tcPr>
+            <w:tcW w:w="2515" w:type="dxa"/>
+            <w:vAlign w:val="center"/>
+          </w:tcPr>
+          <w:p>
+            <w:pPr>
+              <w:jc w:val="center"/>
+              <w:cnfStyle w:val="000000100000" w:firstRow="0" w:lastRow="0" w:firstColumn="0" w:lastColumn="0" w:oddVBand="0" w:evenVBand="0" w:oddHBand="1" w:evenHBand="0" w:firstRowFirstColumn="0" w:firstRowLastColumn="0" w:lastRowFirstColumn="0" w:lastRowLastColumn="0"/>
+              <w:rPr>
+                <w:lang w:val="es-ES"/>
+              </w:rPr>
+            </w:pPr>
+            <w:r>
+              <w:rPr>
+                <w:lang w:val="es-ES"/>
+              </w:rPr>
+              <w:t>74824</w:t>
+            </w:r>
+          </w:p>
+        </w:tc>
+      </w:tr>
+      <w:tr>
+        <w:trPr>
+          <w:trHeight w:val="368"/>
+        </w:trPr>
+        <w:tc>
+          <w:tcPr>
+            <w:cnfStyle w:val="001000000000" w:firstRow="0" w:lastRow="0" w:firstColumn="1" w:lastColumn="0" w:oddVBand="0" w:evenVBand="0" w:oddHBand="0" w:evenHBand="0" w:firstRowFirstColumn="0" w:firstRowLastColumn="0" w:lastRowFirstColumn="0" w:lastRowLastColumn="0"/>
+            <w:tcW w:w="2515" w:type="dxa"/>
+            <w:vAlign w:val="center"/>
+          </w:tcPr>
+          <w:p>
+            <w:pPr>
+              <w:jc w:val="center"/>
+              <w:rPr>
+                <w:lang w:val="es-ES"/>
+              </w:rPr>
+            </w:pPr>
+            <w:r>
+              <w:rPr>
+                <w:b w:val="0"/>
+                <w:bCs w:val="0"/>
+                <w:lang w:val="es-ES"/>
+              </w:rPr>
+              <w:t>99999999</w:t>
+            </w:r>
+          </w:p>
+        </w:tc>
+        <w:tc>
+          <w:tcPr>
+            <w:tcW w:w="2515" w:type="dxa"/>
+            <w:vAlign w:val="center"/>
+          </w:tcPr>
+          <w:p>
+            <w:pPr>
+              <w:jc w:val="center"/>
+              <w:cnfStyle w:val="000000000000" w:firstRow="0" w:lastRow="0" w:firstColumn="0" w:lastColumn="0" w:oddVBand="0" w:evenVBand="0" w:oddHBand="0" w:evenHBand="0" w:firstRowFirstColumn="0" w:firstRowLastColumn="0" w:lastRowFirstColumn="0" w:lastRowLastColumn="0"/>
+              <w:rPr>
+                <w:lang w:val="es-ES"/>
+              </w:rPr>
+            </w:pPr>
+            <w:proofErr w:type="spellStart"/>
+            <w:proofErr w:type="gramStart"/>
+            <w:r>
+              <w:rPr>
+                <w:rFonts w:ascii="Consolas" w:hAnsi="Consolas" w:cs="Calibri"/>
+                <w:color w:val="E11E46"/>
+              </w:rPr>
+              <w:t>java.lang</w:t>
+            </w:r>
+            <w:proofErr w:type="gramEnd"/>
+            <w:r>
+              <w:rPr>
+                <w:rFonts w:ascii="Consolas" w:hAnsi="Consolas" w:cs="Calibri"/>
+                <w:color w:val="E11E46"/>
+              </w:rPr>
+              <w:t>.OutOfMemoryError</w:t>
+            </w:r>
+            <w:proofErr w:type="spellEnd"/>
+            <w:r>
+              <w:rPr>
+                <w:rFonts w:ascii="Consolas" w:hAnsi="Consolas" w:cs="Calibri"/>
+                <w:color w:val="E11E46"/>
+              </w:rPr>
+              <w:t>:</w:t>
+            </w:r>
+          </w:p>
+        </w:tc>
+      </w:tr>
+    </w:tbl>
+    <w:p>
+      <w:pPr>
+        <w:pBdr>
+          <w:top w:val="nil"/>
+          <w:left w:val="nil"/>
+          <w:bottom w:val="nil"/>
+          <w:right w:val="nil"/>
+          <w:between w:val="nil"/>
+        </w:pBdr>
+        <w:jc w:val="both"/>
+        <w:rPr>
+          <w:lang w:val="es-ES"/>
+        </w:rPr>
+      </w:pPr>
+      <w:r>
+        <w:rPr>
+          <w:lang w:val="es-ES"/>
+        </w:rPr>
+        <w:t xml:space="preserve"> </w:t>
+      </w:r>
+    </w:p>
+    <w:p>
+      <w:pPr>
+        <w:pBdr>
+          <w:top w:val="nil"/>
+          <w:left w:val="nil"/>
+          <w:bottom w:val="nil"/>
+          <w:right w:val="nil"/>
+          <w:between w:val="nil"/>
+        </w:pBdr>
+        <w:jc w:val="both"/>
+        <w:rPr>
+          <w:lang w:val="es-ES"/>
+        </w:rPr>
+      </w:pPr>
+    </w:p>
+    <w:p>
+      <w:pPr>
+        <w:pBdr>
+          <w:top w:val="nil"/>
+          <w:left w:val="nil"/>
+          <w:bottom w:val="nil"/>
+          <w:right w:val="nil"/>
+          <w:between w:val="nil"/>
+        </w:pBdr>
+        <w:jc w:val="both"/>
+        <w:rPr>
+          <w:lang w:val="es-ES"/>
+        </w:rPr>
+      </w:pPr>
+      <w:r>
+        <w:rPr>
+          <w:noProof/>
+        </w:rPr>
+        <w:drawing>
+          <wp:inline distT="0" distB="0" distL="0" distR="0" wp14:anchorId="5C004B5A" wp14:editId="7CCF46E5">
+            <wp:extent cx="3200400" cy="1925320"/>
+            <wp:effectExtent l="0" t="0" r="0" b="17780"/>
+            <wp:docPr id="12" name="Gráfico 12">
+              <a:extLst xmlns:a="http://schemas.openxmlformats.org/drawingml/2006/main">
+                <a:ext uri="{FF2B5EF4-FFF2-40B4-BE49-F238E27FC236}">
+                  <a16:creationId xmlns:a16="http://schemas.microsoft.com/office/drawing/2014/main" id="{06AD2B13-FCD7-4FEE-B8D7-565A11EB40E3}"/>
+                </a:ext>
+              </a:extLst>
+            </wp:docPr>
+            <wp:cNvGraphicFramePr/>
+            <a:graphic xmlns:a="http://schemas.openxmlformats.org/drawingml/2006/main">
+              <a:graphicData uri="http://schemas.openxmlformats.org/drawingml/2006/chart">
+                <c:chart xmlns:c="http://schemas.openxmlformats.org/drawingml/2006/chart" xmlns:r="http://schemas.openxmlformats.org/officeDocument/2006/relationships" r:id="rId13"/>
+              </a:graphicData>
+            </a:graphic>
+          </wp:inline>
+        </w:drawing>
+      </w:r>
+    </w:p>
+    <w:p>
+      <w:pPr>
+        <w:pBdr>
+          <w:top w:val="nil"/>
+          <w:left w:val="nil"/>
+          <w:bottom w:val="nil"/>
+          <w:right w:val="nil"/>
+          <w:between w:val="nil"/>
+        </w:pBdr>
+        <w:jc w:val="both"/>
+        <w:rPr>
+          <w:lang w:val="es-ES"/>
+        </w:rPr>
+      </w:pPr>
+    </w:p>
+    <w:p>
+      <w:pPr>
+        <w:pBdr>
+          <w:top w:val="nil"/>
+          <w:left w:val="nil"/>
+          <w:bottom w:val="nil"/>
+          <w:right w:val="nil"/>
+          <w:between w:val="nil"/>
+        </w:pBdr>
+        <w:jc w:val="both"/>
+        <w:rPr>
+          <w:lang w:val="es-ES"/>
+        </w:rPr>
+      </w:pPr>
+      <w:r>
+        <w:rPr>
+          <w:lang w:val="es-ES"/>
+        </w:rPr>
+        <w:t>Eliminar (Implementación no lineal)</w:t>
       </w:r>
     </w:p>
     <w:p>
@@ -5901,465 +6777,6 @@
               <w:rPr>
                 <w:lang w:val="es-ES"/>
               </w:rPr>
-              <w:t>15</w:t>
-            </w:r>
-          </w:p>
-        </w:tc>
-      </w:tr>
-      <w:tr>
-        <w:trPr>
-          <w:trHeight w:val="339"/>
-        </w:trPr>
-        <w:tc>
-          <w:tcPr>
-            <w:cnfStyle w:val="001000000000" w:firstRow="0" w:lastRow="0" w:firstColumn="1" w:lastColumn="0" w:oddVBand="0" w:evenVBand="0" w:oddHBand="0" w:evenHBand="0" w:firstRowFirstColumn="0" w:firstRowLastColumn="0" w:lastRowFirstColumn="0" w:lastRowLastColumn="0"/>
-            <w:tcW w:w="2515" w:type="dxa"/>
-          </w:tcPr>
-          <w:p>
-            <w:pPr>
-              <w:jc w:val="center"/>
-              <w:rPr>
-                <w:lang w:val="es-ES"/>
-              </w:rPr>
-            </w:pPr>
-            <w:r>
-              <w:rPr>
-                <w:lang w:val="es-ES"/>
-              </w:rPr>
-              <w:t>10000</w:t>
-            </w:r>
-          </w:p>
-        </w:tc>
-        <w:tc>
-          <w:tcPr>
-            <w:tcW w:w="2515" w:type="dxa"/>
-          </w:tcPr>
-          <w:p>
-            <w:pPr>
-              <w:jc w:val="center"/>
-              <w:cnfStyle w:val="000000000000" w:firstRow="0" w:lastRow="0" w:firstColumn="0" w:lastColumn="0" w:oddVBand="0" w:evenVBand="0" w:oddHBand="0" w:evenHBand="0" w:firstRowFirstColumn="0" w:firstRowLastColumn="0" w:lastRowFirstColumn="0" w:lastRowLastColumn="0"/>
-              <w:rPr>
-                <w:lang w:val="es-ES"/>
-              </w:rPr>
-            </w:pPr>
-            <w:r>
-              <w:rPr>
-                <w:lang w:val="es-ES"/>
-              </w:rPr>
-              <w:t>272</w:t>
-            </w:r>
-          </w:p>
-        </w:tc>
-      </w:tr>
-      <w:tr>
-        <w:trPr>
-          <w:cnfStyle w:val="000000100000" w:firstRow="0" w:lastRow="0" w:firstColumn="0" w:lastColumn="0" w:oddVBand="0" w:evenVBand="0" w:oddHBand="1" w:evenHBand="0" w:firstRowFirstColumn="0" w:firstRowLastColumn="0" w:lastRowFirstColumn="0" w:lastRowLastColumn="0"/>
-          <w:trHeight w:val="386"/>
-        </w:trPr>
-        <w:tc>
-          <w:tcPr>
-            <w:cnfStyle w:val="001000000000" w:firstRow="0" w:lastRow="0" w:firstColumn="1" w:lastColumn="0" w:oddVBand="0" w:evenVBand="0" w:oddHBand="0" w:evenHBand="0" w:firstRowFirstColumn="0" w:firstRowLastColumn="0" w:lastRowFirstColumn="0" w:lastRowLastColumn="0"/>
-            <w:tcW w:w="2515" w:type="dxa"/>
-          </w:tcPr>
-          <w:p>
-            <w:pPr>
-              <w:jc w:val="center"/>
-              <w:rPr>
-                <w:lang w:val="es-ES"/>
-              </w:rPr>
-            </w:pPr>
-            <w:r>
-              <w:rPr>
-                <w:lang w:val="es-ES"/>
-              </w:rPr>
-              <w:t>100000</w:t>
-            </w:r>
-          </w:p>
-        </w:tc>
-        <w:tc>
-          <w:tcPr>
-            <w:tcW w:w="2515" w:type="dxa"/>
-          </w:tcPr>
-          <w:p>
-            <w:pPr>
-              <w:jc w:val="center"/>
-              <w:cnfStyle w:val="000000100000" w:firstRow="0" w:lastRow="0" w:firstColumn="0" w:lastColumn="0" w:oddVBand="0" w:evenVBand="0" w:oddHBand="1" w:evenHBand="0" w:firstRowFirstColumn="0" w:firstRowLastColumn="0" w:lastRowFirstColumn="0" w:lastRowLastColumn="0"/>
-              <w:rPr>
-                <w:lang w:val="es-ES"/>
-              </w:rPr>
-            </w:pPr>
-            <w:r>
-              <w:rPr>
-                <w:lang w:val="es-ES"/>
-              </w:rPr>
-              <w:t>147005</w:t>
-            </w:r>
-          </w:p>
-        </w:tc>
-      </w:tr>
-      <w:tr>
-        <w:trPr>
-          <w:trHeight w:val="242"/>
-        </w:trPr>
-        <w:tc>
-          <w:tcPr>
-            <w:cnfStyle w:val="001000000000" w:firstRow="0" w:lastRow="0" w:firstColumn="1" w:lastColumn="0" w:oddVBand="0" w:evenVBand="0" w:oddHBand="0" w:evenHBand="0" w:firstRowFirstColumn="0" w:firstRowLastColumn="0" w:lastRowFirstColumn="0" w:lastRowLastColumn="0"/>
-            <w:tcW w:w="2515" w:type="dxa"/>
-          </w:tcPr>
-          <w:p>
-            <w:pPr>
-              <w:jc w:val="center"/>
-              <w:rPr>
-                <w:lang w:val="es-ES"/>
-              </w:rPr>
-            </w:pPr>
-            <w:r>
-              <w:rPr>
-                <w:lang w:val="es-ES"/>
-              </w:rPr>
-              <w:t>1000000</w:t>
-            </w:r>
-          </w:p>
-        </w:tc>
-        <w:tc>
-          <w:tcPr>
-            <w:tcW w:w="2515" w:type="dxa"/>
-          </w:tcPr>
-          <w:p>
-            <w:pPr>
-              <w:jc w:val="center"/>
-              <w:cnfStyle w:val="000000000000" w:firstRow="0" w:lastRow="0" w:firstColumn="0" w:lastColumn="0" w:oddVBand="0" w:evenVBand="0" w:oddHBand="0" w:evenHBand="0" w:firstRowFirstColumn="0" w:firstRowLastColumn="0" w:lastRowFirstColumn="0" w:lastRowLastColumn="0"/>
-              <w:rPr>
-                <w:lang w:val="es-ES"/>
-              </w:rPr>
-            </w:pPr>
-            <w:r>
-              <w:rPr>
-                <w:lang w:val="es-ES"/>
-              </w:rPr>
-              <w:t>++</w:t>
-            </w:r>
-          </w:p>
-        </w:tc>
-      </w:tr>
-      <w:tr>
-        <w:trPr>
-          <w:cnfStyle w:val="000000100000" w:firstRow="0" w:lastRow="0" w:firstColumn="0" w:lastColumn="0" w:oddVBand="0" w:evenVBand="0" w:oddHBand="1" w:evenHBand="0" w:firstRowFirstColumn="0" w:firstRowLastColumn="0" w:lastRowFirstColumn="0" w:lastRowLastColumn="0"/>
-          <w:trHeight w:val="335"/>
-        </w:trPr>
-        <w:tc>
-          <w:tcPr>
-            <w:cnfStyle w:val="001000000000" w:firstRow="0" w:lastRow="0" w:firstColumn="1" w:lastColumn="0" w:oddVBand="0" w:evenVBand="0" w:oddHBand="0" w:evenHBand="0" w:firstRowFirstColumn="0" w:firstRowLastColumn="0" w:lastRowFirstColumn="0" w:lastRowLastColumn="0"/>
-            <w:tcW w:w="2515" w:type="dxa"/>
-          </w:tcPr>
-          <w:p>
-            <w:pPr>
-              <w:jc w:val="center"/>
-              <w:rPr>
-                <w:lang w:val="es-ES"/>
-              </w:rPr>
-            </w:pPr>
-            <w:r>
-              <w:rPr>
-                <w:lang w:val="es-ES"/>
-              </w:rPr>
-              <w:lastRenderedPageBreak/>
-              <w:t>10000000</w:t>
-            </w:r>
-          </w:p>
-        </w:tc>
-        <w:tc>
-          <w:tcPr>
-            <w:tcW w:w="2515" w:type="dxa"/>
-          </w:tcPr>
-          <w:p>
-            <w:pPr>
-              <w:jc w:val="center"/>
-              <w:cnfStyle w:val="000000100000" w:firstRow="0" w:lastRow="0" w:firstColumn="0" w:lastColumn="0" w:oddVBand="0" w:evenVBand="0" w:oddHBand="1" w:evenHBand="0" w:firstRowFirstColumn="0" w:firstRowLastColumn="0" w:lastRowFirstColumn="0" w:lastRowLastColumn="0"/>
-              <w:rPr>
-                <w:lang w:val="es-ES"/>
-              </w:rPr>
-            </w:pPr>
-            <w:r>
-              <w:rPr>
-                <w:lang w:val="es-ES"/>
-              </w:rPr>
-              <w:t>++</w:t>
-            </w:r>
-          </w:p>
-        </w:tc>
-      </w:tr>
-      <w:tr>
-        <w:trPr>
-          <w:trHeight w:val="368"/>
-        </w:trPr>
-        <w:tc>
-          <w:tcPr>
-            <w:cnfStyle w:val="001000000000" w:firstRow="0" w:lastRow="0" w:firstColumn="1" w:lastColumn="0" w:oddVBand="0" w:evenVBand="0" w:oddHBand="0" w:evenHBand="0" w:firstRowFirstColumn="0" w:firstRowLastColumn="0" w:lastRowFirstColumn="0" w:lastRowLastColumn="0"/>
-            <w:tcW w:w="2515" w:type="dxa"/>
-          </w:tcPr>
-          <w:p>
-            <w:pPr>
-              <w:jc w:val="center"/>
-              <w:rPr>
-                <w:lang w:val="es-ES"/>
-              </w:rPr>
-            </w:pPr>
-            <w:r>
-              <w:rPr>
-                <w:lang w:val="es-ES"/>
-              </w:rPr>
-              <w:t>99999999</w:t>
-            </w:r>
-          </w:p>
-        </w:tc>
-        <w:tc>
-          <w:tcPr>
-            <w:tcW w:w="2515" w:type="dxa"/>
-          </w:tcPr>
-          <w:p>
-            <w:pPr>
-              <w:jc w:val="center"/>
-              <w:cnfStyle w:val="000000000000" w:firstRow="0" w:lastRow="0" w:firstColumn="0" w:lastColumn="0" w:oddVBand="0" w:evenVBand="0" w:oddHBand="0" w:evenHBand="0" w:firstRowFirstColumn="0" w:firstRowLastColumn="0" w:lastRowFirstColumn="0" w:lastRowLastColumn="0"/>
-              <w:rPr>
-                <w:lang w:val="es-ES"/>
-              </w:rPr>
-            </w:pPr>
-            <w:proofErr w:type="spellStart"/>
-            <w:proofErr w:type="gramStart"/>
-            <w:r>
-              <w:rPr>
-                <w:rFonts w:ascii="Consolas" w:hAnsi="Consolas" w:cs="Consolas"/>
-                <w:color w:val="E11E46"/>
-                <w:lang w:val="es-CO" w:eastAsia="es-CO"/>
-              </w:rPr>
-              <w:t>java.lang</w:t>
-            </w:r>
-            <w:proofErr w:type="gramEnd"/>
-            <w:r>
-              <w:rPr>
-                <w:rFonts w:ascii="Consolas" w:hAnsi="Consolas" w:cs="Consolas"/>
-                <w:color w:val="E11E46"/>
-                <w:lang w:val="es-CO" w:eastAsia="es-CO"/>
-              </w:rPr>
-              <w:t>.OutOfMemoryError</w:t>
-            </w:r>
-            <w:proofErr w:type="spellEnd"/>
-            <w:r>
-              <w:rPr>
-                <w:rFonts w:ascii="Consolas" w:hAnsi="Consolas" w:cs="Consolas"/>
-                <w:color w:val="E11E46"/>
-                <w:lang w:val="es-CO" w:eastAsia="es-CO"/>
-              </w:rPr>
-              <w:t>:</w:t>
-            </w:r>
-          </w:p>
-        </w:tc>
-      </w:tr>
-    </w:tbl>
-    <w:p>
-      <w:pPr>
-        <w:pBdr>
-          <w:top w:val="nil"/>
-          <w:left w:val="nil"/>
-          <w:bottom w:val="nil"/>
-          <w:right w:val="nil"/>
-          <w:between w:val="nil"/>
-        </w:pBdr>
-        <w:jc w:val="both"/>
-        <w:rPr>
-          <w:lang w:val="es-ES"/>
-        </w:rPr>
-      </w:pPr>
-      <w:r>
-        <w:rPr>
-          <w:lang w:val="es-ES"/>
-        </w:rPr>
-        <w:t xml:space="preserve"> </w:t>
-      </w:r>
-    </w:p>
-    <w:p>
-      <w:pPr>
-        <w:pBdr>
-          <w:top w:val="nil"/>
-          <w:left w:val="nil"/>
-          <w:bottom w:val="nil"/>
-          <w:right w:val="nil"/>
-          <w:between w:val="nil"/>
-        </w:pBdr>
-        <w:jc w:val="both"/>
-        <w:rPr>
-          <w:lang w:val="es-ES"/>
-        </w:rPr>
-      </w:pPr>
-      <w:r>
-        <w:rPr>
-          <w:noProof/>
-          <w:lang w:val="es-ES"/>
-        </w:rPr>
-        <w:drawing>
-          <wp:inline distT="0" distB="0" distL="0" distR="0" wp14:anchorId="628266D2" wp14:editId="2470A139">
-            <wp:extent cx="3200400" cy="1866900"/>
-            <wp:effectExtent l="0" t="0" r="0" b="0"/>
-            <wp:docPr id="1" name="Gráfico 1"/>
-            <wp:cNvGraphicFramePr/>
-            <a:graphic xmlns:a="http://schemas.openxmlformats.org/drawingml/2006/main">
-              <a:graphicData uri="http://schemas.openxmlformats.org/drawingml/2006/chart">
-                <c:chart xmlns:c="http://schemas.openxmlformats.org/drawingml/2006/chart" xmlns:r="http://schemas.openxmlformats.org/officeDocument/2006/relationships" r:id="rId13"/>
-              </a:graphicData>
-            </a:graphic>
-          </wp:inline>
-        </w:drawing>
-      </w:r>
-    </w:p>
-    <w:p>
-      <w:pPr>
-        <w:pBdr>
-          <w:top w:val="nil"/>
-          <w:left w:val="nil"/>
-          <w:bottom w:val="nil"/>
-          <w:right w:val="nil"/>
-          <w:between w:val="nil"/>
-        </w:pBdr>
-        <w:jc w:val="both"/>
-        <w:rPr>
-          <w:lang w:val="es-ES"/>
-        </w:rPr>
-      </w:pPr>
-    </w:p>
-    <w:p>
-      <w:pPr>
-        <w:pBdr>
-          <w:top w:val="nil"/>
-          <w:left w:val="nil"/>
-          <w:bottom w:val="nil"/>
-          <w:right w:val="nil"/>
-          <w:between w:val="nil"/>
-        </w:pBdr>
-        <w:jc w:val="both"/>
-        <w:rPr>
-          <w:lang w:val="es-ES"/>
-        </w:rPr>
-      </w:pPr>
-      <w:r>
-        <w:rPr>
-          <w:lang w:val="es-ES"/>
-        </w:rPr>
-        <w:t>Eliminar (Implementación no lineal)</w:t>
-      </w:r>
-    </w:p>
-    <w:p>
-      <w:pPr>
-        <w:pBdr>
-          <w:top w:val="nil"/>
-          <w:left w:val="nil"/>
-          <w:bottom w:val="nil"/>
-          <w:right w:val="nil"/>
-          <w:between w:val="nil"/>
-        </w:pBdr>
-        <w:jc w:val="both"/>
-        <w:rPr>
-          <w:lang w:val="es-ES"/>
-        </w:rPr>
-      </w:pPr>
-    </w:p>
-    <w:tbl>
-      <w:tblPr>
-        <w:tblStyle w:val="Tablaconcuadrcula5oscura-nfasis1"/>
-        <w:tblW w:w="0" w:type="auto"/>
-        <w:tblLook w:val="04A0" w:firstRow="1" w:lastRow="0" w:firstColumn="1" w:lastColumn="0" w:noHBand="0" w:noVBand="1"/>
-      </w:tblPr>
-      <w:tblGrid>
-        <w:gridCol w:w="1845"/>
-        <w:gridCol w:w="3185"/>
-      </w:tblGrid>
-      <w:tr>
-        <w:trPr>
-          <w:cnfStyle w:val="100000000000" w:firstRow="1" w:lastRow="0" w:firstColumn="0" w:lastColumn="0" w:oddVBand="0" w:evenVBand="0" w:oddHBand="0" w:evenHBand="0" w:firstRowFirstColumn="0" w:firstRowLastColumn="0" w:lastRowFirstColumn="0" w:lastRowLastColumn="0"/>
-          <w:trHeight w:val="389"/>
-        </w:trPr>
-        <w:tc>
-          <w:tcPr>
-            <w:cnfStyle w:val="001000000000" w:firstRow="0" w:lastRow="0" w:firstColumn="1" w:lastColumn="0" w:oddVBand="0" w:evenVBand="0" w:oddHBand="0" w:evenHBand="0" w:firstRowFirstColumn="0" w:firstRowLastColumn="0" w:lastRowFirstColumn="0" w:lastRowLastColumn="0"/>
-            <w:tcW w:w="2515" w:type="dxa"/>
-          </w:tcPr>
-          <w:p>
-            <w:pPr>
-              <w:jc w:val="both"/>
-              <w:rPr>
-                <w:lang w:val="es-ES"/>
-              </w:rPr>
-            </w:pPr>
-            <w:r>
-              <w:rPr>
-                <w:lang w:val="es-ES"/>
-              </w:rPr>
-              <w:t>Cantidad de iteraciones (datos ingresados)</w:t>
-            </w:r>
-          </w:p>
-        </w:tc>
-        <w:tc>
-          <w:tcPr>
-            <w:tcW w:w="2515" w:type="dxa"/>
-          </w:tcPr>
-          <w:p>
-            <w:pPr>
-              <w:jc w:val="right"/>
-              <w:cnfStyle w:val="100000000000" w:firstRow="1" w:lastRow="0" w:firstColumn="0" w:lastColumn="0" w:oddVBand="0" w:evenVBand="0" w:oddHBand="0" w:evenHBand="0" w:firstRowFirstColumn="0" w:firstRowLastColumn="0" w:lastRowFirstColumn="0" w:lastRowLastColumn="0"/>
-              <w:rPr>
-                <w:lang w:val="es-ES"/>
-              </w:rPr>
-            </w:pPr>
-            <w:r>
-              <w:rPr>
-                <w:lang w:val="es-ES"/>
-              </w:rPr>
-              <w:t>Tiempo (milisegundos)</w:t>
-            </w:r>
-          </w:p>
-        </w:tc>
-      </w:tr>
-      <w:tr>
-        <w:trPr>
-          <w:cnfStyle w:val="000000100000" w:firstRow="0" w:lastRow="0" w:firstColumn="0" w:lastColumn="0" w:oddVBand="0" w:evenVBand="0" w:oddHBand="1" w:evenHBand="0" w:firstRowFirstColumn="0" w:firstRowLastColumn="0" w:lastRowFirstColumn="0" w:lastRowLastColumn="0"/>
-          <w:trHeight w:val="353"/>
-        </w:trPr>
-        <w:tc>
-          <w:tcPr>
-            <w:cnfStyle w:val="001000000000" w:firstRow="0" w:lastRow="0" w:firstColumn="1" w:lastColumn="0" w:oddVBand="0" w:evenVBand="0" w:oddHBand="0" w:evenHBand="0" w:firstRowFirstColumn="0" w:firstRowLastColumn="0" w:lastRowFirstColumn="0" w:lastRowLastColumn="0"/>
-            <w:tcW w:w="2515" w:type="dxa"/>
-          </w:tcPr>
-          <w:p>
-            <w:pPr>
-              <w:jc w:val="center"/>
-              <w:rPr>
-                <w:lang w:val="es-ES"/>
-              </w:rPr>
-            </w:pPr>
-            <w:r>
-              <w:rPr>
-                <w:lang w:val="es-ES"/>
-              </w:rPr>
-              <w:t>1000</w:t>
-            </w:r>
-          </w:p>
-        </w:tc>
-        <w:tc>
-          <w:tcPr>
-            <w:tcW w:w="2515" w:type="dxa"/>
-          </w:tcPr>
-          <w:p>
-            <w:pPr>
-              <w:jc w:val="center"/>
-              <w:cnfStyle w:val="000000100000" w:firstRow="0" w:lastRow="0" w:firstColumn="0" w:lastColumn="0" w:oddVBand="0" w:evenVBand="0" w:oddHBand="1" w:evenHBand="0" w:firstRowFirstColumn="0" w:firstRowLastColumn="0" w:lastRowFirstColumn="0" w:lastRowLastColumn="0"/>
-              <w:rPr>
-                <w:lang w:val="es-ES"/>
-              </w:rPr>
-            </w:pPr>
-            <w:r>
-              <w:rPr>
-                <w:lang w:val="es-ES"/>
-              </w:rPr>
               <w:t>1</w:t>
             </w:r>
           </w:p>
@@ -6689,6 +7106,490 @@
           <w:lang w:val="es-ES"/>
         </w:rPr>
         <w:t>Buscar (Implementación lineal)</w:t>
+      </w:r>
+    </w:p>
+    <w:p>
+      <w:pPr>
+        <w:pBdr>
+          <w:top w:val="nil"/>
+          <w:left w:val="nil"/>
+          <w:bottom w:val="nil"/>
+          <w:right w:val="nil"/>
+          <w:between w:val="nil"/>
+        </w:pBdr>
+        <w:jc w:val="both"/>
+        <w:rPr>
+          <w:lang w:val="es-ES"/>
+        </w:rPr>
+      </w:pPr>
+    </w:p>
+    <w:tbl>
+      <w:tblPr>
+        <w:tblStyle w:val="Tablaconcuadrcula5oscura-nfasis6"/>
+        <w:tblW w:w="0" w:type="auto"/>
+        <w:tblLook w:val="04A0" w:firstRow="1" w:lastRow="0" w:firstColumn="1" w:lastColumn="0" w:noHBand="0" w:noVBand="1"/>
+      </w:tblPr>
+      <w:tblGrid>
+        <w:gridCol w:w="1845"/>
+        <w:gridCol w:w="3185"/>
+      </w:tblGrid>
+      <w:tr>
+        <w:trPr>
+          <w:cnfStyle w:val="100000000000" w:firstRow="1" w:lastRow="0" w:firstColumn="0" w:lastColumn="0" w:oddVBand="0" w:evenVBand="0" w:oddHBand="0" w:evenHBand="0" w:firstRowFirstColumn="0" w:firstRowLastColumn="0" w:lastRowFirstColumn="0" w:lastRowLastColumn="0"/>
+          <w:trHeight w:val="389"/>
+        </w:trPr>
+        <w:tc>
+          <w:tcPr>
+            <w:cnfStyle w:val="001000000000" w:firstRow="0" w:lastRow="0" w:firstColumn="1" w:lastColumn="0" w:oddVBand="0" w:evenVBand="0" w:oddHBand="0" w:evenHBand="0" w:firstRowFirstColumn="0" w:firstRowLastColumn="0" w:lastRowFirstColumn="0" w:lastRowLastColumn="0"/>
+            <w:tcW w:w="1845" w:type="dxa"/>
+          </w:tcPr>
+          <w:p>
+            <w:pPr>
+              <w:jc w:val="both"/>
+              <w:rPr>
+                <w:lang w:val="es-ES"/>
+              </w:rPr>
+            </w:pPr>
+            <w:r>
+              <w:rPr>
+                <w:lang w:val="es-ES"/>
+              </w:rPr>
+              <w:t>Cantidad de iteraciones (datos ingresados)</w:t>
+            </w:r>
+          </w:p>
+        </w:tc>
+        <w:tc>
+          <w:tcPr>
+            <w:tcW w:w="3185" w:type="dxa"/>
+          </w:tcPr>
+          <w:p>
+            <w:pPr>
+              <w:jc w:val="right"/>
+              <w:cnfStyle w:val="100000000000" w:firstRow="1" w:lastRow="0" w:firstColumn="0" w:lastColumn="0" w:oddVBand="0" w:evenVBand="0" w:oddHBand="0" w:evenHBand="0" w:firstRowFirstColumn="0" w:firstRowLastColumn="0" w:lastRowFirstColumn="0" w:lastRowLastColumn="0"/>
+              <w:rPr>
+                <w:lang w:val="es-ES"/>
+              </w:rPr>
+            </w:pPr>
+            <w:r>
+              <w:rPr>
+                <w:lang w:val="es-ES"/>
+              </w:rPr>
+              <w:t>Tiempo (milisegundos)</w:t>
+            </w:r>
+          </w:p>
+        </w:tc>
+      </w:tr>
+      <w:tr>
+        <w:trPr>
+          <w:cnfStyle w:val="000000100000" w:firstRow="0" w:lastRow="0" w:firstColumn="0" w:lastColumn="0" w:oddVBand="0" w:evenVBand="0" w:oddHBand="1" w:evenHBand="0" w:firstRowFirstColumn="0" w:firstRowLastColumn="0" w:lastRowFirstColumn="0" w:lastRowLastColumn="0"/>
+          <w:trHeight w:val="353"/>
+        </w:trPr>
+        <w:tc>
+          <w:tcPr>
+            <w:cnfStyle w:val="001000000000" w:firstRow="0" w:lastRow="0" w:firstColumn="1" w:lastColumn="0" w:oddVBand="0" w:evenVBand="0" w:oddHBand="0" w:evenHBand="0" w:firstRowFirstColumn="0" w:firstRowLastColumn="0" w:lastRowFirstColumn="0" w:lastRowLastColumn="0"/>
+            <w:tcW w:w="1845" w:type="dxa"/>
+            <w:vAlign w:val="center"/>
+          </w:tcPr>
+          <w:p>
+            <w:pPr>
+              <w:jc w:val="center"/>
+              <w:rPr>
+                <w:lang w:val="es-ES"/>
+              </w:rPr>
+            </w:pPr>
+            <w:r>
+              <w:rPr>
+                <w:b w:val="0"/>
+                <w:bCs w:val="0"/>
+                <w:lang w:val="es-ES"/>
+              </w:rPr>
+              <w:t>1000</w:t>
+            </w:r>
+          </w:p>
+        </w:tc>
+        <w:tc>
+          <w:tcPr>
+            <w:tcW w:w="3185" w:type="dxa"/>
+            <w:vAlign w:val="center"/>
+          </w:tcPr>
+          <w:p>
+            <w:pPr>
+              <w:jc w:val="center"/>
+              <w:cnfStyle w:val="000000100000" w:firstRow="0" w:lastRow="0" w:firstColumn="0" w:lastColumn="0" w:oddVBand="0" w:evenVBand="0" w:oddHBand="1" w:evenHBand="0" w:firstRowFirstColumn="0" w:firstRowLastColumn="0" w:lastRowFirstColumn="0" w:lastRowLastColumn="0"/>
+              <w:rPr>
+                <w:lang w:val="es-ES"/>
+              </w:rPr>
+            </w:pPr>
+            <w:r>
+              <w:rPr>
+                <w:lang w:val="es-ES"/>
+              </w:rPr>
+              <w:t>14</w:t>
+            </w:r>
+          </w:p>
+        </w:tc>
+      </w:tr>
+      <w:tr>
+        <w:trPr>
+          <w:trHeight w:val="339"/>
+        </w:trPr>
+        <w:tc>
+          <w:tcPr>
+            <w:cnfStyle w:val="001000000000" w:firstRow="0" w:lastRow="0" w:firstColumn="1" w:lastColumn="0" w:oddVBand="0" w:evenVBand="0" w:oddHBand="0" w:evenHBand="0" w:firstRowFirstColumn="0" w:firstRowLastColumn="0" w:lastRowFirstColumn="0" w:lastRowLastColumn="0"/>
+            <w:tcW w:w="1845" w:type="dxa"/>
+            <w:vAlign w:val="center"/>
+          </w:tcPr>
+          <w:p>
+            <w:pPr>
+              <w:jc w:val="center"/>
+              <w:rPr>
+                <w:lang w:val="es-ES"/>
+              </w:rPr>
+            </w:pPr>
+            <w:r>
+              <w:rPr>
+                <w:b w:val="0"/>
+                <w:bCs w:val="0"/>
+                <w:lang w:val="es-ES"/>
+              </w:rPr>
+              <w:t>10000</w:t>
+            </w:r>
+          </w:p>
+        </w:tc>
+        <w:tc>
+          <w:tcPr>
+            <w:tcW w:w="3185" w:type="dxa"/>
+            <w:vAlign w:val="center"/>
+          </w:tcPr>
+          <w:p>
+            <w:pPr>
+              <w:jc w:val="center"/>
+              <w:cnfStyle w:val="000000000000" w:firstRow="0" w:lastRow="0" w:firstColumn="0" w:lastColumn="0" w:oddVBand="0" w:evenVBand="0" w:oddHBand="0" w:evenHBand="0" w:firstRowFirstColumn="0" w:firstRowLastColumn="0" w:lastRowFirstColumn="0" w:lastRowLastColumn="0"/>
+              <w:rPr>
+                <w:lang w:val="es-ES"/>
+              </w:rPr>
+            </w:pPr>
+            <w:r>
+              <w:rPr>
+                <w:lang w:val="es-ES"/>
+              </w:rPr>
+              <w:t>312</w:t>
+            </w:r>
+          </w:p>
+        </w:tc>
+      </w:tr>
+      <w:tr>
+        <w:trPr>
+          <w:cnfStyle w:val="000000100000" w:firstRow="0" w:lastRow="0" w:firstColumn="0" w:lastColumn="0" w:oddVBand="0" w:evenVBand="0" w:oddHBand="1" w:evenHBand="0" w:firstRowFirstColumn="0" w:firstRowLastColumn="0" w:lastRowFirstColumn="0" w:lastRowLastColumn="0"/>
+          <w:trHeight w:val="386"/>
+        </w:trPr>
+        <w:tc>
+          <w:tcPr>
+            <w:cnfStyle w:val="001000000000" w:firstRow="0" w:lastRow="0" w:firstColumn="1" w:lastColumn="0" w:oddVBand="0" w:evenVBand="0" w:oddHBand="0" w:evenHBand="0" w:firstRowFirstColumn="0" w:firstRowLastColumn="0" w:lastRowFirstColumn="0" w:lastRowLastColumn="0"/>
+            <w:tcW w:w="1845" w:type="dxa"/>
+            <w:vAlign w:val="center"/>
+          </w:tcPr>
+          <w:p>
+            <w:pPr>
+              <w:jc w:val="center"/>
+              <w:rPr>
+                <w:lang w:val="es-ES"/>
+              </w:rPr>
+            </w:pPr>
+            <w:r>
+              <w:rPr>
+                <w:b w:val="0"/>
+                <w:bCs w:val="0"/>
+                <w:lang w:val="es-ES"/>
+              </w:rPr>
+              <w:t>50000</w:t>
+            </w:r>
+          </w:p>
+        </w:tc>
+        <w:tc>
+          <w:tcPr>
+            <w:tcW w:w="3185" w:type="dxa"/>
+            <w:vAlign w:val="center"/>
+          </w:tcPr>
+          <w:p>
+            <w:pPr>
+              <w:jc w:val="center"/>
+              <w:cnfStyle w:val="000000100000" w:firstRow="0" w:lastRow="0" w:firstColumn="0" w:lastColumn="0" w:oddVBand="0" w:evenVBand="0" w:oddHBand="1" w:evenHBand="0" w:firstRowFirstColumn="0" w:firstRowLastColumn="0" w:lastRowFirstColumn="0" w:lastRowLastColumn="0"/>
+              <w:rPr>
+                <w:lang w:val="es-ES"/>
+              </w:rPr>
+            </w:pPr>
+            <w:r>
+              <w:rPr>
+                <w:lang w:val="es-ES"/>
+              </w:rPr>
+              <w:t>7834</w:t>
+            </w:r>
+          </w:p>
+        </w:tc>
+      </w:tr>
+      <w:tr>
+        <w:trPr>
+          <w:trHeight w:val="242"/>
+        </w:trPr>
+        <w:tc>
+          <w:tcPr>
+            <w:cnfStyle w:val="001000000000" w:firstRow="0" w:lastRow="0" w:firstColumn="1" w:lastColumn="0" w:oddVBand="0" w:evenVBand="0" w:oddHBand="0" w:evenHBand="0" w:firstRowFirstColumn="0" w:firstRowLastColumn="0" w:lastRowFirstColumn="0" w:lastRowLastColumn="0"/>
+            <w:tcW w:w="1845" w:type="dxa"/>
+            <w:vAlign w:val="center"/>
+          </w:tcPr>
+          <w:p>
+            <w:pPr>
+              <w:jc w:val="center"/>
+              <w:rPr>
+                <w:lang w:val="es-ES"/>
+              </w:rPr>
+            </w:pPr>
+            <w:r>
+              <w:rPr>
+                <w:b w:val="0"/>
+                <w:bCs w:val="0"/>
+                <w:lang w:val="es-ES"/>
+              </w:rPr>
+              <w:t>80000</w:t>
+            </w:r>
+          </w:p>
+        </w:tc>
+        <w:tc>
+          <w:tcPr>
+            <w:tcW w:w="3185" w:type="dxa"/>
+            <w:vAlign w:val="center"/>
+          </w:tcPr>
+          <w:p>
+            <w:pPr>
+              <w:jc w:val="center"/>
+              <w:cnfStyle w:val="000000000000" w:firstRow="0" w:lastRow="0" w:firstColumn="0" w:lastColumn="0" w:oddVBand="0" w:evenVBand="0" w:oddHBand="0" w:evenHBand="0" w:firstRowFirstColumn="0" w:firstRowLastColumn="0" w:lastRowFirstColumn="0" w:lastRowLastColumn="0"/>
+              <w:rPr>
+                <w:lang w:val="es-ES"/>
+              </w:rPr>
+            </w:pPr>
+            <w:r>
+              <w:rPr>
+                <w:lang w:val="es-ES"/>
+              </w:rPr>
+              <w:t>49278</w:t>
+            </w:r>
+          </w:p>
+        </w:tc>
+      </w:tr>
+      <w:tr>
+        <w:trPr>
+          <w:cnfStyle w:val="000000100000" w:firstRow="0" w:lastRow="0" w:firstColumn="0" w:lastColumn="0" w:oddVBand="0" w:evenVBand="0" w:oddHBand="1" w:evenHBand="0" w:firstRowFirstColumn="0" w:firstRowLastColumn="0" w:lastRowFirstColumn="0" w:lastRowLastColumn="0"/>
+          <w:trHeight w:val="335"/>
+        </w:trPr>
+        <w:tc>
+          <w:tcPr>
+            <w:cnfStyle w:val="001000000000" w:firstRow="0" w:lastRow="0" w:firstColumn="1" w:lastColumn="0" w:oddVBand="0" w:evenVBand="0" w:oddHBand="0" w:evenHBand="0" w:firstRowFirstColumn="0" w:firstRowLastColumn="0" w:lastRowFirstColumn="0" w:lastRowLastColumn="0"/>
+            <w:tcW w:w="1845" w:type="dxa"/>
+            <w:vAlign w:val="center"/>
+          </w:tcPr>
+          <w:p>
+            <w:pPr>
+              <w:jc w:val="center"/>
+              <w:rPr>
+                <w:lang w:val="es-ES"/>
+              </w:rPr>
+            </w:pPr>
+            <w:r>
+              <w:rPr>
+                <w:b w:val="0"/>
+                <w:bCs w:val="0"/>
+                <w:lang w:val="es-ES"/>
+              </w:rPr>
+              <w:t>100000</w:t>
+            </w:r>
+          </w:p>
+        </w:tc>
+        <w:tc>
+          <w:tcPr>
+            <w:tcW w:w="3185" w:type="dxa"/>
+            <w:vAlign w:val="center"/>
+          </w:tcPr>
+          <w:p>
+            <w:pPr>
+              <w:jc w:val="center"/>
+              <w:cnfStyle w:val="000000100000" w:firstRow="0" w:lastRow="0" w:firstColumn="0" w:lastColumn="0" w:oddVBand="0" w:evenVBand="0" w:oddHBand="1" w:evenHBand="0" w:firstRowFirstColumn="0" w:firstRowLastColumn="0" w:lastRowFirstColumn="0" w:lastRowLastColumn="0"/>
+              <w:rPr>
+                <w:lang w:val="es-ES"/>
+              </w:rPr>
+            </w:pPr>
+            <w:r>
+              <w:rPr>
+                <w:lang w:val="es-ES"/>
+              </w:rPr>
+              <w:t>68949</w:t>
+            </w:r>
+          </w:p>
+        </w:tc>
+      </w:tr>
+      <w:tr>
+        <w:trPr>
+          <w:trHeight w:val="368"/>
+        </w:trPr>
+        <w:tc>
+          <w:tcPr>
+            <w:cnfStyle w:val="001000000000" w:firstRow="0" w:lastRow="0" w:firstColumn="1" w:lastColumn="0" w:oddVBand="0" w:evenVBand="0" w:oddHBand="0" w:evenHBand="0" w:firstRowFirstColumn="0" w:firstRowLastColumn="0" w:lastRowFirstColumn="0" w:lastRowLastColumn="0"/>
+            <w:tcW w:w="1845" w:type="dxa"/>
+            <w:vAlign w:val="center"/>
+          </w:tcPr>
+          <w:p>
+            <w:pPr>
+              <w:jc w:val="center"/>
+              <w:rPr>
+                <w:lang w:val="es-ES"/>
+              </w:rPr>
+            </w:pPr>
+            <w:r>
+              <w:rPr>
+                <w:b w:val="0"/>
+                <w:bCs w:val="0"/>
+                <w:lang w:val="es-ES"/>
+              </w:rPr>
+              <w:t>99999999</w:t>
+            </w:r>
+          </w:p>
+        </w:tc>
+        <w:tc>
+          <w:tcPr>
+            <w:tcW w:w="3185" w:type="dxa"/>
+            <w:vAlign w:val="center"/>
+          </w:tcPr>
+          <w:p>
+            <w:pPr>
+              <w:jc w:val="center"/>
+              <w:cnfStyle w:val="000000000000" w:firstRow="0" w:lastRow="0" w:firstColumn="0" w:lastColumn="0" w:oddVBand="0" w:evenVBand="0" w:oddHBand="0" w:evenHBand="0" w:firstRowFirstColumn="0" w:firstRowLastColumn="0" w:lastRowFirstColumn="0" w:lastRowLastColumn="0"/>
+              <w:rPr>
+                <w:lang w:val="es-ES"/>
+              </w:rPr>
+            </w:pPr>
+            <w:proofErr w:type="spellStart"/>
+            <w:proofErr w:type="gramStart"/>
+            <w:r>
+              <w:rPr>
+                <w:rFonts w:ascii="Consolas" w:hAnsi="Consolas" w:cs="Calibri"/>
+                <w:color w:val="E11E46"/>
+              </w:rPr>
+              <w:t>java.lang</w:t>
+            </w:r>
+            <w:proofErr w:type="gramEnd"/>
+            <w:r>
+              <w:rPr>
+                <w:rFonts w:ascii="Consolas" w:hAnsi="Consolas" w:cs="Calibri"/>
+                <w:color w:val="E11E46"/>
+              </w:rPr>
+              <w:t>.OutOfMemoryError</w:t>
+            </w:r>
+            <w:proofErr w:type="spellEnd"/>
+            <w:r>
+              <w:rPr>
+                <w:rFonts w:ascii="Consolas" w:hAnsi="Consolas" w:cs="Calibri"/>
+                <w:color w:val="E11E46"/>
+              </w:rPr>
+              <w:t>:</w:t>
+            </w:r>
+          </w:p>
+        </w:tc>
+      </w:tr>
+    </w:tbl>
+    <w:p>
+      <w:pPr>
+        <w:pBdr>
+          <w:top w:val="nil"/>
+          <w:left w:val="nil"/>
+          <w:bottom w:val="nil"/>
+          <w:right w:val="nil"/>
+          <w:between w:val="nil"/>
+        </w:pBdr>
+        <w:jc w:val="both"/>
+        <w:rPr>
+          <w:lang w:val="es-ES"/>
+        </w:rPr>
+      </w:pPr>
+      <w:r>
+        <w:rPr>
+          <w:lang w:val="es-ES"/>
+        </w:rPr>
+        <w:t xml:space="preserve"> </w:t>
+      </w:r>
+    </w:p>
+    <w:p>
+      <w:pPr>
+        <w:pBdr>
+          <w:top w:val="nil"/>
+          <w:left w:val="nil"/>
+          <w:bottom w:val="nil"/>
+          <w:right w:val="nil"/>
+          <w:between w:val="nil"/>
+        </w:pBdr>
+        <w:jc w:val="both"/>
+        <w:rPr>
+          <w:lang w:val="es-ES"/>
+        </w:rPr>
+      </w:pPr>
+    </w:p>
+    <w:p>
+      <w:pPr>
+        <w:pBdr>
+          <w:top w:val="nil"/>
+          <w:left w:val="nil"/>
+          <w:bottom w:val="nil"/>
+          <w:right w:val="nil"/>
+          <w:between w:val="nil"/>
+        </w:pBdr>
+        <w:jc w:val="both"/>
+        <w:rPr>
+          <w:lang w:val="es-ES"/>
+        </w:rPr>
+      </w:pPr>
+      <w:r>
+        <w:rPr>
+          <w:noProof/>
+        </w:rPr>
+        <w:drawing>
+          <wp:inline distT="0" distB="0" distL="0" distR="0" wp14:anchorId="7F6EDBA4" wp14:editId="5651915D">
+            <wp:extent cx="3200400" cy="1925320"/>
+            <wp:effectExtent l="0" t="0" r="0" b="17780"/>
+            <wp:docPr id="11" name="Gráfico 11">
+              <a:extLst xmlns:a="http://schemas.openxmlformats.org/drawingml/2006/main">
+                <a:ext uri="{FF2B5EF4-FFF2-40B4-BE49-F238E27FC236}">
+                  <a16:creationId xmlns:a16="http://schemas.microsoft.com/office/drawing/2014/main" id="{D929A934-252F-45C3-A10B-04E9DDDB35E9}"/>
+                </a:ext>
+              </a:extLst>
+            </wp:docPr>
+            <wp:cNvGraphicFramePr/>
+            <a:graphic xmlns:a="http://schemas.openxmlformats.org/drawingml/2006/main">
+              <a:graphicData uri="http://schemas.openxmlformats.org/drawingml/2006/chart">
+                <c:chart xmlns:c="http://schemas.openxmlformats.org/drawingml/2006/chart" xmlns:r="http://schemas.openxmlformats.org/officeDocument/2006/relationships" r:id="rId15"/>
+              </a:graphicData>
+            </a:graphic>
+          </wp:inline>
+        </w:drawing>
+      </w:r>
+    </w:p>
+    <w:p>
+      <w:pPr>
+        <w:pBdr>
+          <w:top w:val="nil"/>
+          <w:left w:val="nil"/>
+          <w:bottom w:val="nil"/>
+          <w:right w:val="nil"/>
+          <w:between w:val="nil"/>
+        </w:pBdr>
+        <w:jc w:val="both"/>
+        <w:rPr>
+          <w:lang w:val="es-ES"/>
+        </w:rPr>
+      </w:pPr>
+      <w:r>
+        <w:rPr>
+          <w:lang w:val="es-ES"/>
+        </w:rPr>
+        <w:t>Buscar (Implementación no lineal)</w:t>
       </w:r>
     </w:p>
     <w:p>
@@ -6803,464 +7704,6 @@
               <w:rPr>
                 <w:lang w:val="es-ES"/>
               </w:rPr>
-              <w:t>61</w:t>
-            </w:r>
-          </w:p>
-        </w:tc>
-      </w:tr>
-      <w:tr>
-        <w:trPr>
-          <w:trHeight w:val="339"/>
-        </w:trPr>
-        <w:tc>
-          <w:tcPr>
-            <w:cnfStyle w:val="001000000000" w:firstRow="0" w:lastRow="0" w:firstColumn="1" w:lastColumn="0" w:oddVBand="0" w:evenVBand="0" w:oddHBand="0" w:evenHBand="0" w:firstRowFirstColumn="0" w:firstRowLastColumn="0" w:lastRowFirstColumn="0" w:lastRowLastColumn="0"/>
-            <w:tcW w:w="2515" w:type="dxa"/>
-          </w:tcPr>
-          <w:p>
-            <w:pPr>
-              <w:jc w:val="center"/>
-              <w:rPr>
-                <w:lang w:val="es-ES"/>
-              </w:rPr>
-            </w:pPr>
-            <w:r>
-              <w:rPr>
-                <w:lang w:val="es-ES"/>
-              </w:rPr>
-              <w:t>10000</w:t>
-            </w:r>
-          </w:p>
-        </w:tc>
-        <w:tc>
-          <w:tcPr>
-            <w:tcW w:w="2515" w:type="dxa"/>
-          </w:tcPr>
-          <w:p>
-            <w:pPr>
-              <w:jc w:val="center"/>
-              <w:cnfStyle w:val="000000000000" w:firstRow="0" w:lastRow="0" w:firstColumn="0" w:lastColumn="0" w:oddVBand="0" w:evenVBand="0" w:oddHBand="0" w:evenHBand="0" w:firstRowFirstColumn="0" w:firstRowLastColumn="0" w:lastRowFirstColumn="0" w:lastRowLastColumn="0"/>
-              <w:rPr>
-                <w:lang w:val="es-ES"/>
-              </w:rPr>
-            </w:pPr>
-            <w:r>
-              <w:rPr>
-                <w:lang w:val="es-ES"/>
-              </w:rPr>
-              <w:t>237274</w:t>
-            </w:r>
-          </w:p>
-        </w:tc>
-      </w:tr>
-      <w:tr>
-        <w:trPr>
-          <w:cnfStyle w:val="000000100000" w:firstRow="0" w:lastRow="0" w:firstColumn="0" w:lastColumn="0" w:oddVBand="0" w:evenVBand="0" w:oddHBand="1" w:evenHBand="0" w:firstRowFirstColumn="0" w:firstRowLastColumn="0" w:lastRowFirstColumn="0" w:lastRowLastColumn="0"/>
-          <w:trHeight w:val="386"/>
-        </w:trPr>
-        <w:tc>
-          <w:tcPr>
-            <w:cnfStyle w:val="001000000000" w:firstRow="0" w:lastRow="0" w:firstColumn="1" w:lastColumn="0" w:oddVBand="0" w:evenVBand="0" w:oddHBand="0" w:evenHBand="0" w:firstRowFirstColumn="0" w:firstRowLastColumn="0" w:lastRowFirstColumn="0" w:lastRowLastColumn="0"/>
-            <w:tcW w:w="2515" w:type="dxa"/>
-          </w:tcPr>
-          <w:p>
-            <w:pPr>
-              <w:jc w:val="center"/>
-              <w:rPr>
-                <w:lang w:val="es-ES"/>
-              </w:rPr>
-            </w:pPr>
-            <w:r>
-              <w:rPr>
-                <w:lang w:val="es-ES"/>
-              </w:rPr>
-              <w:t>100000</w:t>
-            </w:r>
-          </w:p>
-        </w:tc>
-        <w:tc>
-          <w:tcPr>
-            <w:tcW w:w="2515" w:type="dxa"/>
-          </w:tcPr>
-          <w:p>
-            <w:pPr>
-              <w:jc w:val="center"/>
-              <w:cnfStyle w:val="000000100000" w:firstRow="0" w:lastRow="0" w:firstColumn="0" w:lastColumn="0" w:oddVBand="0" w:evenVBand="0" w:oddHBand="1" w:evenHBand="0" w:firstRowFirstColumn="0" w:firstRowLastColumn="0" w:lastRowFirstColumn="0" w:lastRowLastColumn="0"/>
-              <w:rPr>
-                <w:lang w:val="es-ES"/>
-              </w:rPr>
-            </w:pPr>
-            <w:r>
-              <w:rPr>
-                <w:lang w:val="es-ES"/>
-              </w:rPr>
-              <w:t>++</w:t>
-            </w:r>
-          </w:p>
-        </w:tc>
-      </w:tr>
-      <w:tr>
-        <w:trPr>
-          <w:trHeight w:val="242"/>
-        </w:trPr>
-        <w:tc>
-          <w:tcPr>
-            <w:cnfStyle w:val="001000000000" w:firstRow="0" w:lastRow="0" w:firstColumn="1" w:lastColumn="0" w:oddVBand="0" w:evenVBand="0" w:oddHBand="0" w:evenHBand="0" w:firstRowFirstColumn="0" w:firstRowLastColumn="0" w:lastRowFirstColumn="0" w:lastRowLastColumn="0"/>
-            <w:tcW w:w="2515" w:type="dxa"/>
-          </w:tcPr>
-          <w:p>
-            <w:pPr>
-              <w:jc w:val="center"/>
-              <w:rPr>
-                <w:lang w:val="es-ES"/>
-              </w:rPr>
-            </w:pPr>
-            <w:r>
-              <w:rPr>
-                <w:lang w:val="es-ES"/>
-              </w:rPr>
-              <w:t>1000000</w:t>
-            </w:r>
-          </w:p>
-        </w:tc>
-        <w:tc>
-          <w:tcPr>
-            <w:tcW w:w="2515" w:type="dxa"/>
-          </w:tcPr>
-          <w:p>
-            <w:pPr>
-              <w:jc w:val="center"/>
-              <w:cnfStyle w:val="000000000000" w:firstRow="0" w:lastRow="0" w:firstColumn="0" w:lastColumn="0" w:oddVBand="0" w:evenVBand="0" w:oddHBand="0" w:evenHBand="0" w:firstRowFirstColumn="0" w:firstRowLastColumn="0" w:lastRowFirstColumn="0" w:lastRowLastColumn="0"/>
-              <w:rPr>
-                <w:lang w:val="es-ES"/>
-              </w:rPr>
-            </w:pPr>
-            <w:r>
-              <w:rPr>
-                <w:lang w:val="es-ES"/>
-              </w:rPr>
-              <w:t>++</w:t>
-            </w:r>
-          </w:p>
-        </w:tc>
-      </w:tr>
-      <w:tr>
-        <w:trPr>
-          <w:cnfStyle w:val="000000100000" w:firstRow="0" w:lastRow="0" w:firstColumn="0" w:lastColumn="0" w:oddVBand="0" w:evenVBand="0" w:oddHBand="1" w:evenHBand="0" w:firstRowFirstColumn="0" w:firstRowLastColumn="0" w:lastRowFirstColumn="0" w:lastRowLastColumn="0"/>
-          <w:trHeight w:val="335"/>
-        </w:trPr>
-        <w:tc>
-          <w:tcPr>
-            <w:cnfStyle w:val="001000000000" w:firstRow="0" w:lastRow="0" w:firstColumn="1" w:lastColumn="0" w:oddVBand="0" w:evenVBand="0" w:oddHBand="0" w:evenHBand="0" w:firstRowFirstColumn="0" w:firstRowLastColumn="0" w:lastRowFirstColumn="0" w:lastRowLastColumn="0"/>
-            <w:tcW w:w="2515" w:type="dxa"/>
-          </w:tcPr>
-          <w:p>
-            <w:pPr>
-              <w:jc w:val="center"/>
-              <w:rPr>
-                <w:lang w:val="es-ES"/>
-              </w:rPr>
-            </w:pPr>
-            <w:r>
-              <w:rPr>
-                <w:lang w:val="es-ES"/>
-              </w:rPr>
-              <w:t>10000000</w:t>
-            </w:r>
-          </w:p>
-        </w:tc>
-        <w:tc>
-          <w:tcPr>
-            <w:tcW w:w="2515" w:type="dxa"/>
-          </w:tcPr>
-          <w:p>
-            <w:pPr>
-              <w:jc w:val="center"/>
-              <w:cnfStyle w:val="000000100000" w:firstRow="0" w:lastRow="0" w:firstColumn="0" w:lastColumn="0" w:oddVBand="0" w:evenVBand="0" w:oddHBand="1" w:evenHBand="0" w:firstRowFirstColumn="0" w:firstRowLastColumn="0" w:lastRowFirstColumn="0" w:lastRowLastColumn="0"/>
-              <w:rPr>
-                <w:lang w:val="es-ES"/>
-              </w:rPr>
-            </w:pPr>
-            <w:r>
-              <w:rPr>
-                <w:lang w:val="es-ES"/>
-              </w:rPr>
-              <w:t>++</w:t>
-            </w:r>
-          </w:p>
-        </w:tc>
-      </w:tr>
-      <w:tr>
-        <w:trPr>
-          <w:trHeight w:val="368"/>
-        </w:trPr>
-        <w:tc>
-          <w:tcPr>
-            <w:cnfStyle w:val="001000000000" w:firstRow="0" w:lastRow="0" w:firstColumn="1" w:lastColumn="0" w:oddVBand="0" w:evenVBand="0" w:oddHBand="0" w:evenHBand="0" w:firstRowFirstColumn="0" w:firstRowLastColumn="0" w:lastRowFirstColumn="0" w:lastRowLastColumn="0"/>
-            <w:tcW w:w="2515" w:type="dxa"/>
-          </w:tcPr>
-          <w:p>
-            <w:pPr>
-              <w:jc w:val="center"/>
-              <w:rPr>
-                <w:lang w:val="es-ES"/>
-              </w:rPr>
-            </w:pPr>
-            <w:r>
-              <w:rPr>
-                <w:lang w:val="es-ES"/>
-              </w:rPr>
-              <w:t>99999999</w:t>
-            </w:r>
-          </w:p>
-        </w:tc>
-        <w:tc>
-          <w:tcPr>
-            <w:tcW w:w="2515" w:type="dxa"/>
-          </w:tcPr>
-          <w:p>
-            <w:pPr>
-              <w:jc w:val="center"/>
-              <w:cnfStyle w:val="000000000000" w:firstRow="0" w:lastRow="0" w:firstColumn="0" w:lastColumn="0" w:oddVBand="0" w:evenVBand="0" w:oddHBand="0" w:evenHBand="0" w:firstRowFirstColumn="0" w:firstRowLastColumn="0" w:lastRowFirstColumn="0" w:lastRowLastColumn="0"/>
-              <w:rPr>
-                <w:lang w:val="es-ES"/>
-              </w:rPr>
-            </w:pPr>
-            <w:proofErr w:type="spellStart"/>
-            <w:proofErr w:type="gramStart"/>
-            <w:r>
-              <w:rPr>
-                <w:rFonts w:ascii="Consolas" w:hAnsi="Consolas" w:cs="Consolas"/>
-                <w:color w:val="E11E46"/>
-                <w:lang w:val="es-CO" w:eastAsia="es-CO"/>
-              </w:rPr>
-              <w:t>java.lang</w:t>
-            </w:r>
-            <w:proofErr w:type="gramEnd"/>
-            <w:r>
-              <w:rPr>
-                <w:rFonts w:ascii="Consolas" w:hAnsi="Consolas" w:cs="Consolas"/>
-                <w:color w:val="E11E46"/>
-                <w:lang w:val="es-CO" w:eastAsia="es-CO"/>
-              </w:rPr>
-              <w:t>.OutOfMemoryError</w:t>
-            </w:r>
-            <w:proofErr w:type="spellEnd"/>
-            <w:r>
-              <w:rPr>
-                <w:rFonts w:ascii="Consolas" w:hAnsi="Consolas" w:cs="Consolas"/>
-                <w:color w:val="E11E46"/>
-                <w:lang w:val="es-CO" w:eastAsia="es-CO"/>
-              </w:rPr>
-              <w:t>:</w:t>
-            </w:r>
-          </w:p>
-        </w:tc>
-      </w:tr>
-    </w:tbl>
-    <w:p>
-      <w:pPr>
-        <w:pBdr>
-          <w:top w:val="nil"/>
-          <w:left w:val="nil"/>
-          <w:bottom w:val="nil"/>
-          <w:right w:val="nil"/>
-          <w:between w:val="nil"/>
-        </w:pBdr>
-        <w:jc w:val="both"/>
-        <w:rPr>
-          <w:lang w:val="es-ES"/>
-        </w:rPr>
-      </w:pPr>
-      <w:r>
-        <w:rPr>
-          <w:lang w:val="es-ES"/>
-        </w:rPr>
-        <w:t xml:space="preserve"> </w:t>
-      </w:r>
-    </w:p>
-    <w:p>
-      <w:pPr>
-        <w:pBdr>
-          <w:top w:val="nil"/>
-          <w:left w:val="nil"/>
-          <w:bottom w:val="nil"/>
-          <w:right w:val="nil"/>
-          <w:between w:val="nil"/>
-        </w:pBdr>
-        <w:jc w:val="both"/>
-        <w:rPr>
-          <w:lang w:val="es-ES"/>
-        </w:rPr>
-      </w:pPr>
-      <w:r>
-        <w:rPr>
-          <w:noProof/>
-          <w:lang w:val="es-ES"/>
-        </w:rPr>
-        <w:drawing>
-          <wp:inline distT="0" distB="0" distL="0" distR="0" wp14:anchorId="4A90FA22" wp14:editId="0FE5DA95">
-            <wp:extent cx="3200400" cy="1866900"/>
-            <wp:effectExtent l="0" t="0" r="0" b="0"/>
-            <wp:docPr id="8" name="Gráfico 8"/>
-            <wp:cNvGraphicFramePr/>
-            <a:graphic xmlns:a="http://schemas.openxmlformats.org/drawingml/2006/main">
-              <a:graphicData uri="http://schemas.openxmlformats.org/drawingml/2006/chart">
-                <c:chart xmlns:c="http://schemas.openxmlformats.org/drawingml/2006/chart" xmlns:r="http://schemas.openxmlformats.org/officeDocument/2006/relationships" r:id="rId15"/>
-              </a:graphicData>
-            </a:graphic>
-          </wp:inline>
-        </w:drawing>
-      </w:r>
-    </w:p>
-    <w:p>
-      <w:pPr>
-        <w:pBdr>
-          <w:top w:val="nil"/>
-          <w:left w:val="nil"/>
-          <w:bottom w:val="nil"/>
-          <w:right w:val="nil"/>
-          <w:between w:val="nil"/>
-        </w:pBdr>
-        <w:jc w:val="both"/>
-        <w:rPr>
-          <w:lang w:val="es-ES"/>
-        </w:rPr>
-      </w:pPr>
-    </w:p>
-    <w:p>
-      <w:pPr>
-        <w:pBdr>
-          <w:top w:val="nil"/>
-          <w:left w:val="nil"/>
-          <w:bottom w:val="nil"/>
-          <w:right w:val="nil"/>
-          <w:between w:val="nil"/>
-        </w:pBdr>
-        <w:jc w:val="both"/>
-        <w:rPr>
-          <w:lang w:val="es-ES"/>
-        </w:rPr>
-      </w:pPr>
-      <w:r>
-        <w:rPr>
-          <w:lang w:val="es-ES"/>
-        </w:rPr>
-        <w:t>Buscar (Implementación no lineal)</w:t>
-      </w:r>
-    </w:p>
-    <w:p>
-      <w:pPr>
-        <w:pBdr>
-          <w:top w:val="nil"/>
-          <w:left w:val="nil"/>
-          <w:bottom w:val="nil"/>
-          <w:right w:val="nil"/>
-          <w:between w:val="nil"/>
-        </w:pBdr>
-        <w:jc w:val="both"/>
-        <w:rPr>
-          <w:lang w:val="es-ES"/>
-        </w:rPr>
-      </w:pPr>
-    </w:p>
-    <w:tbl>
-      <w:tblPr>
-        <w:tblStyle w:val="Tablaconcuadrcula5oscura-nfasis6"/>
-        <w:tblW w:w="0" w:type="auto"/>
-        <w:tblLook w:val="04A0" w:firstRow="1" w:lastRow="0" w:firstColumn="1" w:lastColumn="0" w:noHBand="0" w:noVBand="1"/>
-      </w:tblPr>
-      <w:tblGrid>
-        <w:gridCol w:w="1845"/>
-        <w:gridCol w:w="3185"/>
-      </w:tblGrid>
-      <w:tr>
-        <w:trPr>
-          <w:cnfStyle w:val="100000000000" w:firstRow="1" w:lastRow="0" w:firstColumn="0" w:lastColumn="0" w:oddVBand="0" w:evenVBand="0" w:oddHBand="0" w:evenHBand="0" w:firstRowFirstColumn="0" w:firstRowLastColumn="0" w:lastRowFirstColumn="0" w:lastRowLastColumn="0"/>
-          <w:trHeight w:val="389"/>
-        </w:trPr>
-        <w:tc>
-          <w:tcPr>
-            <w:cnfStyle w:val="001000000000" w:firstRow="0" w:lastRow="0" w:firstColumn="1" w:lastColumn="0" w:oddVBand="0" w:evenVBand="0" w:oddHBand="0" w:evenHBand="0" w:firstRowFirstColumn="0" w:firstRowLastColumn="0" w:lastRowFirstColumn="0" w:lastRowLastColumn="0"/>
-            <w:tcW w:w="2515" w:type="dxa"/>
-          </w:tcPr>
-          <w:p>
-            <w:pPr>
-              <w:jc w:val="both"/>
-              <w:rPr>
-                <w:lang w:val="es-ES"/>
-              </w:rPr>
-            </w:pPr>
-            <w:r>
-              <w:rPr>
-                <w:lang w:val="es-ES"/>
-              </w:rPr>
-              <w:t>Cantidad de iteraciones (datos ingresados)</w:t>
-            </w:r>
-          </w:p>
-        </w:tc>
-        <w:tc>
-          <w:tcPr>
-            <w:tcW w:w="2515" w:type="dxa"/>
-          </w:tcPr>
-          <w:p>
-            <w:pPr>
-              <w:jc w:val="right"/>
-              <w:cnfStyle w:val="100000000000" w:firstRow="1" w:lastRow="0" w:firstColumn="0" w:lastColumn="0" w:oddVBand="0" w:evenVBand="0" w:oddHBand="0" w:evenHBand="0" w:firstRowFirstColumn="0" w:firstRowLastColumn="0" w:lastRowFirstColumn="0" w:lastRowLastColumn="0"/>
-              <w:rPr>
-                <w:lang w:val="es-ES"/>
-              </w:rPr>
-            </w:pPr>
-            <w:r>
-              <w:rPr>
-                <w:lang w:val="es-ES"/>
-              </w:rPr>
-              <w:t>Tiempo (milisegundos)</w:t>
-            </w:r>
-          </w:p>
-        </w:tc>
-      </w:tr>
-      <w:tr>
-        <w:trPr>
-          <w:cnfStyle w:val="000000100000" w:firstRow="0" w:lastRow="0" w:firstColumn="0" w:lastColumn="0" w:oddVBand="0" w:evenVBand="0" w:oddHBand="1" w:evenHBand="0" w:firstRowFirstColumn="0" w:firstRowLastColumn="0" w:lastRowFirstColumn="0" w:lastRowLastColumn="0"/>
-          <w:trHeight w:val="353"/>
-        </w:trPr>
-        <w:tc>
-          <w:tcPr>
-            <w:cnfStyle w:val="001000000000" w:firstRow="0" w:lastRow="0" w:firstColumn="1" w:lastColumn="0" w:oddVBand="0" w:evenVBand="0" w:oddHBand="0" w:evenHBand="0" w:firstRowFirstColumn="0" w:firstRowLastColumn="0" w:lastRowFirstColumn="0" w:lastRowLastColumn="0"/>
-            <w:tcW w:w="2515" w:type="dxa"/>
-          </w:tcPr>
-          <w:p>
-            <w:pPr>
-              <w:jc w:val="center"/>
-              <w:rPr>
-                <w:lang w:val="es-ES"/>
-              </w:rPr>
-            </w:pPr>
-            <w:r>
-              <w:rPr>
-                <w:lang w:val="es-ES"/>
-              </w:rPr>
-              <w:t>1000</w:t>
-            </w:r>
-          </w:p>
-        </w:tc>
-        <w:tc>
-          <w:tcPr>
-            <w:tcW w:w="2515" w:type="dxa"/>
-          </w:tcPr>
-          <w:p>
-            <w:pPr>
-              <w:jc w:val="center"/>
-              <w:cnfStyle w:val="000000100000" w:firstRow="0" w:lastRow="0" w:firstColumn="0" w:lastColumn="0" w:oddVBand="0" w:evenVBand="0" w:oddHBand="1" w:evenHBand="0" w:firstRowFirstColumn="0" w:firstRowLastColumn="0" w:lastRowFirstColumn="0" w:lastRowLastColumn="0"/>
-              <w:rPr>
-                <w:lang w:val="es-ES"/>
-              </w:rPr>
-            </w:pPr>
-            <w:r>
-              <w:rPr>
-                <w:lang w:val="es-ES"/>
-              </w:rPr>
               <w:t>0</w:t>
             </w:r>
           </w:p>
@@ -7556,6 +7999,7 @@
           <w:noProof/>
           <w:lang w:val="es-ES"/>
         </w:rPr>
+        <w:lastRenderedPageBreak/>
         <w:drawing>
           <wp:inline distT="0" distB="0" distL="0" distR="0" wp14:anchorId="726D786F" wp14:editId="7CB687F6">
             <wp:extent cx="3200400" cy="1866900"/>
@@ -7638,14 +8082,12 @@
         </w:rPr>
         <w:t xml:space="preserve">1), y en el caso de múltiples llamadas se tiene un tiempo de ejecución de O(n), donde n es el </w:t>
       </w:r>
-      <w:proofErr w:type="spellStart"/>
-      <w:r>
-        <w:rPr>
-          <w:lang w:val="es-ES"/>
-        </w:rPr>
-        <w:t>numero</w:t>
-      </w:r>
-      <w:proofErr w:type="spellEnd"/>
+      <w:r>
+        <w:rPr>
+          <w:lang w:val="es-ES"/>
+        </w:rPr>
+        <w:t>número</w:t>
+      </w:r>
       <w:r>
         <w:rPr>
           <w:lang w:val="es-ES"/>
@@ -7696,14 +8138,7 @@
         <w:rPr>
           <w:lang w:val="es-ES"/>
         </w:rPr>
-        <w:t xml:space="preserve">n m) para múltiples llamadas, donde n es la cantidad de datos almacenados y m la cantidad de llamadas al método, mientras que para la implementación no lineal, se tiene el </w:t>
-      </w:r>
-      <w:r>
-        <w:rPr>
-          <w:lang w:val="es-ES"/>
-        </w:rPr>
-        <w:lastRenderedPageBreak/>
-        <w:t>mismo comportamiento del método de inserción. Por último, para el método de eliminación, se replica el comportamiento del método de búsqueda en ambas implementaciones.</w:t>
+        <w:t>n m) para múltiples llamadas, donde n es la cantidad de datos almacenados y m la cantidad de llamadas al método, mientras que para la implementación no lineal, se tiene el mismo comportamiento del método de inserción. Por último, para el método de eliminación, se replica el comportamiento del método de búsqueda en ambas implementaciones.</w:t>
       </w:r>
     </w:p>
     <w:p>
@@ -11537,6 +11972,31 @@
   </mc:AlternateContent>
   <c:chart>
     <c:title>
+      <c:tx>
+        <c:rich>
+          <a:bodyPr rot="0" spcFirstLastPara="1" vertOverflow="ellipsis" vert="horz" wrap="square" anchor="ctr" anchorCtr="1"/>
+          <a:lstStyle/>
+          <a:p>
+            <a:pPr>
+              <a:defRPr sz="1400" b="0" i="0" u="none" strike="noStrike" kern="1200" spc="0" baseline="0">
+                <a:solidFill>
+                  <a:schemeClr val="tx1">
+                    <a:lumMod val="65000"/>
+                    <a:lumOff val="35000"/>
+                  </a:schemeClr>
+                </a:solidFill>
+                <a:latin typeface="+mn-lt"/>
+                <a:ea typeface="+mn-ea"/>
+                <a:cs typeface="+mn-cs"/>
+              </a:defRPr>
+            </a:pPr>
+            <a:r>
+              <a:rPr lang="es-CO"/>
+              <a:t>Tiempo de ejecucion</a:t>
+            </a:r>
+          </a:p>
+        </c:rich>
+      </c:tx>
       <c:overlay val="0"/>
       <c:spPr>
         <a:noFill/>
@@ -11552,7 +12012,10 @@
           <a:pPr>
             <a:defRPr sz="1400" b="0" i="0" u="none" strike="noStrike" kern="1200" spc="0" baseline="0">
               <a:solidFill>
-                <a:schemeClr val="dk1"/>
+                <a:schemeClr val="tx1">
+                  <a:lumMod val="65000"/>
+                  <a:lumOff val="35000"/>
+                </a:schemeClr>
               </a:solidFill>
               <a:latin typeface="+mn-lt"/>
               <a:ea typeface="+mn-ea"/>
@@ -11566,25 +12029,14 @@
     <c:autoTitleDeleted val="0"/>
     <c:plotArea>
       <c:layout/>
-      <c:lineChart>
-        <c:grouping val="standard"/>
+      <c:scatterChart>
+        <c:scatterStyle val="lineMarker"/>
         <c:varyColors val="0"/>
         <c:ser>
           <c:idx val="0"/>
           <c:order val="0"/>
-          <c:tx>
-            <c:strRef>
-              <c:f>Hoja1!$B$1</c:f>
-              <c:strCache>
-                <c:ptCount val="1"/>
-                <c:pt idx="0">
-                  <c:v>Tiempo de Ejecución</c:v>
-                </c:pt>
-              </c:strCache>
-            </c:strRef>
-          </c:tx>
           <c:spPr>
-            <a:ln w="28575" cap="rnd">
+            <a:ln w="19050" cap="rnd">
               <a:solidFill>
                 <a:schemeClr val="accent1"/>
               </a:solidFill>
@@ -11607,9 +12059,9 @@
               <a:effectLst/>
             </c:spPr>
           </c:marker>
-          <c:cat>
+          <c:xVal>
             <c:numRef>
-              <c:f>Hoja1!$A$2:$A$6</c:f>
+              <c:f>Hoja1!$C$5:$C$9</c:f>
               <c:numCache>
                 <c:formatCode>General</c:formatCode>
                 <c:ptCount val="5"/>
@@ -11620,45 +12072,45 @@
                   <c:v>10000</c:v>
                 </c:pt>
                 <c:pt idx="2">
-                  <c:v>100000</c:v>
+                  <c:v>50000</c:v>
                 </c:pt>
                 <c:pt idx="3">
-                  <c:v>1000000</c:v>
+                  <c:v>80000</c:v>
                 </c:pt>
                 <c:pt idx="4">
-                  <c:v>10000000</c:v>
+                  <c:v>100000</c:v>
                 </c:pt>
               </c:numCache>
             </c:numRef>
-          </c:cat>
-          <c:val>
+          </c:xVal>
+          <c:yVal>
             <c:numRef>
-              <c:f>Hoja1!$B$2:$B$6</c:f>
+              <c:f>Hoja1!$D$5:$D$9</c:f>
               <c:numCache>
                 <c:formatCode>General</c:formatCode>
                 <c:ptCount val="5"/>
                 <c:pt idx="0">
-                  <c:v>0</c:v>
+                  <c:v>26</c:v>
                 </c:pt>
                 <c:pt idx="1">
-                  <c:v>1</c:v>
+                  <c:v>392</c:v>
                 </c:pt>
                 <c:pt idx="2">
-                  <c:v>61</c:v>
+                  <c:v>6938</c:v>
                 </c:pt>
                 <c:pt idx="3">
-                  <c:v>268</c:v>
+                  <c:v>47988</c:v>
                 </c:pt>
                 <c:pt idx="4">
-                  <c:v>6289</c:v>
+                  <c:v>74824</c:v>
                 </c:pt>
               </c:numCache>
             </c:numRef>
-          </c:val>
+          </c:yVal>
           <c:smooth val="0"/>
           <c:extLst>
             <c:ext xmlns:c16="http://schemas.microsoft.com/office/drawing/2014/chart" uri="{C3380CC4-5D6E-409C-BE32-E72D297353CC}">
-              <c16:uniqueId val="{00000000-0E71-45D1-A365-A653B721099C}"/>
+              <c16:uniqueId val="{00000000-028E-4836-B460-DC3C028895E7}"/>
             </c:ext>
           </c:extLst>
         </c:ser>
@@ -11670,18 +12122,30 @@
           <c:showPercent val="0"/>
           <c:showBubbleSize val="0"/>
         </c:dLbls>
-        <c:marker val="1"/>
-        <c:smooth val="0"/>
-        <c:axId val="1268382047"/>
-        <c:axId val="1268383295"/>
-      </c:lineChart>
-      <c:catAx>
-        <c:axId val="1268382047"/>
+        <c:axId val="957374271"/>
+        <c:axId val="957388831"/>
+      </c:scatterChart>
+      <c:valAx>
+        <c:axId val="957374271"/>
         <c:scaling>
           <c:orientation val="minMax"/>
         </c:scaling>
         <c:delete val="0"/>
         <c:axPos val="b"/>
+        <c:majorGridlines>
+          <c:spPr>
+            <a:ln w="9525" cap="flat" cmpd="sng" algn="ctr">
+              <a:solidFill>
+                <a:schemeClr val="tx1">
+                  <a:lumMod val="15000"/>
+                  <a:lumOff val="85000"/>
+                </a:schemeClr>
+              </a:solidFill>
+              <a:round/>
+            </a:ln>
+            <a:effectLst/>
+          </c:spPr>
+        </c:majorGridlines>
         <c:numFmt formatCode="General" sourceLinked="1"/>
         <c:majorTickMark val="none"/>
         <c:minorTickMark val="none"/>
@@ -11691,8 +12155,8 @@
           <a:ln w="9525" cap="flat" cmpd="sng" algn="ctr">
             <a:solidFill>
               <a:schemeClr val="tx1">
-                <a:lumMod val="15000"/>
-                <a:lumOff val="85000"/>
+                <a:lumMod val="25000"/>
+                <a:lumOff val="75000"/>
               </a:schemeClr>
             </a:solidFill>
             <a:round/>
@@ -11706,7 +12170,10 @@
             <a:pPr>
               <a:defRPr sz="900" b="0" i="0" u="none" strike="noStrike" kern="1200" baseline="0">
                 <a:solidFill>
-                  <a:schemeClr val="dk1"/>
+                  <a:schemeClr val="tx1">
+                    <a:lumMod val="65000"/>
+                    <a:lumOff val="35000"/>
+                  </a:schemeClr>
                 </a:solidFill>
                 <a:latin typeface="+mn-lt"/>
                 <a:ea typeface="+mn-ea"/>
@@ -11716,15 +12183,12 @@
             <a:endParaRPr lang="es-CO"/>
           </a:p>
         </c:txPr>
-        <c:crossAx val="1268383295"/>
+        <c:crossAx val="957388831"/>
         <c:crosses val="autoZero"/>
-        <c:auto val="1"/>
-        <c:lblAlgn val="ctr"/>
-        <c:lblOffset val="100"/>
-        <c:noMultiLvlLbl val="0"/>
-      </c:catAx>
+        <c:crossBetween val="midCat"/>
+      </c:valAx>
       <c:valAx>
-        <c:axId val="1268383295"/>
+        <c:axId val="957388831"/>
         <c:scaling>
           <c:orientation val="minMax"/>
         </c:scaling>
@@ -11750,8 +12214,14 @@
         <c:tickLblPos val="nextTo"/>
         <c:spPr>
           <a:noFill/>
-          <a:ln>
-            <a:noFill/>
+          <a:ln w="9525" cap="flat" cmpd="sng" algn="ctr">
+            <a:solidFill>
+              <a:schemeClr val="tx1">
+                <a:lumMod val="25000"/>
+                <a:lumOff val="75000"/>
+              </a:schemeClr>
+            </a:solidFill>
+            <a:round/>
           </a:ln>
           <a:effectLst/>
         </c:spPr>
@@ -11762,7 +12232,10 @@
             <a:pPr>
               <a:defRPr sz="900" b="0" i="0" u="none" strike="noStrike" kern="1200" baseline="0">
                 <a:solidFill>
-                  <a:schemeClr val="dk1"/>
+                  <a:schemeClr val="tx1">
+                    <a:lumMod val="65000"/>
+                    <a:lumOff val="35000"/>
+                  </a:schemeClr>
                 </a:solidFill>
                 <a:latin typeface="+mn-lt"/>
                 <a:ea typeface="+mn-ea"/>
@@ -11772,9 +12245,9 @@
             <a:endParaRPr lang="es-CO"/>
           </a:p>
         </c:txPr>
-        <c:crossAx val="1268382047"/>
+        <c:crossAx val="957374271"/>
         <c:crosses val="autoZero"/>
-        <c:crossBetween val="between"/>
+        <c:crossBetween val="midCat"/>
       </c:valAx>
       <c:spPr>
         <a:noFill/>
@@ -11784,55 +12257,22 @@
         <a:effectLst/>
       </c:spPr>
     </c:plotArea>
-    <c:legend>
-      <c:legendPos val="b"/>
-      <c:overlay val="0"/>
-      <c:spPr>
-        <a:noFill/>
-        <a:ln>
-          <a:noFill/>
-        </a:ln>
-        <a:effectLst/>
-      </c:spPr>
-      <c:txPr>
-        <a:bodyPr rot="0" spcFirstLastPara="1" vertOverflow="ellipsis" vert="horz" wrap="square" anchor="ctr" anchorCtr="1"/>
-        <a:lstStyle/>
-        <a:p>
-          <a:pPr>
-            <a:defRPr sz="900" b="0" i="0" u="none" strike="noStrike" kern="1200" baseline="0">
-              <a:solidFill>
-                <a:schemeClr val="dk1"/>
-              </a:solidFill>
-              <a:latin typeface="+mn-lt"/>
-              <a:ea typeface="+mn-ea"/>
-              <a:cs typeface="+mn-cs"/>
-            </a:defRPr>
-          </a:pPr>
-          <a:endParaRPr lang="es-CO"/>
-        </a:p>
-      </c:txPr>
-    </c:legend>
     <c:plotVisOnly val="1"/>
     <c:dispBlanksAs val="gap"/>
-    <c:extLst>
-      <c:ext xmlns:c16r3="http://schemas.microsoft.com/office/drawing/2017/03/chart" uri="{56B9EC1D-385E-4148-901F-78D8002777C0}">
-        <c16r3:dataDisplayOptions16>
-          <c16r3:dispNaAsBlank val="1"/>
-        </c16r3:dataDisplayOptions16>
-      </c:ext>
-    </c:extLst>
     <c:showDLblsOverMax val="0"/>
   </c:chart>
   <c:spPr>
     <a:solidFill>
-      <a:schemeClr val="lt1"/>
+      <a:schemeClr val="bg1"/>
     </a:solidFill>
-    <a:ln w="12700" cap="flat" cmpd="sng" algn="ctr">
+    <a:ln w="9525" cap="flat" cmpd="sng" algn="ctr">
       <a:solidFill>
-        <a:schemeClr val="dk1"/>
+        <a:schemeClr val="tx1">
+          <a:lumMod val="15000"/>
+          <a:lumOff val="85000"/>
+        </a:schemeClr>
       </a:solidFill>
-      <a:prstDash val="solid"/>
-      <a:miter lim="800000"/>
+      <a:round/>
     </a:ln>
     <a:effectLst/>
   </c:spPr>
@@ -11841,14 +12281,7 @@
     <a:lstStyle/>
     <a:p>
       <a:pPr>
-        <a:defRPr>
-          <a:solidFill>
-            <a:schemeClr val="dk1"/>
-          </a:solidFill>
-          <a:latin typeface="+mn-lt"/>
-          <a:ea typeface="+mn-ea"/>
-          <a:cs typeface="+mn-cs"/>
-        </a:defRPr>
+        <a:defRPr/>
       </a:pPr>
       <a:endParaRPr lang="es-CO"/>
     </a:p>
@@ -12211,6 +12644,31 @@
   </mc:AlternateContent>
   <c:chart>
     <c:title>
+      <c:tx>
+        <c:rich>
+          <a:bodyPr rot="0" spcFirstLastPara="1" vertOverflow="ellipsis" vert="horz" wrap="square" anchor="ctr" anchorCtr="1"/>
+          <a:lstStyle/>
+          <a:p>
+            <a:pPr>
+              <a:defRPr sz="1400" b="0" i="0" u="none" strike="noStrike" kern="1200" spc="0" baseline="0">
+                <a:solidFill>
+                  <a:schemeClr val="tx1">
+                    <a:lumMod val="65000"/>
+                    <a:lumOff val="35000"/>
+                  </a:schemeClr>
+                </a:solidFill>
+                <a:latin typeface="+mn-lt"/>
+                <a:ea typeface="+mn-ea"/>
+                <a:cs typeface="+mn-cs"/>
+              </a:defRPr>
+            </a:pPr>
+            <a:r>
+              <a:rPr lang="es-CO"/>
+              <a:t>Tiempo de ejecucion</a:t>
+            </a:r>
+          </a:p>
+        </c:rich>
+      </c:tx>
       <c:overlay val="0"/>
       <c:spPr>
         <a:noFill/>
@@ -12226,7 +12684,10 @@
           <a:pPr>
             <a:defRPr sz="1400" b="0" i="0" u="none" strike="noStrike" kern="1200" spc="0" baseline="0">
               <a:solidFill>
-                <a:schemeClr val="dk1"/>
+                <a:schemeClr val="tx1">
+                  <a:lumMod val="65000"/>
+                  <a:lumOff val="35000"/>
+                </a:schemeClr>
               </a:solidFill>
               <a:latin typeface="+mn-lt"/>
               <a:ea typeface="+mn-ea"/>
@@ -12240,25 +12701,14 @@
     <c:autoTitleDeleted val="0"/>
     <c:plotArea>
       <c:layout/>
-      <c:lineChart>
-        <c:grouping val="standard"/>
+      <c:scatterChart>
+        <c:scatterStyle val="lineMarker"/>
         <c:varyColors val="0"/>
         <c:ser>
           <c:idx val="0"/>
           <c:order val="0"/>
-          <c:tx>
-            <c:strRef>
-              <c:f>Hoja1!$B$1</c:f>
-              <c:strCache>
-                <c:ptCount val="1"/>
-                <c:pt idx="0">
-                  <c:v>Tiempo de Ejecución</c:v>
-                </c:pt>
-              </c:strCache>
-            </c:strRef>
-          </c:tx>
           <c:spPr>
-            <a:ln w="28575" cap="rnd">
+            <a:ln w="19050" cap="rnd">
               <a:solidFill>
                 <a:schemeClr val="accent2"/>
               </a:solidFill>
@@ -12281,12 +12731,12 @@
               <a:effectLst/>
             </c:spPr>
           </c:marker>
-          <c:cat>
+          <c:xVal>
             <c:numRef>
-              <c:f>Hoja1!$A$2:$A$4</c:f>
+              <c:f>Hoja1!$C$5:$C$9</c:f>
               <c:numCache>
                 <c:formatCode>General</c:formatCode>
-                <c:ptCount val="3"/>
+                <c:ptCount val="5"/>
                 <c:pt idx="0">
                   <c:v>1000</c:v>
                 </c:pt>
@@ -12294,33 +12744,45 @@
                   <c:v>10000</c:v>
                 </c:pt>
                 <c:pt idx="2">
+                  <c:v>50000</c:v>
+                </c:pt>
+                <c:pt idx="3">
+                  <c:v>80000</c:v>
+                </c:pt>
+                <c:pt idx="4">
                   <c:v>100000</c:v>
                 </c:pt>
               </c:numCache>
             </c:numRef>
-          </c:cat>
-          <c:val>
+          </c:xVal>
+          <c:yVal>
             <c:numRef>
-              <c:f>Hoja1!$B$2:$B$4</c:f>
+              <c:f>Hoja1!$D$5:$D$9</c:f>
               <c:numCache>
                 <c:formatCode>General</c:formatCode>
-                <c:ptCount val="3"/>
+                <c:ptCount val="5"/>
                 <c:pt idx="0">
-                  <c:v>15</c:v>
+                  <c:v>26</c:v>
                 </c:pt>
                 <c:pt idx="1">
-                  <c:v>272</c:v>
+                  <c:v>392</c:v>
                 </c:pt>
                 <c:pt idx="2">
-                  <c:v>147005</c:v>
+                  <c:v>6938</c:v>
+                </c:pt>
+                <c:pt idx="3">
+                  <c:v>47988</c:v>
+                </c:pt>
+                <c:pt idx="4">
+                  <c:v>74824</c:v>
                 </c:pt>
               </c:numCache>
             </c:numRef>
-          </c:val>
+          </c:yVal>
           <c:smooth val="0"/>
           <c:extLst>
             <c:ext xmlns:c16="http://schemas.microsoft.com/office/drawing/2014/chart" uri="{C3380CC4-5D6E-409C-BE32-E72D297353CC}">
-              <c16:uniqueId val="{00000000-E6BF-4121-A372-BB85AABCCA55}"/>
+              <c16:uniqueId val="{00000000-ED90-4006-9906-3133879DCF18}"/>
             </c:ext>
           </c:extLst>
         </c:ser>
@@ -12332,18 +12794,30 @@
           <c:showPercent val="0"/>
           <c:showBubbleSize val="0"/>
         </c:dLbls>
-        <c:marker val="1"/>
-        <c:smooth val="0"/>
-        <c:axId val="1268382047"/>
-        <c:axId val="1268383295"/>
-      </c:lineChart>
-      <c:catAx>
-        <c:axId val="1268382047"/>
+        <c:axId val="957374271"/>
+        <c:axId val="957388831"/>
+      </c:scatterChart>
+      <c:valAx>
+        <c:axId val="957374271"/>
         <c:scaling>
           <c:orientation val="minMax"/>
         </c:scaling>
         <c:delete val="0"/>
         <c:axPos val="b"/>
+        <c:majorGridlines>
+          <c:spPr>
+            <a:ln w="9525" cap="flat" cmpd="sng" algn="ctr">
+              <a:solidFill>
+                <a:schemeClr val="tx1">
+                  <a:lumMod val="15000"/>
+                  <a:lumOff val="85000"/>
+                </a:schemeClr>
+              </a:solidFill>
+              <a:round/>
+            </a:ln>
+            <a:effectLst/>
+          </c:spPr>
+        </c:majorGridlines>
         <c:numFmt formatCode="General" sourceLinked="1"/>
         <c:majorTickMark val="none"/>
         <c:minorTickMark val="none"/>
@@ -12353,8 +12827,8 @@
           <a:ln w="9525" cap="flat" cmpd="sng" algn="ctr">
             <a:solidFill>
               <a:schemeClr val="tx1">
-                <a:lumMod val="15000"/>
-                <a:lumOff val="85000"/>
+                <a:lumMod val="25000"/>
+                <a:lumOff val="75000"/>
               </a:schemeClr>
             </a:solidFill>
             <a:round/>
@@ -12368,7 +12842,10 @@
             <a:pPr>
               <a:defRPr sz="900" b="0" i="0" u="none" strike="noStrike" kern="1200" baseline="0">
                 <a:solidFill>
-                  <a:schemeClr val="dk1"/>
+                  <a:schemeClr val="tx1">
+                    <a:lumMod val="65000"/>
+                    <a:lumOff val="35000"/>
+                  </a:schemeClr>
                 </a:solidFill>
                 <a:latin typeface="+mn-lt"/>
                 <a:ea typeface="+mn-ea"/>
@@ -12378,15 +12855,12 @@
             <a:endParaRPr lang="es-CO"/>
           </a:p>
         </c:txPr>
-        <c:crossAx val="1268383295"/>
+        <c:crossAx val="957388831"/>
         <c:crosses val="autoZero"/>
-        <c:auto val="1"/>
-        <c:lblAlgn val="ctr"/>
-        <c:lblOffset val="100"/>
-        <c:noMultiLvlLbl val="0"/>
-      </c:catAx>
+        <c:crossBetween val="midCat"/>
+      </c:valAx>
       <c:valAx>
-        <c:axId val="1268383295"/>
+        <c:axId val="957388831"/>
         <c:scaling>
           <c:orientation val="minMax"/>
         </c:scaling>
@@ -12412,8 +12886,14 @@
         <c:tickLblPos val="nextTo"/>
         <c:spPr>
           <a:noFill/>
-          <a:ln>
-            <a:noFill/>
+          <a:ln w="9525" cap="flat" cmpd="sng" algn="ctr">
+            <a:solidFill>
+              <a:schemeClr val="tx1">
+                <a:lumMod val="25000"/>
+                <a:lumOff val="75000"/>
+              </a:schemeClr>
+            </a:solidFill>
+            <a:round/>
           </a:ln>
           <a:effectLst/>
         </c:spPr>
@@ -12424,7 +12904,10 @@
             <a:pPr>
               <a:defRPr sz="900" b="0" i="0" u="none" strike="noStrike" kern="1200" baseline="0">
                 <a:solidFill>
-                  <a:schemeClr val="dk1"/>
+                  <a:schemeClr val="tx1">
+                    <a:lumMod val="65000"/>
+                    <a:lumOff val="35000"/>
+                  </a:schemeClr>
                 </a:solidFill>
                 <a:latin typeface="+mn-lt"/>
                 <a:ea typeface="+mn-ea"/>
@@ -12434,9 +12917,9 @@
             <a:endParaRPr lang="es-CO"/>
           </a:p>
         </c:txPr>
-        <c:crossAx val="1268382047"/>
+        <c:crossAx val="957374271"/>
         <c:crosses val="autoZero"/>
-        <c:crossBetween val="between"/>
+        <c:crossBetween val="midCat"/>
       </c:valAx>
       <c:spPr>
         <a:noFill/>
@@ -12446,55 +12929,22 @@
         <a:effectLst/>
       </c:spPr>
     </c:plotArea>
-    <c:legend>
-      <c:legendPos val="b"/>
-      <c:overlay val="0"/>
-      <c:spPr>
-        <a:noFill/>
-        <a:ln>
-          <a:noFill/>
-        </a:ln>
-        <a:effectLst/>
-      </c:spPr>
-      <c:txPr>
-        <a:bodyPr rot="0" spcFirstLastPara="1" vertOverflow="ellipsis" vert="horz" wrap="square" anchor="ctr" anchorCtr="1"/>
-        <a:lstStyle/>
-        <a:p>
-          <a:pPr>
-            <a:defRPr sz="900" b="0" i="0" u="none" strike="noStrike" kern="1200" baseline="0">
-              <a:solidFill>
-                <a:schemeClr val="dk1"/>
-              </a:solidFill>
-              <a:latin typeface="+mn-lt"/>
-              <a:ea typeface="+mn-ea"/>
-              <a:cs typeface="+mn-cs"/>
-            </a:defRPr>
-          </a:pPr>
-          <a:endParaRPr lang="es-CO"/>
-        </a:p>
-      </c:txPr>
-    </c:legend>
     <c:plotVisOnly val="1"/>
     <c:dispBlanksAs val="gap"/>
-    <c:extLst>
-      <c:ext xmlns:c16r3="http://schemas.microsoft.com/office/drawing/2017/03/chart" uri="{56B9EC1D-385E-4148-901F-78D8002777C0}">
-        <c16r3:dataDisplayOptions16>
-          <c16r3:dispNaAsBlank val="1"/>
-        </c16r3:dataDisplayOptions16>
-      </c:ext>
-    </c:extLst>
     <c:showDLblsOverMax val="0"/>
   </c:chart>
   <c:spPr>
     <a:solidFill>
-      <a:schemeClr val="lt1"/>
+      <a:schemeClr val="bg1"/>
     </a:solidFill>
-    <a:ln w="12700" cap="flat" cmpd="sng" algn="ctr">
+    <a:ln w="9525" cap="flat" cmpd="sng" algn="ctr">
       <a:solidFill>
-        <a:schemeClr val="dk1"/>
+        <a:schemeClr val="tx1">
+          <a:lumMod val="15000"/>
+          <a:lumOff val="85000"/>
+        </a:schemeClr>
       </a:solidFill>
-      <a:prstDash val="solid"/>
-      <a:miter lim="800000"/>
+      <a:round/>
     </a:ln>
     <a:effectLst/>
   </c:spPr>
@@ -12503,14 +12953,7 @@
     <a:lstStyle/>
     <a:p>
       <a:pPr>
-        <a:defRPr>
-          <a:solidFill>
-            <a:schemeClr val="dk1"/>
-          </a:solidFill>
-          <a:latin typeface="+mn-lt"/>
-          <a:ea typeface="+mn-ea"/>
-          <a:cs typeface="+mn-cs"/>
-        </a:defRPr>
+        <a:defRPr/>
       </a:pPr>
       <a:endParaRPr lang="es-CO"/>
     </a:p>
@@ -12873,6 +13316,31 @@
   </mc:AlternateContent>
   <c:chart>
     <c:title>
+      <c:tx>
+        <c:rich>
+          <a:bodyPr rot="0" spcFirstLastPara="1" vertOverflow="ellipsis" vert="horz" wrap="square" anchor="ctr" anchorCtr="1"/>
+          <a:lstStyle/>
+          <a:p>
+            <a:pPr>
+              <a:defRPr sz="1400" b="0" i="0" u="none" strike="noStrike" kern="1200" spc="0" baseline="0">
+                <a:solidFill>
+                  <a:schemeClr val="tx1">
+                    <a:lumMod val="65000"/>
+                    <a:lumOff val="35000"/>
+                  </a:schemeClr>
+                </a:solidFill>
+                <a:latin typeface="+mn-lt"/>
+                <a:ea typeface="+mn-ea"/>
+                <a:cs typeface="+mn-cs"/>
+              </a:defRPr>
+            </a:pPr>
+            <a:r>
+              <a:rPr lang="es-CO"/>
+              <a:t>Tiempo de ejecucion</a:t>
+            </a:r>
+          </a:p>
+        </c:rich>
+      </c:tx>
       <c:overlay val="0"/>
       <c:spPr>
         <a:noFill/>
@@ -12888,7 +13356,10 @@
           <a:pPr>
             <a:defRPr sz="1400" b="0" i="0" u="none" strike="noStrike" kern="1200" spc="0" baseline="0">
               <a:solidFill>
-                <a:schemeClr val="dk1"/>
+                <a:schemeClr val="tx1">
+                  <a:lumMod val="65000"/>
+                  <a:lumOff val="35000"/>
+                </a:schemeClr>
               </a:solidFill>
               <a:latin typeface="+mn-lt"/>
               <a:ea typeface="+mn-ea"/>
@@ -12902,25 +13373,14 @@
     <c:autoTitleDeleted val="0"/>
     <c:plotArea>
       <c:layout/>
-      <c:lineChart>
-        <c:grouping val="standard"/>
+      <c:scatterChart>
+        <c:scatterStyle val="lineMarker"/>
         <c:varyColors val="0"/>
         <c:ser>
           <c:idx val="0"/>
           <c:order val="0"/>
-          <c:tx>
-            <c:strRef>
-              <c:f>Hoja1!$B$1</c:f>
-              <c:strCache>
-                <c:ptCount val="1"/>
-                <c:pt idx="0">
-                  <c:v>Tiempo de Ejecución</c:v>
-                </c:pt>
-              </c:strCache>
-            </c:strRef>
-          </c:tx>
           <c:spPr>
-            <a:ln w="28575" cap="rnd">
+            <a:ln w="19050" cap="rnd">
               <a:solidFill>
                 <a:schemeClr val="accent6"/>
               </a:solidFill>
@@ -12943,40 +13403,58 @@
               <a:effectLst/>
             </c:spPr>
           </c:marker>
-          <c:cat>
+          <c:xVal>
             <c:numRef>
-              <c:f>Hoja1!$A$2:$A$3</c:f>
+              <c:f>Hoja1!$C$19:$C$23</c:f>
               <c:numCache>
                 <c:formatCode>General</c:formatCode>
-                <c:ptCount val="2"/>
+                <c:ptCount val="5"/>
                 <c:pt idx="0">
                   <c:v>1000</c:v>
                 </c:pt>
                 <c:pt idx="1">
                   <c:v>10000</c:v>
                 </c:pt>
-              </c:numCache>
-            </c:numRef>
-          </c:cat>
-          <c:val>
-            <c:numRef>
-              <c:f>Hoja1!$B$2:$B$3</c:f>
-              <c:numCache>
-                <c:formatCode>General</c:formatCode>
-                <c:ptCount val="2"/>
-                <c:pt idx="0">
-                  <c:v>61</c:v>
+                <c:pt idx="2">
+                  <c:v>50000</c:v>
                 </c:pt>
-                <c:pt idx="1">
-                  <c:v>237274</c:v>
+                <c:pt idx="3">
+                  <c:v>80000</c:v>
+                </c:pt>
+                <c:pt idx="4">
+                  <c:v>100000</c:v>
                 </c:pt>
               </c:numCache>
             </c:numRef>
-          </c:val>
+          </c:xVal>
+          <c:yVal>
+            <c:numRef>
+              <c:f>Hoja1!$D$19:$D$23</c:f>
+              <c:numCache>
+                <c:formatCode>General</c:formatCode>
+                <c:ptCount val="5"/>
+                <c:pt idx="0">
+                  <c:v>14</c:v>
+                </c:pt>
+                <c:pt idx="1">
+                  <c:v>312</c:v>
+                </c:pt>
+                <c:pt idx="2">
+                  <c:v>7834</c:v>
+                </c:pt>
+                <c:pt idx="3">
+                  <c:v>49278</c:v>
+                </c:pt>
+                <c:pt idx="4">
+                  <c:v>68949</c:v>
+                </c:pt>
+              </c:numCache>
+            </c:numRef>
+          </c:yVal>
           <c:smooth val="0"/>
           <c:extLst>
             <c:ext xmlns:c16="http://schemas.microsoft.com/office/drawing/2014/chart" uri="{C3380CC4-5D6E-409C-BE32-E72D297353CC}">
-              <c16:uniqueId val="{00000000-C3C6-43C2-A569-4ED26E0AFF77}"/>
+              <c16:uniqueId val="{00000000-767B-4CB6-9302-4DB9B83C7061}"/>
             </c:ext>
           </c:extLst>
         </c:ser>
@@ -12988,18 +13466,30 @@
           <c:showPercent val="0"/>
           <c:showBubbleSize val="0"/>
         </c:dLbls>
-        <c:marker val="1"/>
-        <c:smooth val="0"/>
-        <c:axId val="1268382047"/>
-        <c:axId val="1268383295"/>
-      </c:lineChart>
-      <c:catAx>
-        <c:axId val="1268382047"/>
+        <c:axId val="957374271"/>
+        <c:axId val="957388831"/>
+      </c:scatterChart>
+      <c:valAx>
+        <c:axId val="957374271"/>
         <c:scaling>
           <c:orientation val="minMax"/>
         </c:scaling>
         <c:delete val="0"/>
         <c:axPos val="b"/>
+        <c:majorGridlines>
+          <c:spPr>
+            <a:ln w="9525" cap="flat" cmpd="sng" algn="ctr">
+              <a:solidFill>
+                <a:schemeClr val="tx1">
+                  <a:lumMod val="15000"/>
+                  <a:lumOff val="85000"/>
+                </a:schemeClr>
+              </a:solidFill>
+              <a:round/>
+            </a:ln>
+            <a:effectLst/>
+          </c:spPr>
+        </c:majorGridlines>
         <c:numFmt formatCode="General" sourceLinked="1"/>
         <c:majorTickMark val="none"/>
         <c:minorTickMark val="none"/>
@@ -13009,8 +13499,8 @@
           <a:ln w="9525" cap="flat" cmpd="sng" algn="ctr">
             <a:solidFill>
               <a:schemeClr val="tx1">
-                <a:lumMod val="15000"/>
-                <a:lumOff val="85000"/>
+                <a:lumMod val="25000"/>
+                <a:lumOff val="75000"/>
               </a:schemeClr>
             </a:solidFill>
             <a:round/>
@@ -13024,7 +13514,10 @@
             <a:pPr>
               <a:defRPr sz="900" b="0" i="0" u="none" strike="noStrike" kern="1200" baseline="0">
                 <a:solidFill>
-                  <a:schemeClr val="dk1"/>
+                  <a:schemeClr val="tx1">
+                    <a:lumMod val="65000"/>
+                    <a:lumOff val="35000"/>
+                  </a:schemeClr>
                 </a:solidFill>
                 <a:latin typeface="+mn-lt"/>
                 <a:ea typeface="+mn-ea"/>
@@ -13034,15 +13527,12 @@
             <a:endParaRPr lang="es-CO"/>
           </a:p>
         </c:txPr>
-        <c:crossAx val="1268383295"/>
+        <c:crossAx val="957388831"/>
         <c:crosses val="autoZero"/>
-        <c:auto val="1"/>
-        <c:lblAlgn val="ctr"/>
-        <c:lblOffset val="100"/>
-        <c:noMultiLvlLbl val="0"/>
-      </c:catAx>
+        <c:crossBetween val="midCat"/>
+      </c:valAx>
       <c:valAx>
-        <c:axId val="1268383295"/>
+        <c:axId val="957388831"/>
         <c:scaling>
           <c:orientation val="minMax"/>
         </c:scaling>
@@ -13068,8 +13558,14 @@
         <c:tickLblPos val="nextTo"/>
         <c:spPr>
           <a:noFill/>
-          <a:ln>
-            <a:noFill/>
+          <a:ln w="9525" cap="flat" cmpd="sng" algn="ctr">
+            <a:solidFill>
+              <a:schemeClr val="tx1">
+                <a:lumMod val="25000"/>
+                <a:lumOff val="75000"/>
+              </a:schemeClr>
+            </a:solidFill>
+            <a:round/>
           </a:ln>
           <a:effectLst/>
         </c:spPr>
@@ -13080,7 +13576,10 @@
             <a:pPr>
               <a:defRPr sz="900" b="0" i="0" u="none" strike="noStrike" kern="1200" baseline="0">
                 <a:solidFill>
-                  <a:schemeClr val="dk1"/>
+                  <a:schemeClr val="tx1">
+                    <a:lumMod val="65000"/>
+                    <a:lumOff val="35000"/>
+                  </a:schemeClr>
                 </a:solidFill>
                 <a:latin typeface="+mn-lt"/>
                 <a:ea typeface="+mn-ea"/>
@@ -13090,9 +13589,9 @@
             <a:endParaRPr lang="es-CO"/>
           </a:p>
         </c:txPr>
-        <c:crossAx val="1268382047"/>
+        <c:crossAx val="957374271"/>
         <c:crosses val="autoZero"/>
-        <c:crossBetween val="between"/>
+        <c:crossBetween val="midCat"/>
       </c:valAx>
       <c:spPr>
         <a:noFill/>
@@ -13102,55 +13601,22 @@
         <a:effectLst/>
       </c:spPr>
     </c:plotArea>
-    <c:legend>
-      <c:legendPos val="b"/>
-      <c:overlay val="0"/>
-      <c:spPr>
-        <a:noFill/>
-        <a:ln>
-          <a:noFill/>
-        </a:ln>
-        <a:effectLst/>
-      </c:spPr>
-      <c:txPr>
-        <a:bodyPr rot="0" spcFirstLastPara="1" vertOverflow="ellipsis" vert="horz" wrap="square" anchor="ctr" anchorCtr="1"/>
-        <a:lstStyle/>
-        <a:p>
-          <a:pPr>
-            <a:defRPr sz="900" b="0" i="0" u="none" strike="noStrike" kern="1200" baseline="0">
-              <a:solidFill>
-                <a:schemeClr val="dk1"/>
-              </a:solidFill>
-              <a:latin typeface="+mn-lt"/>
-              <a:ea typeface="+mn-ea"/>
-              <a:cs typeface="+mn-cs"/>
-            </a:defRPr>
-          </a:pPr>
-          <a:endParaRPr lang="es-CO"/>
-        </a:p>
-      </c:txPr>
-    </c:legend>
     <c:plotVisOnly val="1"/>
     <c:dispBlanksAs val="gap"/>
-    <c:extLst>
-      <c:ext xmlns:c16r3="http://schemas.microsoft.com/office/drawing/2017/03/chart" uri="{56B9EC1D-385E-4148-901F-78D8002777C0}">
-        <c16r3:dataDisplayOptions16>
-          <c16r3:dispNaAsBlank val="1"/>
-        </c16r3:dataDisplayOptions16>
-      </c:ext>
-    </c:extLst>
     <c:showDLblsOverMax val="0"/>
   </c:chart>
   <c:spPr>
     <a:solidFill>
-      <a:schemeClr val="lt1"/>
+      <a:schemeClr val="bg1"/>
     </a:solidFill>
-    <a:ln w="12700" cap="flat" cmpd="sng" algn="ctr">
+    <a:ln w="9525" cap="flat" cmpd="sng" algn="ctr">
       <a:solidFill>
-        <a:schemeClr val="dk1"/>
+        <a:schemeClr val="tx1">
+          <a:lumMod val="15000"/>
+          <a:lumOff val="85000"/>
+        </a:schemeClr>
       </a:solidFill>
-      <a:prstDash val="solid"/>
-      <a:miter lim="800000"/>
+      <a:round/>
     </a:ln>
     <a:effectLst/>
   </c:spPr>
@@ -13159,14 +13625,7 @@
     <a:lstStyle/>
     <a:p>
       <a:pPr>
-        <a:defRPr>
-          <a:solidFill>
-            <a:schemeClr val="dk1"/>
-          </a:solidFill>
-          <a:latin typeface="+mn-lt"/>
-          <a:ea typeface="+mn-ea"/>
-          <a:cs typeface="+mn-cs"/>
-        </a:defRPr>
+        <a:defRPr/>
       </a:pPr>
       <a:endParaRPr lang="es-CO"/>
     </a:p>
@@ -13595,9 +14054,12 @@
 </file>
 
 <file path=word/charts/colors3.xml><?xml version="1.0" encoding="utf-8"?>
-<cs:colorStyle xmlns:cs="http://schemas.microsoft.com/office/drawing/2012/chartStyle" xmlns:a="http://schemas.openxmlformats.org/drawingml/2006/main" meth="cycle" id="12">
+<cs:colorStyle xmlns:cs="http://schemas.microsoft.com/office/drawing/2012/chartStyle" xmlns:a="http://schemas.openxmlformats.org/drawingml/2006/main" meth="cycle" id="10">
+  <a:schemeClr val="accent1"/>
   <a:schemeClr val="accent2"/>
+  <a:schemeClr val="accent3"/>
   <a:schemeClr val="accent4"/>
+  <a:schemeClr val="accent5"/>
   <a:schemeClr val="accent6"/>
   <cs:variation/>
   <cs:variation>
@@ -13669,10 +14131,13 @@
 </file>
 
 <file path=word/charts/colors5.xml><?xml version="1.0" encoding="utf-8"?>
-<cs:colorStyle xmlns:cs="http://schemas.microsoft.com/office/drawing/2012/chartStyle" xmlns:a="http://schemas.openxmlformats.org/drawingml/2006/main" meth="cycle" id="13">
+<cs:colorStyle xmlns:cs="http://schemas.microsoft.com/office/drawing/2012/chartStyle" xmlns:a="http://schemas.openxmlformats.org/drawingml/2006/main" meth="cycle" id="10">
+  <a:schemeClr val="accent1"/>
+  <a:schemeClr val="accent2"/>
+  <a:schemeClr val="accent3"/>
+  <a:schemeClr val="accent4"/>
+  <a:schemeClr val="accent5"/>
   <a:schemeClr val="accent6"/>
-  <a:schemeClr val="accent5"/>
-  <a:schemeClr val="accent4"/>
   <cs:variation/>
   <cs:variation>
     <a:lumMod val="60000"/>
@@ -13743,7 +14208,7 @@
 </file>
 
 <file path=word/charts/style1.xml><?xml version="1.0" encoding="utf-8"?>
-<cs:chartStyle xmlns:cs="http://schemas.microsoft.com/office/drawing/2012/chartStyle" xmlns:a="http://schemas.openxmlformats.org/drawingml/2006/main" id="332">
+<cs:chartStyle xmlns:cs="http://schemas.microsoft.com/office/drawing/2012/chartStyle" xmlns:a="http://schemas.openxmlformats.org/drawingml/2006/main" id="240">
   <cs:axisTitle>
     <cs:lnRef idx="0"/>
     <cs:fillRef idx="0"/>
@@ -13770,8 +14235,8 @@
       <a:ln w="9525" cap="flat" cmpd="sng" algn="ctr">
         <a:solidFill>
           <a:schemeClr val="tx1">
-            <a:lumMod val="15000"/>
-            <a:lumOff val="85000"/>
+            <a:lumMod val="25000"/>
+            <a:lumOff val="75000"/>
           </a:schemeClr>
         </a:solidFill>
         <a:round/>
@@ -13872,7 +14337,7 @@
       <a:schemeClr val="tx1"/>
     </cs:fontRef>
     <cs:spPr>
-      <a:ln w="28575" cap="rnd">
+      <a:ln w="19050" cap="rnd">
         <a:solidFill>
           <a:schemeClr val="phClr"/>
         </a:solidFill>
@@ -13904,10 +14369,10 @@
     <cs:lnRef idx="0">
       <cs:styleClr val="auto"/>
     </cs:lnRef>
-    <cs:fillRef idx="1"/>
-    <cs:effectRef idx="0"/>
-    <cs:fontRef idx="minor">
-      <a:schemeClr val="tx1"/>
+    <cs:fillRef idx="0"/>
+    <cs:effectRef idx="0"/>
+    <cs:fontRef idx="minor">
+      <a:schemeClr val="dk1"/>
     </cs:fontRef>
     <cs:spPr>
       <a:ln w="9525" cap="rnd">
@@ -13947,22 +14412,23 @@
     <cs:fillRef idx="0"/>
     <cs:effectRef idx="0"/>
     <cs:fontRef idx="minor">
-      <a:schemeClr val="dk1"/>
+      <a:schemeClr val="tx1"/>
     </cs:fontRef>
     <cs:spPr>
       <a:solidFill>
         <a:schemeClr val="dk1">
-          <a:lumMod val="65000"/>
-          <a:lumOff val="35000"/>
+          <a:lumMod val="75000"/>
+          <a:lumOff val="25000"/>
         </a:schemeClr>
       </a:solidFill>
-      <a:ln w="9525">
+      <a:ln w="9525" cap="flat" cmpd="sng" algn="ctr">
         <a:solidFill>
           <a:schemeClr val="tx1">
             <a:lumMod val="65000"/>
             <a:lumOff val="35000"/>
           </a:schemeClr>
         </a:solidFill>
+        <a:round/>
       </a:ln>
     </cs:spPr>
   </cs:downBar>
@@ -14067,8 +14533,8 @@
       <a:ln w="9525" cap="flat" cmpd="sng" algn="ctr">
         <a:solidFill>
           <a:schemeClr val="tx1">
-            <a:lumMod val="75000"/>
-            <a:lumOff val="25000"/>
+            <a:lumMod val="50000"/>
+            <a:lumOff val="50000"/>
           </a:schemeClr>
         </a:solidFill>
         <a:round/>
@@ -14200,19 +14666,20 @@
     <cs:fillRef idx="0"/>
     <cs:effectRef idx="0"/>
     <cs:fontRef idx="minor">
-      <a:schemeClr val="dk1"/>
+      <a:schemeClr val="tx1"/>
     </cs:fontRef>
     <cs:spPr>
       <a:solidFill>
         <a:schemeClr val="lt1"/>
       </a:solidFill>
-      <a:ln w="9525">
+      <a:ln w="9525" cap="flat" cmpd="sng" algn="ctr">
         <a:solidFill>
           <a:schemeClr val="tx1">
-            <a:lumMod val="15000"/>
-            <a:lumOff val="85000"/>
+            <a:lumMod val="65000"/>
+            <a:lumOff val="35000"/>
           </a:schemeClr>
         </a:solidFill>
+        <a:round/>
       </a:ln>
     </cs:spPr>
   </cs:upBar>
@@ -14226,6 +14693,17 @@
         <a:lumOff val="35000"/>
       </a:schemeClr>
     </cs:fontRef>
+    <cs:spPr>
+      <a:ln w="9525" cap="flat" cmpd="sng" algn="ctr">
+        <a:solidFill>
+          <a:schemeClr val="tx1">
+            <a:lumMod val="25000"/>
+            <a:lumOff val="75000"/>
+          </a:schemeClr>
+        </a:solidFill>
+        <a:round/>
+      </a:ln>
+    </cs:spPr>
     <cs:defRPr sz="900" kern="1200"/>
   </cs:valueAxis>
   <cs:wall>
@@ -14749,7 +15227,7 @@
 </file>
 
 <file path=word/charts/style3.xml><?xml version="1.0" encoding="utf-8"?>
-<cs:chartStyle xmlns:cs="http://schemas.microsoft.com/office/drawing/2012/chartStyle" xmlns:a="http://schemas.openxmlformats.org/drawingml/2006/main" id="332">
+<cs:chartStyle xmlns:cs="http://schemas.microsoft.com/office/drawing/2012/chartStyle" xmlns:a="http://schemas.openxmlformats.org/drawingml/2006/main" id="240">
   <cs:axisTitle>
     <cs:lnRef idx="0"/>
     <cs:fillRef idx="0"/>
@@ -14776,8 +15254,8 @@
       <a:ln w="9525" cap="flat" cmpd="sng" algn="ctr">
         <a:solidFill>
           <a:schemeClr val="tx1">
-            <a:lumMod val="15000"/>
-            <a:lumOff val="85000"/>
+            <a:lumMod val="25000"/>
+            <a:lumOff val="75000"/>
           </a:schemeClr>
         </a:solidFill>
         <a:round/>
@@ -14878,7 +15356,7 @@
       <a:schemeClr val="tx1"/>
     </cs:fontRef>
     <cs:spPr>
-      <a:ln w="28575" cap="rnd">
+      <a:ln w="19050" cap="rnd">
         <a:solidFill>
           <a:schemeClr val="phClr"/>
         </a:solidFill>
@@ -14910,10 +15388,10 @@
     <cs:lnRef idx="0">
       <cs:styleClr val="auto"/>
     </cs:lnRef>
-    <cs:fillRef idx="1"/>
-    <cs:effectRef idx="0"/>
-    <cs:fontRef idx="minor">
-      <a:schemeClr val="tx1"/>
+    <cs:fillRef idx="0"/>
+    <cs:effectRef idx="0"/>
+    <cs:fontRef idx="minor">
+      <a:schemeClr val="dk1"/>
     </cs:fontRef>
     <cs:spPr>
       <a:ln w="9525" cap="rnd">
@@ -14953,22 +15431,23 @@
     <cs:fillRef idx="0"/>
     <cs:effectRef idx="0"/>
     <cs:fontRef idx="minor">
-      <a:schemeClr val="dk1"/>
+      <a:schemeClr val="tx1"/>
     </cs:fontRef>
     <cs:spPr>
       <a:solidFill>
         <a:schemeClr val="dk1">
-          <a:lumMod val="65000"/>
-          <a:lumOff val="35000"/>
+          <a:lumMod val="75000"/>
+          <a:lumOff val="25000"/>
         </a:schemeClr>
       </a:solidFill>
-      <a:ln w="9525">
+      <a:ln w="9525" cap="flat" cmpd="sng" algn="ctr">
         <a:solidFill>
           <a:schemeClr val="tx1">
             <a:lumMod val="65000"/>
             <a:lumOff val="35000"/>
           </a:schemeClr>
         </a:solidFill>
+        <a:round/>
       </a:ln>
     </cs:spPr>
   </cs:downBar>
@@ -15073,8 +15552,8 @@
       <a:ln w="9525" cap="flat" cmpd="sng" algn="ctr">
         <a:solidFill>
           <a:schemeClr val="tx1">
-            <a:lumMod val="75000"/>
-            <a:lumOff val="25000"/>
+            <a:lumMod val="50000"/>
+            <a:lumOff val="50000"/>
           </a:schemeClr>
         </a:solidFill>
         <a:round/>
@@ -15206,19 +15685,20 @@
     <cs:fillRef idx="0"/>
     <cs:effectRef idx="0"/>
     <cs:fontRef idx="minor">
-      <a:schemeClr val="dk1"/>
+      <a:schemeClr val="tx1"/>
     </cs:fontRef>
     <cs:spPr>
       <a:solidFill>
         <a:schemeClr val="lt1"/>
       </a:solidFill>
-      <a:ln w="9525">
+      <a:ln w="9525" cap="flat" cmpd="sng" algn="ctr">
         <a:solidFill>
           <a:schemeClr val="tx1">
-            <a:lumMod val="15000"/>
-            <a:lumOff val="85000"/>
+            <a:lumMod val="65000"/>
+            <a:lumOff val="35000"/>
           </a:schemeClr>
         </a:solidFill>
+        <a:round/>
       </a:ln>
     </cs:spPr>
   </cs:upBar>
@@ -15232,6 +15712,17 @@
         <a:lumOff val="35000"/>
       </a:schemeClr>
     </cs:fontRef>
+    <cs:spPr>
+      <a:ln w="9525" cap="flat" cmpd="sng" algn="ctr">
+        <a:solidFill>
+          <a:schemeClr val="tx1">
+            <a:lumMod val="25000"/>
+            <a:lumOff val="75000"/>
+          </a:schemeClr>
+        </a:solidFill>
+        <a:round/>
+      </a:ln>
+    </cs:spPr>
     <cs:defRPr sz="900" kern="1200"/>
   </cs:valueAxis>
   <cs:wall>
@@ -15755,7 +16246,7 @@
 </file>
 
 <file path=word/charts/style5.xml><?xml version="1.0" encoding="utf-8"?>
-<cs:chartStyle xmlns:cs="http://schemas.microsoft.com/office/drawing/2012/chartStyle" xmlns:a="http://schemas.openxmlformats.org/drawingml/2006/main" id="332">
+<cs:chartStyle xmlns:cs="http://schemas.microsoft.com/office/drawing/2012/chartStyle" xmlns:a="http://schemas.openxmlformats.org/drawingml/2006/main" id="240">
   <cs:axisTitle>
     <cs:lnRef idx="0"/>
     <cs:fillRef idx="0"/>
@@ -15782,8 +16273,8 @@
       <a:ln w="9525" cap="flat" cmpd="sng" algn="ctr">
         <a:solidFill>
           <a:schemeClr val="tx1">
-            <a:lumMod val="15000"/>
-            <a:lumOff val="85000"/>
+            <a:lumMod val="25000"/>
+            <a:lumOff val="75000"/>
           </a:schemeClr>
         </a:solidFill>
         <a:round/>
@@ -15884,7 +16375,7 @@
       <a:schemeClr val="tx1"/>
     </cs:fontRef>
     <cs:spPr>
-      <a:ln w="28575" cap="rnd">
+      <a:ln w="19050" cap="rnd">
         <a:solidFill>
           <a:schemeClr val="phClr"/>
         </a:solidFill>
@@ -15916,10 +16407,10 @@
     <cs:lnRef idx="0">
       <cs:styleClr val="auto"/>
     </cs:lnRef>
-    <cs:fillRef idx="1"/>
-    <cs:effectRef idx="0"/>
-    <cs:fontRef idx="minor">
-      <a:schemeClr val="tx1"/>
+    <cs:fillRef idx="0"/>
+    <cs:effectRef idx="0"/>
+    <cs:fontRef idx="minor">
+      <a:schemeClr val="dk1"/>
     </cs:fontRef>
     <cs:spPr>
       <a:ln w="9525" cap="rnd">
@@ -15959,22 +16450,23 @@
     <cs:fillRef idx="0"/>
     <cs:effectRef idx="0"/>
     <cs:fontRef idx="minor">
-      <a:schemeClr val="dk1"/>
+      <a:schemeClr val="tx1"/>
     </cs:fontRef>
     <cs:spPr>
       <a:solidFill>
         <a:schemeClr val="dk1">
-          <a:lumMod val="65000"/>
-          <a:lumOff val="35000"/>
+          <a:lumMod val="75000"/>
+          <a:lumOff val="25000"/>
         </a:schemeClr>
       </a:solidFill>
-      <a:ln w="9525">
+      <a:ln w="9525" cap="flat" cmpd="sng" algn="ctr">
         <a:solidFill>
           <a:schemeClr val="tx1">
             <a:lumMod val="65000"/>
             <a:lumOff val="35000"/>
           </a:schemeClr>
         </a:solidFill>
+        <a:round/>
       </a:ln>
     </cs:spPr>
   </cs:downBar>
@@ -16079,8 +16571,8 @@
       <a:ln w="9525" cap="flat" cmpd="sng" algn="ctr">
         <a:solidFill>
           <a:schemeClr val="tx1">
-            <a:lumMod val="75000"/>
-            <a:lumOff val="25000"/>
+            <a:lumMod val="50000"/>
+            <a:lumOff val="50000"/>
           </a:schemeClr>
         </a:solidFill>
         <a:round/>
@@ -16212,19 +16704,20 @@
     <cs:fillRef idx="0"/>
     <cs:effectRef idx="0"/>
     <cs:fontRef idx="minor">
-      <a:schemeClr val="dk1"/>
+      <a:schemeClr val="tx1"/>
     </cs:fontRef>
     <cs:spPr>
       <a:solidFill>
         <a:schemeClr val="lt1"/>
       </a:solidFill>
-      <a:ln w="9525">
+      <a:ln w="9525" cap="flat" cmpd="sng" algn="ctr">
         <a:solidFill>
           <a:schemeClr val="tx1">
-            <a:lumMod val="15000"/>
-            <a:lumOff val="85000"/>
+            <a:lumMod val="65000"/>
+            <a:lumOff val="35000"/>
           </a:schemeClr>
         </a:solidFill>
+        <a:round/>
       </a:ln>
     </cs:spPr>
   </cs:upBar>
@@ -16238,6 +16731,17 @@
         <a:lumOff val="35000"/>
       </a:schemeClr>
     </cs:fontRef>
+    <cs:spPr>
+      <a:ln w="9525" cap="flat" cmpd="sng" algn="ctr">
+        <a:solidFill>
+          <a:schemeClr val="tx1">
+            <a:lumMod val="25000"/>
+            <a:lumOff val="75000"/>
+          </a:schemeClr>
+        </a:solidFill>
+        <a:round/>
+      </a:ln>
+    </cs:spPr>
     <cs:defRPr sz="900" kern="1200"/>
   </cs:valueAxis>
   <cs:wall>

</xml_diff>